<commit_message>
Updating to most current version (4/1/2014)
</commit_message>
<xml_diff>
--- a/city_buildings/metadata/city_buildings_metadata.docx
+++ b/city_buildings/metadata/city_buildings_metadata.docx
@@ -1,6 +1,6 @@
 
 <file path=word/document.xml><?xml version="1.0" encoding="utf-8"?>
-<w:document xmlns:wpc="http://schemas.microsoft.com/office/word/2010/wordprocessingCanvas" xmlns:mc="http://schemas.openxmlformats.org/markup-compatibility/2006" xmlns:o="urn:schemas-microsoft-com:office:office" xmlns:r="http://schemas.openxmlformats.org/officeDocument/2006/relationships" xmlns:m="http://schemas.openxmlformats.org/officeDocument/2006/math" xmlns:v="urn:schemas-microsoft-com:vml" xmlns:wp14="http://schemas.microsoft.com/office/word/2010/wordprocessingDrawing" xmlns:wp="http://schemas.openxmlformats.org/drawingml/2006/wordprocessingDrawing" xmlns:w10="urn:schemas-microsoft-com:office:word" xmlns:w="http://schemas.openxmlformats.org/wordprocessingml/2006/main" xmlns:w14="http://schemas.microsoft.com/office/word/2010/wordml" xmlns:w15="http://schemas.microsoft.com/office/word/2012/wordml" xmlns:wpg="http://schemas.microsoft.com/office/word/2010/wordprocessingGroup" xmlns:wpi="http://schemas.microsoft.com/office/word/2010/wordprocessingInk" xmlns:wne="http://schemas.microsoft.com/office/word/2006/wordml" xmlns:wps="http://schemas.microsoft.com/office/word/2010/wordprocessingShape" mc:Ignorable="w14 w15 wp14">
+<w:document xmlns:wpc="http://schemas.microsoft.com/office/word/2010/wordprocessingCanvas" xmlns:mc="http://schemas.openxmlformats.org/markup-compatibility/2006" xmlns:o="urn:schemas-microsoft-com:office:office" xmlns:r="http://schemas.openxmlformats.org/officeDocument/2006/relationships" xmlns:m="http://schemas.openxmlformats.org/officeDocument/2006/math" xmlns:v="urn:schemas-microsoft-com:vml" xmlns:wp14="http://schemas.microsoft.com/office/word/2010/wordprocessingDrawing" xmlns:wp="http://schemas.openxmlformats.org/drawingml/2006/wordprocessingDrawing" xmlns:w10="urn:schemas-microsoft-com:office:word" xmlns:w="http://schemas.openxmlformats.org/wordprocessingml/2006/main" xmlns:w14="http://schemas.microsoft.com/office/word/2010/wordml" xmlns:wpg="http://schemas.microsoft.com/office/word/2010/wordprocessingGroup" xmlns:wpi="http://schemas.microsoft.com/office/word/2010/wordprocessingInk" xmlns:wne="http://schemas.microsoft.com/office/word/2006/wordml" xmlns:wps="http://schemas.microsoft.com/office/word/2010/wordprocessingShape" mc:Ignorable="w14 wp14">
   <w:body>
     <w:p>
       <w:pPr>
@@ -48,6 +48,7 @@
           <w:szCs w:val="28"/>
         </w:rPr>
       </w:pPr>
+      <w:proofErr w:type="gramStart"/>
       <w:r>
         <w:rPr>
           <w:rFonts w:cs="Arial"/>
@@ -64,17 +65,11 @@
           <w:sz w:val="28"/>
           <w:szCs w:val="28"/>
         </w:rPr>
-        <w:t>9/17</w:t>
-      </w:r>
-      <w:r>
-        <w:rPr>
-          <w:rFonts w:cs="Arial"/>
-          <w:b/>
-          <w:sz w:val="28"/>
-          <w:szCs w:val="28"/>
-        </w:rPr>
-        <w:t>/13</w:t>
-      </w:r>
+        <w:t>4/1/14</w:t>
+      </w:r>
+      <w:bookmarkStart w:id="0" w:name="_GoBack"/>
+      <w:bookmarkEnd w:id="0"/>
+      <w:proofErr w:type="gramEnd"/>
     </w:p>
     <w:p>
       <w:pPr>
@@ -132,11 +127,19 @@
           <w:rFonts w:cs="Arial"/>
         </w:rPr>
       </w:pPr>
-      <w:r>
-        <w:rPr>
-          <w:rFonts w:cs="Arial"/>
-        </w:rPr>
-        <w:t>City_Buildings_</w:t>
+      <w:proofErr w:type="spellStart"/>
+      <w:r>
+        <w:rPr>
+          <w:rFonts w:cs="Arial"/>
+        </w:rPr>
+        <w:t>City_Buildings</w:t>
+      </w:r>
+      <w:proofErr w:type="spellEnd"/>
+      <w:r>
+        <w:rPr>
+          <w:rFonts w:cs="Arial"/>
+        </w:rPr>
+        <w:t>_</w:t>
       </w:r>
       <w:r>
         <w:rPr>
@@ -406,6 +409,7 @@
         </w:rPr>
         <w:t xml:space="preserve"> </w:t>
       </w:r>
+      <w:proofErr w:type="gramStart"/>
       <w:r>
         <w:rPr>
           <w:rFonts w:cs="Arial"/>
@@ -414,6 +418,7 @@
         </w:rPr>
         <w:t>Also known as the Master Facilities database.</w:t>
       </w:r>
+      <w:proofErr w:type="gramEnd"/>
     </w:p>
     <w:p>
       <w:pPr>
@@ -664,15 +669,7 @@
           <w:sz w:val="20"/>
           <w:szCs w:val="20"/>
         </w:rPr>
-        <w:t>9/17</w:t>
-      </w:r>
-      <w:r>
-        <w:rPr>
-          <w:rFonts w:cs="Arial"/>
-          <w:sz w:val="20"/>
-          <w:szCs w:val="20"/>
-        </w:rPr>
-        <w:t>/13</w:t>
+        <w:t>4/1/14</w:t>
       </w:r>
     </w:p>
     <w:p>
@@ -713,15 +710,15 @@
           <w:sz w:val="20"/>
           <w:szCs w:val="20"/>
         </w:rPr>
-        <w:t xml:space="preserve">  9/17</w:t>
-      </w:r>
-      <w:r>
-        <w:rPr>
-          <w:rFonts w:cs="Arial"/>
-          <w:sz w:val="20"/>
-          <w:szCs w:val="20"/>
-        </w:rPr>
-        <w:t>/13</w:t>
+        <w:t xml:space="preserve">  </w:t>
+      </w:r>
+      <w:r>
+        <w:rPr>
+          <w:rFonts w:cs="Arial"/>
+          <w:sz w:val="20"/>
+          <w:szCs w:val="20"/>
+        </w:rPr>
+        <w:t>4/1/14</w:t>
       </w:r>
     </w:p>
     <w:p>
@@ -762,7 +759,15 @@
           <w:sz w:val="20"/>
           <w:szCs w:val="20"/>
         </w:rPr>
-        <w:t xml:space="preserve"> 9/17/13</w:t>
+        <w:t xml:space="preserve"> </w:t>
+      </w:r>
+      <w:r>
+        <w:rPr>
+          <w:rFonts w:cs="Arial"/>
+          <w:sz w:val="20"/>
+          <w:szCs w:val="20"/>
+        </w:rPr>
+        <w:t>4/1/14</w:t>
       </w:r>
     </w:p>
     <w:p>
@@ -1143,7 +1148,27 @@
           <w:sz w:val="20"/>
           <w:szCs w:val="20"/>
         </w:rPr>
-        <w:t>(see Site_Code field).</w:t>
+        <w:t xml:space="preserve">(see </w:t>
+      </w:r>
+      <w:proofErr w:type="spellStart"/>
+      <w:r>
+        <w:rPr>
+          <w:rFonts w:eastAsia="Times New Roman" w:cs="Arial"/>
+          <w:color w:val="000000"/>
+          <w:sz w:val="20"/>
+          <w:szCs w:val="20"/>
+        </w:rPr>
+        <w:t>Site_Code</w:t>
+      </w:r>
+      <w:proofErr w:type="spellEnd"/>
+      <w:r>
+        <w:rPr>
+          <w:rFonts w:eastAsia="Times New Roman" w:cs="Arial"/>
+          <w:color w:val="000000"/>
+          <w:sz w:val="20"/>
+          <w:szCs w:val="20"/>
+        </w:rPr>
+        <w:t xml:space="preserve"> field).</w:t>
       </w:r>
     </w:p>
     <w:p>
@@ -1345,7 +1370,27 @@
           <w:sz w:val="20"/>
           <w:szCs w:val="20"/>
         </w:rPr>
-        <w:t xml:space="preserve"> Pictometry. </w:t>
+        <w:t xml:space="preserve"> </w:t>
+      </w:r>
+      <w:proofErr w:type="spellStart"/>
+      <w:r>
+        <w:rPr>
+          <w:rFonts w:eastAsia="Times New Roman" w:cs="Arial"/>
+          <w:color w:val="000000"/>
+          <w:sz w:val="20"/>
+          <w:szCs w:val="20"/>
+        </w:rPr>
+        <w:t>Pictometry</w:t>
+      </w:r>
+      <w:proofErr w:type="spellEnd"/>
+      <w:r>
+        <w:rPr>
+          <w:rFonts w:eastAsia="Times New Roman" w:cs="Arial"/>
+          <w:color w:val="000000"/>
+          <w:sz w:val="20"/>
+          <w:szCs w:val="20"/>
+        </w:rPr>
+        <w:t xml:space="preserve">. </w:t>
       </w:r>
       <w:r>
         <w:rPr>
@@ -1400,6 +1445,7 @@
           <w:szCs w:val="20"/>
         </w:rPr>
       </w:pPr>
+      <w:proofErr w:type="gramStart"/>
       <w:r>
         <w:rPr>
           <w:rFonts w:eastAsia="Times New Roman" w:cs="Arial"/>
@@ -1416,16 +1462,57 @@
           <w:sz w:val="20"/>
           <w:szCs w:val="20"/>
         </w:rPr>
-        <w:t>ped in ArcGIS Desktop 10 in Esri</w:t>
-      </w:r>
-      <w:r>
-        <w:rPr>
-          <w:rFonts w:eastAsia="Times New Roman" w:cs="Arial"/>
-          <w:color w:val="000000"/>
-          <w:sz w:val="20"/>
-          <w:szCs w:val="20"/>
-        </w:rPr>
-        <w:t xml:space="preserve"> geodatabase format.  </w:t>
+        <w:t xml:space="preserve">ped in ArcGIS Desktop 10 in </w:t>
+      </w:r>
+      <w:proofErr w:type="spellStart"/>
+      <w:r>
+        <w:rPr>
+          <w:rFonts w:eastAsia="Times New Roman" w:cs="Arial"/>
+          <w:color w:val="000000"/>
+          <w:sz w:val="20"/>
+          <w:szCs w:val="20"/>
+        </w:rPr>
+        <w:t>Esri</w:t>
+      </w:r>
+      <w:proofErr w:type="spellEnd"/>
+      <w:r>
+        <w:rPr>
+          <w:rFonts w:eastAsia="Times New Roman" w:cs="Arial"/>
+          <w:color w:val="000000"/>
+          <w:sz w:val="20"/>
+          <w:szCs w:val="20"/>
+        </w:rPr>
+        <w:t xml:space="preserve"> </w:t>
+      </w:r>
+      <w:proofErr w:type="spellStart"/>
+      <w:r>
+        <w:rPr>
+          <w:rFonts w:eastAsia="Times New Roman" w:cs="Arial"/>
+          <w:color w:val="000000"/>
+          <w:sz w:val="20"/>
+          <w:szCs w:val="20"/>
+        </w:rPr>
+        <w:t>geodatabase</w:t>
+      </w:r>
+      <w:proofErr w:type="spellEnd"/>
+      <w:r>
+        <w:rPr>
+          <w:rFonts w:eastAsia="Times New Roman" w:cs="Arial"/>
+          <w:color w:val="000000"/>
+          <w:sz w:val="20"/>
+          <w:szCs w:val="20"/>
+        </w:rPr>
+        <w:t xml:space="preserve"> format.</w:t>
+      </w:r>
+      <w:proofErr w:type="gramEnd"/>
+      <w:r>
+        <w:rPr>
+          <w:rFonts w:eastAsia="Times New Roman" w:cs="Arial"/>
+          <w:color w:val="000000"/>
+          <w:sz w:val="20"/>
+          <w:szCs w:val="20"/>
+        </w:rPr>
+        <w:t xml:space="preserve">  </w:t>
       </w:r>
       <w:r>
         <w:rPr>
@@ -1454,14 +1541,25 @@
         </w:rPr>
         <w:t xml:space="preserve">utilize </w:t>
       </w:r>
-      <w:r>
-        <w:rPr>
-          <w:rFonts w:eastAsia="Times New Roman" w:cs="Arial"/>
-          <w:color w:val="000000"/>
-          <w:sz w:val="20"/>
-          <w:szCs w:val="20"/>
-        </w:rPr>
-        <w:t xml:space="preserve">geodatabase domains </w:t>
+      <w:proofErr w:type="spellStart"/>
+      <w:r>
+        <w:rPr>
+          <w:rFonts w:eastAsia="Times New Roman" w:cs="Arial"/>
+          <w:color w:val="000000"/>
+          <w:sz w:val="20"/>
+          <w:szCs w:val="20"/>
+        </w:rPr>
+        <w:t>geodatabase</w:t>
+      </w:r>
+      <w:proofErr w:type="spellEnd"/>
+      <w:r>
+        <w:rPr>
+          <w:rFonts w:eastAsia="Times New Roman" w:cs="Arial"/>
+          <w:color w:val="000000"/>
+          <w:sz w:val="20"/>
+          <w:szCs w:val="20"/>
+        </w:rPr>
+        <w:t xml:space="preserve"> domains </w:t>
       </w:r>
       <w:r>
         <w:rPr>
@@ -1506,8 +1604,39 @@
           <w:sz w:val="20"/>
           <w:szCs w:val="20"/>
         </w:rPr>
-        <w:t xml:space="preserve"> layer outside of the Esri geodatabase</w:t>
-      </w:r>
+        <w:t xml:space="preserve"> layer outside of the </w:t>
+      </w:r>
+      <w:proofErr w:type="spellStart"/>
+      <w:r>
+        <w:rPr>
+          <w:rFonts w:eastAsia="Times New Roman" w:cs="Arial"/>
+          <w:color w:val="000000"/>
+          <w:sz w:val="20"/>
+          <w:szCs w:val="20"/>
+        </w:rPr>
+        <w:t>Esri</w:t>
+      </w:r>
+      <w:proofErr w:type="spellEnd"/>
+      <w:r>
+        <w:rPr>
+          <w:rFonts w:eastAsia="Times New Roman" w:cs="Arial"/>
+          <w:color w:val="000000"/>
+          <w:sz w:val="20"/>
+          <w:szCs w:val="20"/>
+        </w:rPr>
+        <w:t xml:space="preserve"> </w:t>
+      </w:r>
+      <w:proofErr w:type="spellStart"/>
+      <w:r>
+        <w:rPr>
+          <w:rFonts w:eastAsia="Times New Roman" w:cs="Arial"/>
+          <w:color w:val="000000"/>
+          <w:sz w:val="20"/>
+          <w:szCs w:val="20"/>
+        </w:rPr>
+        <w:t>geodatabase</w:t>
+      </w:r>
+      <w:proofErr w:type="spellEnd"/>
       <w:r>
         <w:rPr>
           <w:rFonts w:eastAsia="Times New Roman" w:cs="Arial"/>
@@ -1551,7 +1680,67 @@
           <w:sz w:val="20"/>
           <w:szCs w:val="20"/>
         </w:rPr>
-        <w:t>:  Asset_Group1, Asset_Group2, Asset_Type, Asset_Subtype1, Asset_Subtype2, CityUse_Desc, Serving_Type, and Status</w:t>
+        <w:t xml:space="preserve">:  Asset_Group1, Asset_Group2, </w:t>
+      </w:r>
+      <w:proofErr w:type="spellStart"/>
+      <w:r>
+        <w:rPr>
+          <w:rFonts w:eastAsia="Times New Roman" w:cs="Arial"/>
+          <w:color w:val="000000"/>
+          <w:sz w:val="20"/>
+          <w:szCs w:val="20"/>
+        </w:rPr>
+        <w:t>Asset_Type</w:t>
+      </w:r>
+      <w:proofErr w:type="spellEnd"/>
+      <w:r>
+        <w:rPr>
+          <w:rFonts w:eastAsia="Times New Roman" w:cs="Arial"/>
+          <w:color w:val="000000"/>
+          <w:sz w:val="20"/>
+          <w:szCs w:val="20"/>
+        </w:rPr>
+        <w:t xml:space="preserve">, Asset_Subtype1, Asset_Subtype2, </w:t>
+      </w:r>
+      <w:proofErr w:type="spellStart"/>
+      <w:r>
+        <w:rPr>
+          <w:rFonts w:eastAsia="Times New Roman" w:cs="Arial"/>
+          <w:color w:val="000000"/>
+          <w:sz w:val="20"/>
+          <w:szCs w:val="20"/>
+        </w:rPr>
+        <w:t>CityUse_Desc</w:t>
+      </w:r>
+      <w:proofErr w:type="spellEnd"/>
+      <w:r>
+        <w:rPr>
+          <w:rFonts w:eastAsia="Times New Roman" w:cs="Arial"/>
+          <w:color w:val="000000"/>
+          <w:sz w:val="20"/>
+          <w:szCs w:val="20"/>
+        </w:rPr>
+        <w:t xml:space="preserve">, </w:t>
+      </w:r>
+      <w:proofErr w:type="spellStart"/>
+      <w:r>
+        <w:rPr>
+          <w:rFonts w:eastAsia="Times New Roman" w:cs="Arial"/>
+          <w:color w:val="000000"/>
+          <w:sz w:val="20"/>
+          <w:szCs w:val="20"/>
+        </w:rPr>
+        <w:t>Serving_Type</w:t>
+      </w:r>
+      <w:proofErr w:type="spellEnd"/>
+      <w:r>
+        <w:rPr>
+          <w:rFonts w:eastAsia="Times New Roman" w:cs="Arial"/>
+          <w:color w:val="000000"/>
+          <w:sz w:val="20"/>
+          <w:szCs w:val="20"/>
+        </w:rPr>
+        <w:t>, and Status</w:t>
       </w:r>
       <w:r>
         <w:rPr>
@@ -1595,7 +1784,27 @@
           <w:sz w:val="20"/>
           <w:szCs w:val="20"/>
         </w:rPr>
-        <w:t>Each record is attributed with a sequential, numeric identification number (Asset_ID).</w:t>
+        <w:t>Each record is attributed with a sequential, numeric identification number (</w:t>
+      </w:r>
+      <w:proofErr w:type="spellStart"/>
+      <w:r>
+        <w:rPr>
+          <w:rFonts w:eastAsia="Times New Roman" w:cs="Arial"/>
+          <w:color w:val="000000"/>
+          <w:sz w:val="20"/>
+          <w:szCs w:val="20"/>
+        </w:rPr>
+        <w:t>Asset_ID</w:t>
+      </w:r>
+      <w:proofErr w:type="spellEnd"/>
+      <w:r>
+        <w:rPr>
+          <w:rFonts w:eastAsia="Times New Roman" w:cs="Arial"/>
+          <w:color w:val="000000"/>
+          <w:sz w:val="20"/>
+          <w:szCs w:val="20"/>
+        </w:rPr>
+        <w:t>).</w:t>
       </w:r>
       <w:r>
         <w:rPr>
@@ -1648,7 +1857,27 @@
           <w:sz w:val="20"/>
           <w:szCs w:val="20"/>
         </w:rPr>
-        <w:t xml:space="preserve"> Asset_ID, except in cases where distinct operations required separate tracking and iden</w:t>
+        <w:t xml:space="preserve"> </w:t>
+      </w:r>
+      <w:proofErr w:type="spellStart"/>
+      <w:r>
+        <w:rPr>
+          <w:rFonts w:eastAsia="Times New Roman" w:cs="Arial"/>
+          <w:color w:val="000000"/>
+          <w:sz w:val="20"/>
+          <w:szCs w:val="20"/>
+        </w:rPr>
+        <w:t>Asset_ID</w:t>
+      </w:r>
+      <w:proofErr w:type="spellEnd"/>
+      <w:r>
+        <w:rPr>
+          <w:rFonts w:eastAsia="Times New Roman" w:cs="Arial"/>
+          <w:color w:val="000000"/>
+          <w:sz w:val="20"/>
+          <w:szCs w:val="20"/>
+        </w:rPr>
+        <w:t>, except in cases where distinct operations required separate tracking and iden</w:t>
       </w:r>
       <w:r>
         <w:rPr>
@@ -1720,7 +1949,127 @@
           <w:sz w:val="20"/>
           <w:szCs w:val="20"/>
         </w:rPr>
-        <w:t xml:space="preserve"> is assigned its own Asset_ID and Asset_Subtype values. The shared building relationship is cross-referenced in the SharedBldg_AssetID and ShareBldg_Note fields.  Due to this condition, a summary of the Asset_Type = “B1” values requires the removal of duplicate records using the SharedBldg_AssetID field.</w:t>
+        <w:t xml:space="preserve"> is assigned its own </w:t>
+      </w:r>
+      <w:proofErr w:type="spellStart"/>
+      <w:r>
+        <w:rPr>
+          <w:rFonts w:eastAsia="Times New Roman" w:cs="Arial"/>
+          <w:color w:val="000000"/>
+          <w:sz w:val="20"/>
+          <w:szCs w:val="20"/>
+        </w:rPr>
+        <w:t>Asset_ID</w:t>
+      </w:r>
+      <w:proofErr w:type="spellEnd"/>
+      <w:r>
+        <w:rPr>
+          <w:rFonts w:eastAsia="Times New Roman" w:cs="Arial"/>
+          <w:color w:val="000000"/>
+          <w:sz w:val="20"/>
+          <w:szCs w:val="20"/>
+        </w:rPr>
+        <w:t xml:space="preserve"> and </w:t>
+      </w:r>
+      <w:proofErr w:type="spellStart"/>
+      <w:r>
+        <w:rPr>
+          <w:rFonts w:eastAsia="Times New Roman" w:cs="Arial"/>
+          <w:color w:val="000000"/>
+          <w:sz w:val="20"/>
+          <w:szCs w:val="20"/>
+        </w:rPr>
+        <w:t>Asset_Subtype</w:t>
+      </w:r>
+      <w:proofErr w:type="spellEnd"/>
+      <w:r>
+        <w:rPr>
+          <w:rFonts w:eastAsia="Times New Roman" w:cs="Arial"/>
+          <w:color w:val="000000"/>
+          <w:sz w:val="20"/>
+          <w:szCs w:val="20"/>
+        </w:rPr>
+        <w:t xml:space="preserve"> values. The shared building relationship is cross-referenced in the </w:t>
+      </w:r>
+      <w:proofErr w:type="spellStart"/>
+      <w:r>
+        <w:rPr>
+          <w:rFonts w:eastAsia="Times New Roman" w:cs="Arial"/>
+          <w:color w:val="000000"/>
+          <w:sz w:val="20"/>
+          <w:szCs w:val="20"/>
+        </w:rPr>
+        <w:t>SharedBldg_AssetID</w:t>
+      </w:r>
+      <w:proofErr w:type="spellEnd"/>
+      <w:r>
+        <w:rPr>
+          <w:rFonts w:eastAsia="Times New Roman" w:cs="Arial"/>
+          <w:color w:val="000000"/>
+          <w:sz w:val="20"/>
+          <w:szCs w:val="20"/>
+        </w:rPr>
+        <w:t xml:space="preserve"> and </w:t>
+      </w:r>
+      <w:proofErr w:type="spellStart"/>
+      <w:r>
+        <w:rPr>
+          <w:rFonts w:eastAsia="Times New Roman" w:cs="Arial"/>
+          <w:color w:val="000000"/>
+          <w:sz w:val="20"/>
+          <w:szCs w:val="20"/>
+        </w:rPr>
+        <w:t>ShareBldg_Note</w:t>
+      </w:r>
+      <w:proofErr w:type="spellEnd"/>
+      <w:r>
+        <w:rPr>
+          <w:rFonts w:eastAsia="Times New Roman" w:cs="Arial"/>
+          <w:color w:val="000000"/>
+          <w:sz w:val="20"/>
+          <w:szCs w:val="20"/>
+        </w:rPr>
+        <w:t xml:space="preserve"> fields.  Due to this condition, a summary of the </w:t>
+      </w:r>
+      <w:proofErr w:type="spellStart"/>
+      <w:r>
+        <w:rPr>
+          <w:rFonts w:eastAsia="Times New Roman" w:cs="Arial"/>
+          <w:color w:val="000000"/>
+          <w:sz w:val="20"/>
+          <w:szCs w:val="20"/>
+        </w:rPr>
+        <w:t>Asset_Type</w:t>
+      </w:r>
+      <w:proofErr w:type="spellEnd"/>
+      <w:r>
+        <w:rPr>
+          <w:rFonts w:eastAsia="Times New Roman" w:cs="Arial"/>
+          <w:color w:val="000000"/>
+          <w:sz w:val="20"/>
+          <w:szCs w:val="20"/>
+        </w:rPr>
+        <w:t xml:space="preserve"> = “B1” values requires the removal of duplicate records using the </w:t>
+      </w:r>
+      <w:proofErr w:type="spellStart"/>
+      <w:r>
+        <w:rPr>
+          <w:rFonts w:eastAsia="Times New Roman" w:cs="Arial"/>
+          <w:color w:val="000000"/>
+          <w:sz w:val="20"/>
+          <w:szCs w:val="20"/>
+        </w:rPr>
+        <w:t>SharedBldg_AssetID</w:t>
+      </w:r>
+      <w:proofErr w:type="spellEnd"/>
+      <w:r>
+        <w:rPr>
+          <w:rFonts w:eastAsia="Times New Roman" w:cs="Arial"/>
+          <w:color w:val="000000"/>
+          <w:sz w:val="20"/>
+          <w:szCs w:val="20"/>
+        </w:rPr>
+        <w:t xml:space="preserve"> field.</w:t>
       </w:r>
     </w:p>
     <w:p>
@@ -1883,14 +2232,25 @@
         </w:rPr>
         <w:t xml:space="preserve">General mapping may occur using the Status </w:t>
       </w:r>
-      <w:r>
-        <w:rPr>
-          <w:rFonts w:eastAsia="Times New Roman" w:cs="Arial"/>
-          <w:color w:val="000000"/>
-          <w:sz w:val="20"/>
-          <w:szCs w:val="20"/>
-        </w:rPr>
-        <w:t>=  “A” for active sites and mapping by categories using the Asset_Subtype1 field</w:t>
+      <w:proofErr w:type="gramStart"/>
+      <w:r>
+        <w:rPr>
+          <w:rFonts w:eastAsia="Times New Roman" w:cs="Arial"/>
+          <w:color w:val="000000"/>
+          <w:sz w:val="20"/>
+          <w:szCs w:val="20"/>
+        </w:rPr>
+        <w:t>=  “</w:t>
+      </w:r>
+      <w:proofErr w:type="gramEnd"/>
+      <w:r>
+        <w:rPr>
+          <w:rFonts w:eastAsia="Times New Roman" w:cs="Arial"/>
+          <w:color w:val="000000"/>
+          <w:sz w:val="20"/>
+          <w:szCs w:val="20"/>
+        </w:rPr>
+        <w:t>A” for active sites and mapping by categories using the Asset_Subtype1 field</w:t>
       </w:r>
       <w:r>
         <w:rPr>
@@ -1934,7 +2294,47 @@
           <w:sz w:val="20"/>
           <w:szCs w:val="20"/>
         </w:rPr>
-        <w:t xml:space="preserve">City ownership may be mapped on the CityOwned field = “Y” or “N” and also on the CityUse_Desc field. </w:t>
+        <w:t xml:space="preserve">City ownership may be mapped on the </w:t>
+      </w:r>
+      <w:proofErr w:type="spellStart"/>
+      <w:r>
+        <w:rPr>
+          <w:rFonts w:eastAsia="Times New Roman" w:cs="Arial"/>
+          <w:color w:val="000000"/>
+          <w:sz w:val="20"/>
+          <w:szCs w:val="20"/>
+        </w:rPr>
+        <w:t>CityOwned</w:t>
+      </w:r>
+      <w:proofErr w:type="spellEnd"/>
+      <w:r>
+        <w:rPr>
+          <w:rFonts w:eastAsia="Times New Roman" w:cs="Arial"/>
+          <w:color w:val="000000"/>
+          <w:sz w:val="20"/>
+          <w:szCs w:val="20"/>
+        </w:rPr>
+        <w:t xml:space="preserve"> field = “Y” or “N” and also on the </w:t>
+      </w:r>
+      <w:proofErr w:type="spellStart"/>
+      <w:r>
+        <w:rPr>
+          <w:rFonts w:eastAsia="Times New Roman" w:cs="Arial"/>
+          <w:color w:val="000000"/>
+          <w:sz w:val="20"/>
+          <w:szCs w:val="20"/>
+        </w:rPr>
+        <w:t>CityUse_Desc</w:t>
+      </w:r>
+      <w:proofErr w:type="spellEnd"/>
+      <w:r>
+        <w:rPr>
+          <w:rFonts w:eastAsia="Times New Roman" w:cs="Arial"/>
+          <w:color w:val="000000"/>
+          <w:sz w:val="20"/>
+          <w:szCs w:val="20"/>
+        </w:rPr>
+        <w:t xml:space="preserve"> field. </w:t>
       </w:r>
     </w:p>
     <w:p>
@@ -1969,7 +2369,67 @@
           <w:sz w:val="20"/>
           <w:szCs w:val="20"/>
         </w:rPr>
-        <w:t>The Site_Code field may used to identify buildings and properties that have had (or can be allocated) funds from the City’s Capital Program</w:t>
+        <w:t xml:space="preserve">The </w:t>
+      </w:r>
+      <w:proofErr w:type="spellStart"/>
+      <w:r>
+        <w:rPr>
+          <w:rFonts w:eastAsia="Times New Roman" w:cs="Arial"/>
+          <w:color w:val="000000"/>
+          <w:sz w:val="20"/>
+          <w:szCs w:val="20"/>
+        </w:rPr>
+        <w:t>Site_Code</w:t>
+      </w:r>
+      <w:proofErr w:type="spellEnd"/>
+      <w:r>
+        <w:rPr>
+          <w:rFonts w:eastAsia="Times New Roman" w:cs="Arial"/>
+          <w:color w:val="000000"/>
+          <w:sz w:val="20"/>
+          <w:szCs w:val="20"/>
+        </w:rPr>
+        <w:t xml:space="preserve"> field may </w:t>
+      </w:r>
+      <w:proofErr w:type="spellStart"/>
+      <w:r>
+        <w:rPr>
+          <w:rFonts w:eastAsia="Times New Roman" w:cs="Arial"/>
+          <w:color w:val="000000"/>
+          <w:sz w:val="20"/>
+          <w:szCs w:val="20"/>
+        </w:rPr>
+        <w:t>used</w:t>
+      </w:r>
+      <w:proofErr w:type="spellEnd"/>
+      <w:r>
+        <w:rPr>
+          <w:rFonts w:eastAsia="Times New Roman" w:cs="Arial"/>
+          <w:color w:val="000000"/>
+          <w:sz w:val="20"/>
+          <w:szCs w:val="20"/>
+        </w:rPr>
+        <w:t xml:space="preserve"> to identify buildings and </w:t>
+      </w:r>
+      <w:proofErr w:type="gramStart"/>
+      <w:r>
+        <w:rPr>
+          <w:rFonts w:eastAsia="Times New Roman" w:cs="Arial"/>
+          <w:color w:val="000000"/>
+          <w:sz w:val="20"/>
+          <w:szCs w:val="20"/>
+        </w:rPr>
+        <w:t>properties</w:t>
+      </w:r>
+      <w:proofErr w:type="gramEnd"/>
+      <w:r>
+        <w:rPr>
+          <w:rFonts w:eastAsia="Times New Roman" w:cs="Arial"/>
+          <w:color w:val="000000"/>
+          <w:sz w:val="20"/>
+          <w:szCs w:val="20"/>
+        </w:rPr>
+        <w:t xml:space="preserve"> that have had (or can be allocated) funds from the City’s Capital Program</w:t>
       </w:r>
       <w:r>
         <w:rPr>
@@ -2073,7 +2533,27 @@
           <w:sz w:val="20"/>
           <w:szCs w:val="20"/>
         </w:rPr>
-        <w:t>(.pdf)</w:t>
+        <w:t>(.</w:t>
+      </w:r>
+      <w:proofErr w:type="spellStart"/>
+      <w:r>
+        <w:rPr>
+          <w:rFonts w:eastAsia="Times New Roman" w:cs="Arial"/>
+          <w:color w:val="000000"/>
+          <w:sz w:val="20"/>
+          <w:szCs w:val="20"/>
+        </w:rPr>
+        <w:t>pdf</w:t>
+      </w:r>
+      <w:proofErr w:type="spellEnd"/>
+      <w:r>
+        <w:rPr>
+          <w:rFonts w:eastAsia="Times New Roman" w:cs="Arial"/>
+          <w:color w:val="000000"/>
+          <w:sz w:val="20"/>
+          <w:szCs w:val="20"/>
+        </w:rPr>
+        <w:t>)</w:t>
       </w:r>
       <w:r>
         <w:rPr>
@@ -2288,13 +2768,23 @@
                 <w:szCs w:val="20"/>
               </w:rPr>
             </w:pPr>
+            <w:proofErr w:type="spellStart"/>
             <w:r>
               <w:rPr>
                 <w:rFonts w:cs="Arial"/>
                 <w:sz w:val="20"/>
                 <w:szCs w:val="20"/>
               </w:rPr>
-              <w:t>Geodatabase coded domain</w:t>
+              <w:t>Geodatabase</w:t>
+            </w:r>
+            <w:proofErr w:type="spellEnd"/>
+            <w:r>
+              <w:rPr>
+                <w:rFonts w:cs="Arial"/>
+                <w:sz w:val="20"/>
+                <w:szCs w:val="20"/>
+              </w:rPr>
+              <w:t xml:space="preserve"> coded domain</w:t>
             </w:r>
           </w:p>
         </w:tc>
@@ -2312,6 +2802,7 @@
                 <w:szCs w:val="20"/>
               </w:rPr>
             </w:pPr>
+            <w:proofErr w:type="spellStart"/>
             <w:r>
               <w:rPr>
                 <w:rFonts w:cs="Arial"/>
@@ -2320,6 +2811,7 @@
               </w:rPr>
               <w:t>Asset_ID</w:t>
             </w:r>
+            <w:proofErr w:type="spellEnd"/>
           </w:p>
         </w:tc>
         <w:tc>
@@ -2358,6 +2850,7 @@
                 <w:szCs w:val="20"/>
               </w:rPr>
             </w:pPr>
+            <w:proofErr w:type="spellStart"/>
             <w:r>
               <w:rPr>
                 <w:rFonts w:cs="Arial"/>
@@ -2366,6 +2859,7 @@
               </w:rPr>
               <w:t>Asset_Name</w:t>
             </w:r>
+            <w:proofErr w:type="spellEnd"/>
           </w:p>
         </w:tc>
         <w:tc>
@@ -2404,6 +2898,7 @@
                 <w:szCs w:val="20"/>
               </w:rPr>
             </w:pPr>
+            <w:proofErr w:type="spellStart"/>
             <w:r>
               <w:rPr>
                 <w:rFonts w:cs="Arial"/>
@@ -2412,6 +2907,7 @@
               </w:rPr>
               <w:t>Asset_Addr</w:t>
             </w:r>
+            <w:proofErr w:type="spellEnd"/>
           </w:p>
         </w:tc>
         <w:tc>
@@ -2450,6 +2946,7 @@
                 <w:szCs w:val="20"/>
               </w:rPr>
             </w:pPr>
+            <w:proofErr w:type="spellStart"/>
             <w:r>
               <w:rPr>
                 <w:rFonts w:cs="Arial"/>
@@ -2458,6 +2955,7 @@
               </w:rPr>
               <w:t>Site_Name</w:t>
             </w:r>
+            <w:proofErr w:type="spellEnd"/>
           </w:p>
         </w:tc>
         <w:tc>
@@ -2478,7 +2976,25 @@
                 <w:sz w:val="20"/>
                 <w:szCs w:val="20"/>
               </w:rPr>
-              <w:t>The Asset_Name unless facility or site comprise more than one building, structure, equipment, etc.  All assets are assigned the facility name (e.g., Police Academy has multiple buildings with individual asset names)</w:t>
+              <w:t xml:space="preserve">The </w:t>
+            </w:r>
+            <w:proofErr w:type="spellStart"/>
+            <w:r>
+              <w:rPr>
+                <w:rFonts w:cs="Arial"/>
+                <w:sz w:val="20"/>
+                <w:szCs w:val="20"/>
+              </w:rPr>
+              <w:t>Asset_Name</w:t>
+            </w:r>
+            <w:proofErr w:type="spellEnd"/>
+            <w:r>
+              <w:rPr>
+                <w:rFonts w:cs="Arial"/>
+                <w:sz w:val="20"/>
+                <w:szCs w:val="20"/>
+              </w:rPr>
+              <w:t xml:space="preserve"> unless facility or site comprise more than one building, structure, equipment, etc.  All assets are assigned the facility name (e.g., Police Academy has multiple buildings with individual asset names)</w:t>
             </w:r>
           </w:p>
         </w:tc>
@@ -2496,6 +3012,7 @@
                 <w:szCs w:val="20"/>
               </w:rPr>
             </w:pPr>
+            <w:proofErr w:type="spellStart"/>
             <w:r>
               <w:rPr>
                 <w:rFonts w:cs="Arial"/>
@@ -2504,6 +3021,7 @@
               </w:rPr>
               <w:t>Site_Code</w:t>
             </w:r>
+            <w:proofErr w:type="spellEnd"/>
           </w:p>
         </w:tc>
         <w:tc>
@@ -2533,7 +3051,25 @@
                 <w:szCs w:val="20"/>
               </w:rPr>
               <w:lastRenderedPageBreak/>
-              <w:t>programming. Also known as the UserCode or Capital Code.</w:t>
+              <w:t xml:space="preserve">programming. Also known as the </w:t>
+            </w:r>
+            <w:proofErr w:type="spellStart"/>
+            <w:r>
+              <w:rPr>
+                <w:rFonts w:cs="Arial"/>
+                <w:sz w:val="20"/>
+                <w:szCs w:val="20"/>
+              </w:rPr>
+              <w:t>UserCode</w:t>
+            </w:r>
+            <w:proofErr w:type="spellEnd"/>
+            <w:r>
+              <w:rPr>
+                <w:rFonts w:cs="Arial"/>
+                <w:sz w:val="20"/>
+                <w:szCs w:val="20"/>
+              </w:rPr>
+              <w:t xml:space="preserve"> or Capital Code.</w:t>
             </w:r>
           </w:p>
         </w:tc>
@@ -2551,6 +3087,7 @@
                 <w:szCs w:val="20"/>
               </w:rPr>
             </w:pPr>
+            <w:proofErr w:type="spellStart"/>
             <w:r>
               <w:rPr>
                 <w:rFonts w:cs="Arial"/>
@@ -2560,6 +3097,7 @@
               <w:lastRenderedPageBreak/>
               <w:t>ShareBldg_AssetID</w:t>
             </w:r>
+            <w:proofErr w:type="spellEnd"/>
           </w:p>
         </w:tc>
         <w:tc>
@@ -2580,7 +3118,43 @@
                 <w:sz w:val="20"/>
                 <w:szCs w:val="20"/>
               </w:rPr>
-              <w:t>Tracks AssetIDs where two operations share the same buildings. Mostly limited reserved to cases where individual departmental operations must be accounted as separate facilities regardless duplication in the Asset_Type = “B1” Building counts.</w:t>
+              <w:t xml:space="preserve">Tracks </w:t>
+            </w:r>
+            <w:proofErr w:type="spellStart"/>
+            <w:r>
+              <w:rPr>
+                <w:rFonts w:cs="Arial"/>
+                <w:sz w:val="20"/>
+                <w:szCs w:val="20"/>
+              </w:rPr>
+              <w:t>AssetIDs</w:t>
+            </w:r>
+            <w:proofErr w:type="spellEnd"/>
+            <w:r>
+              <w:rPr>
+                <w:rFonts w:cs="Arial"/>
+                <w:sz w:val="20"/>
+                <w:szCs w:val="20"/>
+              </w:rPr>
+              <w:t xml:space="preserve"> where two operations share the same buildings. Mostly limited reserved to cases where individual departmental operations must be accounted as separate facilities regardless duplication in the </w:t>
+            </w:r>
+            <w:proofErr w:type="spellStart"/>
+            <w:r>
+              <w:rPr>
+                <w:rFonts w:cs="Arial"/>
+                <w:sz w:val="20"/>
+                <w:szCs w:val="20"/>
+              </w:rPr>
+              <w:t>Asset_Type</w:t>
+            </w:r>
+            <w:proofErr w:type="spellEnd"/>
+            <w:r>
+              <w:rPr>
+                <w:rFonts w:cs="Arial"/>
+                <w:sz w:val="20"/>
+                <w:szCs w:val="20"/>
+              </w:rPr>
+              <w:t xml:space="preserve"> = “B1” Building counts.</w:t>
             </w:r>
           </w:p>
         </w:tc>
@@ -2601,6 +3175,7 @@
                 <w:szCs w:val="20"/>
               </w:rPr>
             </w:pPr>
+            <w:proofErr w:type="spellStart"/>
             <w:r>
               <w:rPr>
                 <w:rFonts w:cs="Arial"/>
@@ -2609,6 +3184,7 @@
               </w:rPr>
               <w:t>ShareBldg_Note</w:t>
             </w:r>
+            <w:proofErr w:type="spellEnd"/>
           </w:p>
         </w:tc>
         <w:tc>
@@ -2650,13 +3226,23 @@
                 <w:szCs w:val="20"/>
               </w:rPr>
             </w:pPr>
+            <w:proofErr w:type="spellStart"/>
             <w:r>
               <w:rPr>
                 <w:rFonts w:cs="Arial"/>
                 <w:sz w:val="20"/>
                 <w:szCs w:val="20"/>
               </w:rPr>
-              <w:t>Asset_Group 1</w:t>
+              <w:t>Asset_Group</w:t>
+            </w:r>
+            <w:proofErr w:type="spellEnd"/>
+            <w:r>
+              <w:rPr>
+                <w:rFonts w:cs="Arial"/>
+                <w:sz w:val="20"/>
+                <w:szCs w:val="20"/>
+              </w:rPr>
+              <w:t xml:space="preserve"> 1</w:t>
             </w:r>
           </w:p>
         </w:tc>
@@ -2715,6 +3301,7 @@
                 <w:szCs w:val="20"/>
               </w:rPr>
             </w:pPr>
+            <w:proofErr w:type="spellStart"/>
             <w:r>
               <w:rPr>
                 <w:rFonts w:cs="Arial"/>
@@ -2723,6 +3310,7 @@
               </w:rPr>
               <w:t>Asset_Type</w:t>
             </w:r>
+            <w:proofErr w:type="spellEnd"/>
           </w:p>
         </w:tc>
         <w:tc>
@@ -2743,7 +3331,25 @@
                 <w:sz w:val="20"/>
                 <w:szCs w:val="20"/>
               </w:rPr>
-              <w:t>Basic categorization of asset as building, land, equipment, etc. Geodatabase coded domain.</w:t>
+              <w:t xml:space="preserve">Basic categorization of asset as building, land, equipment, etc. </w:t>
+            </w:r>
+            <w:proofErr w:type="spellStart"/>
+            <w:r>
+              <w:rPr>
+                <w:rFonts w:cs="Arial"/>
+                <w:sz w:val="20"/>
+                <w:szCs w:val="20"/>
+              </w:rPr>
+              <w:t>Geodatabase</w:t>
+            </w:r>
+            <w:proofErr w:type="spellEnd"/>
+            <w:r>
+              <w:rPr>
+                <w:rFonts w:cs="Arial"/>
+                <w:sz w:val="20"/>
+                <w:szCs w:val="20"/>
+              </w:rPr>
+              <w:t xml:space="preserve"> coded domain.</w:t>
             </w:r>
           </w:p>
           <w:tbl>
@@ -4678,14 +5284,25 @@
                       <w:szCs w:val="20"/>
                     </w:rPr>
                   </w:pPr>
-                  <w:r>
-                    <w:rPr>
-                      <w:rFonts w:eastAsia="Times New Roman" w:cs="Times New Roman"/>
-                      <w:color w:val="000000"/>
-                      <w:sz w:val="20"/>
-                      <w:szCs w:val="20"/>
-                    </w:rPr>
-                    <w:t>Bocci Court</w:t>
+                  <w:proofErr w:type="spellStart"/>
+                  <w:r>
+                    <w:rPr>
+                      <w:rFonts w:eastAsia="Times New Roman" w:cs="Times New Roman"/>
+                      <w:color w:val="000000"/>
+                      <w:sz w:val="20"/>
+                      <w:szCs w:val="20"/>
+                    </w:rPr>
+                    <w:t>Bocci</w:t>
+                  </w:r>
+                  <w:proofErr w:type="spellEnd"/>
+                  <w:r>
+                    <w:rPr>
+                      <w:rFonts w:eastAsia="Times New Roman" w:cs="Times New Roman"/>
+                      <w:color w:val="000000"/>
+                      <w:sz w:val="20"/>
+                      <w:szCs w:val="20"/>
+                    </w:rPr>
+                    <w:t xml:space="preserve"> Court</w:t>
                   </w:r>
                 </w:p>
               </w:tc>
@@ -12982,6 +13599,7 @@
                 <w:szCs w:val="20"/>
               </w:rPr>
             </w:pPr>
+            <w:proofErr w:type="spellStart"/>
             <w:r>
               <w:rPr>
                 <w:rFonts w:cs="Arial"/>
@@ -12990,6 +13608,7 @@
               </w:rPr>
               <w:t>CityOwned</w:t>
             </w:r>
+            <w:proofErr w:type="spellEnd"/>
           </w:p>
         </w:tc>
         <w:tc>
@@ -13028,6 +13647,7 @@
                 <w:szCs w:val="20"/>
               </w:rPr>
             </w:pPr>
+            <w:proofErr w:type="spellStart"/>
             <w:r>
               <w:rPr>
                 <w:rFonts w:cs="Arial"/>
@@ -13036,6 +13656,7 @@
               </w:rPr>
               <w:t>CityUse_Desc</w:t>
             </w:r>
+            <w:proofErr w:type="spellEnd"/>
           </w:p>
         </w:tc>
         <w:tc>
@@ -13533,6 +14154,7 @@
                 <w:szCs w:val="20"/>
               </w:rPr>
             </w:pPr>
+            <w:proofErr w:type="spellStart"/>
             <w:r>
               <w:rPr>
                 <w:rFonts w:cs="Arial"/>
@@ -13541,6 +14163,7 @@
               </w:rPr>
               <w:t>MaintainedBy</w:t>
             </w:r>
+            <w:proofErr w:type="spellEnd"/>
           </w:p>
         </w:tc>
         <w:tc>
@@ -13579,6 +14202,7 @@
                 <w:szCs w:val="20"/>
               </w:rPr>
             </w:pPr>
+            <w:proofErr w:type="spellStart"/>
             <w:r>
               <w:rPr>
                 <w:rFonts w:cs="Arial"/>
@@ -13587,6 +14211,7 @@
               </w:rPr>
               <w:t>Bldg_SQFT</w:t>
             </w:r>
+            <w:proofErr w:type="spellEnd"/>
           </w:p>
         </w:tc>
         <w:tc>
@@ -13625,6 +14250,7 @@
                 <w:szCs w:val="20"/>
               </w:rPr>
             </w:pPr>
+            <w:proofErr w:type="spellStart"/>
             <w:r>
               <w:rPr>
                 <w:rFonts w:cs="Arial"/>
@@ -13633,6 +14259,7 @@
               </w:rPr>
               <w:t>Bldg_YR</w:t>
             </w:r>
+            <w:proofErr w:type="spellEnd"/>
           </w:p>
         </w:tc>
         <w:tc>
@@ -13671,6 +14298,7 @@
                 <w:szCs w:val="20"/>
               </w:rPr>
             </w:pPr>
+            <w:proofErr w:type="spellStart"/>
             <w:r>
               <w:rPr>
                 <w:rFonts w:cs="Arial"/>
@@ -13679,6 +14307,7 @@
               </w:rPr>
               <w:t>Bldg_Age</w:t>
             </w:r>
+            <w:proofErr w:type="spellEnd"/>
           </w:p>
         </w:tc>
         <w:tc>
@@ -13717,6 +14346,7 @@
                 <w:szCs w:val="20"/>
               </w:rPr>
             </w:pPr>
+            <w:proofErr w:type="spellStart"/>
             <w:r>
               <w:rPr>
                 <w:rFonts w:cs="Arial"/>
@@ -13725,6 +14355,7 @@
               </w:rPr>
               <w:t>Bldg_Fl</w:t>
             </w:r>
+            <w:proofErr w:type="spellEnd"/>
           </w:p>
         </w:tc>
         <w:tc>
@@ -13763,6 +14394,7 @@
                 <w:szCs w:val="20"/>
               </w:rPr>
             </w:pPr>
+            <w:proofErr w:type="spellStart"/>
             <w:r>
               <w:rPr>
                 <w:rFonts w:cs="Arial"/>
@@ -13771,6 +14403,7 @@
               </w:rPr>
               <w:t>Site_Acres</w:t>
             </w:r>
+            <w:proofErr w:type="spellEnd"/>
           </w:p>
         </w:tc>
         <w:tc>
@@ -13809,6 +14442,7 @@
                 <w:szCs w:val="20"/>
               </w:rPr>
             </w:pPr>
+            <w:proofErr w:type="spellStart"/>
             <w:r>
               <w:rPr>
                 <w:rFonts w:cs="Arial"/>
@@ -13817,6 +14451,7 @@
               </w:rPr>
               <w:t>Serving_Type</w:t>
             </w:r>
+            <w:proofErr w:type="spellEnd"/>
           </w:p>
         </w:tc>
         <w:tc>
@@ -13837,7 +14472,25 @@
                 <w:sz w:val="20"/>
                 <w:szCs w:val="20"/>
               </w:rPr>
-              <w:t>Philadelphia2035 designation as municipal-support (M) or community-serving (C ).</w:t>
+              <w:t>Philadelphia2035 designation as municipal-support (M) or community-serving (</w:t>
+            </w:r>
+            <w:proofErr w:type="gramStart"/>
+            <w:r>
+              <w:rPr>
+                <w:rFonts w:cs="Arial"/>
+                <w:sz w:val="20"/>
+                <w:szCs w:val="20"/>
+              </w:rPr>
+              <w:t>C )</w:t>
+            </w:r>
+            <w:proofErr w:type="gramEnd"/>
+            <w:r>
+              <w:rPr>
+                <w:rFonts w:cs="Arial"/>
+                <w:sz w:val="20"/>
+                <w:szCs w:val="20"/>
+              </w:rPr>
+              <w:t>.</w:t>
             </w:r>
           </w:p>
         </w:tc>
@@ -13855,6 +14508,7 @@
                 <w:szCs w:val="20"/>
               </w:rPr>
             </w:pPr>
+            <w:proofErr w:type="spellStart"/>
             <w:r>
               <w:rPr>
                 <w:rFonts w:cs="Arial"/>
@@ -13863,6 +14517,7 @@
               </w:rPr>
               <w:t>PCPC_Dist</w:t>
             </w:r>
+            <w:proofErr w:type="spellEnd"/>
           </w:p>
         </w:tc>
         <w:tc>
@@ -13901,6 +14556,7 @@
                 <w:szCs w:val="20"/>
               </w:rPr>
             </w:pPr>
+            <w:proofErr w:type="spellStart"/>
             <w:r>
               <w:rPr>
                 <w:rFonts w:cs="Arial"/>
@@ -13909,6 +14565,7 @@
               </w:rPr>
               <w:t>Council_Dist</w:t>
             </w:r>
+            <w:proofErr w:type="spellEnd"/>
           </w:p>
         </w:tc>
         <w:tc>
@@ -14083,7 +14740,25 @@
           <w:sz w:val="20"/>
           <w:szCs w:val="20"/>
         </w:rPr>
-        <w:t>NAD1983, PA Stateplane South U.S. Foot</w:t>
+        <w:t xml:space="preserve">NAD1983, PA </w:t>
+      </w:r>
+      <w:proofErr w:type="spellStart"/>
+      <w:r>
+        <w:rPr>
+          <w:rFonts w:cs="Arial"/>
+          <w:sz w:val="20"/>
+          <w:szCs w:val="20"/>
+        </w:rPr>
+        <w:t>Stateplane</w:t>
+      </w:r>
+      <w:proofErr w:type="spellEnd"/>
+      <w:r>
+        <w:rPr>
+          <w:rFonts w:cs="Arial"/>
+          <w:sz w:val="20"/>
+          <w:szCs w:val="20"/>
+        </w:rPr>
+        <w:t xml:space="preserve"> South U.S. Foot</w:t>
       </w:r>
     </w:p>
     <w:p>
@@ -14140,8 +14815,6 @@
         </w:rPr>
         <w:t>1.  Sites vs. individual buildings or assets:</w:t>
       </w:r>
-      <w:bookmarkStart w:id="0" w:name="_GoBack"/>
-      <w:bookmarkEnd w:id="0"/>
     </w:p>
     <w:p>
       <w:pPr>
@@ -14194,7 +14867,27 @@
           <w:sz w:val="20"/>
           <w:szCs w:val="20"/>
         </w:rPr>
-        <w:t xml:space="preserve"> (e.g., Police Academy) each individual asset is given its own Asset_ID and Asset_SubType1 values.  All buildings and assets associated with a site </w:t>
+        <w:t xml:space="preserve"> (e.g., Police Academy) each individual asset is given its own </w:t>
+      </w:r>
+      <w:proofErr w:type="spellStart"/>
+      <w:r>
+        <w:rPr>
+          <w:rFonts w:eastAsia="Times New Roman" w:cs="Arial"/>
+          <w:color w:val="000000"/>
+          <w:sz w:val="20"/>
+          <w:szCs w:val="20"/>
+        </w:rPr>
+        <w:t>Asset_ID</w:t>
+      </w:r>
+      <w:proofErr w:type="spellEnd"/>
+      <w:r>
+        <w:rPr>
+          <w:rFonts w:eastAsia="Times New Roman" w:cs="Arial"/>
+          <w:color w:val="000000"/>
+          <w:sz w:val="20"/>
+          <w:szCs w:val="20"/>
+        </w:rPr>
+        <w:t xml:space="preserve"> and Asset_SubType1 values.  All buildings and assets associated with a site </w:t>
       </w:r>
       <w:r>
         <w:rPr>
@@ -14212,7 +14905,27 @@
           <w:sz w:val="20"/>
           <w:szCs w:val="20"/>
         </w:rPr>
-        <w:t xml:space="preserve"> found by sorting on or querying the Site_Name field.  </w:t>
+        <w:t xml:space="preserve"> found by sorting on or querying the </w:t>
+      </w:r>
+      <w:proofErr w:type="spellStart"/>
+      <w:r>
+        <w:rPr>
+          <w:rFonts w:eastAsia="Times New Roman" w:cs="Arial"/>
+          <w:color w:val="000000"/>
+          <w:sz w:val="20"/>
+          <w:szCs w:val="20"/>
+        </w:rPr>
+        <w:t>Site_Name</w:t>
+      </w:r>
+      <w:proofErr w:type="spellEnd"/>
+      <w:r>
+        <w:rPr>
+          <w:rFonts w:eastAsia="Times New Roman" w:cs="Arial"/>
+          <w:color w:val="000000"/>
+          <w:sz w:val="20"/>
+          <w:szCs w:val="20"/>
+        </w:rPr>
+        <w:t xml:space="preserve"> field.  </w:t>
       </w:r>
     </w:p>
     <w:p>
@@ -14356,7 +15069,27 @@
           <w:sz w:val="20"/>
           <w:szCs w:val="20"/>
         </w:rPr>
-        <w:t xml:space="preserve">The Asset_Type field is a broad categorization of assets: buildings, equipment, structures, piers, etc. </w:t>
+        <w:t xml:space="preserve">The </w:t>
+      </w:r>
+      <w:proofErr w:type="spellStart"/>
+      <w:r>
+        <w:rPr>
+          <w:rFonts w:eastAsia="Times New Roman" w:cs="Arial"/>
+          <w:color w:val="000000"/>
+          <w:sz w:val="20"/>
+          <w:szCs w:val="20"/>
+        </w:rPr>
+        <w:t>Asset_Type</w:t>
+      </w:r>
+      <w:proofErr w:type="spellEnd"/>
+      <w:r>
+        <w:rPr>
+          <w:rFonts w:eastAsia="Times New Roman" w:cs="Arial"/>
+          <w:color w:val="000000"/>
+          <w:sz w:val="20"/>
+          <w:szCs w:val="20"/>
+        </w:rPr>
+        <w:t xml:space="preserve"> field is a broad categorization of assets: buildings, equipment, structures, piers, etc. </w:t>
       </w:r>
       <w:r>
         <w:rPr>
@@ -14392,7 +15125,27 @@
           <w:sz w:val="20"/>
           <w:szCs w:val="20"/>
         </w:rPr>
-        <w:t xml:space="preserve">) the number of records in this feature class does not constitute a total count of buildings. There are cases where distinct operations within a single building are required to have separate Asset_IDs. </w:t>
+        <w:t xml:space="preserve">) the number of records in this feature class does not constitute a total count of buildings. There are cases where distinct operations within a single building are required to have separate </w:t>
+      </w:r>
+      <w:proofErr w:type="spellStart"/>
+      <w:r>
+        <w:rPr>
+          <w:rFonts w:eastAsia="Times New Roman" w:cs="Arial"/>
+          <w:color w:val="000000"/>
+          <w:sz w:val="20"/>
+          <w:szCs w:val="20"/>
+        </w:rPr>
+        <w:t>Asset_IDs</w:t>
+      </w:r>
+      <w:proofErr w:type="spellEnd"/>
+      <w:r>
+        <w:rPr>
+          <w:rFonts w:eastAsia="Times New Roman" w:cs="Arial"/>
+          <w:color w:val="000000"/>
+          <w:sz w:val="20"/>
+          <w:szCs w:val="20"/>
+        </w:rPr>
+        <w:t xml:space="preserve">. </w:t>
       </w:r>
       <w:r>
         <w:rPr>
@@ -14410,7 +15163,27 @@
           <w:sz w:val="20"/>
           <w:szCs w:val="20"/>
         </w:rPr>
-        <w:t>heck the SharedBldg_AssetID to remove duplicates for an accurate count of buildings.</w:t>
+        <w:t xml:space="preserve">heck the </w:t>
+      </w:r>
+      <w:proofErr w:type="spellStart"/>
+      <w:r>
+        <w:rPr>
+          <w:rFonts w:eastAsia="Times New Roman" w:cs="Arial"/>
+          <w:color w:val="000000"/>
+          <w:sz w:val="20"/>
+          <w:szCs w:val="20"/>
+        </w:rPr>
+        <w:t>SharedBldg_AssetID</w:t>
+      </w:r>
+      <w:proofErr w:type="spellEnd"/>
+      <w:r>
+        <w:rPr>
+          <w:rFonts w:eastAsia="Times New Roman" w:cs="Arial"/>
+          <w:color w:val="000000"/>
+          <w:sz w:val="20"/>
+          <w:szCs w:val="20"/>
+        </w:rPr>
+        <w:t xml:space="preserve"> to remove duplicates for an accurate count of buildings.</w:t>
       </w:r>
     </w:p>
     <w:p>
@@ -14482,7 +15255,67 @@
           <w:sz w:val="20"/>
           <w:szCs w:val="20"/>
         </w:rPr>
-        <w:t>Use City_Buildings_Lease subtable to obtain available data on the nature of sites leased by the City and leased square footage. Join on Asset_ID fields.</w:t>
+        <w:t xml:space="preserve">Use </w:t>
+      </w:r>
+      <w:proofErr w:type="spellStart"/>
+      <w:r>
+        <w:rPr>
+          <w:rFonts w:eastAsia="Times New Roman" w:cs="Arial"/>
+          <w:color w:val="000000"/>
+          <w:sz w:val="20"/>
+          <w:szCs w:val="20"/>
+        </w:rPr>
+        <w:t>City_Buildings_Lease</w:t>
+      </w:r>
+      <w:proofErr w:type="spellEnd"/>
+      <w:r>
+        <w:rPr>
+          <w:rFonts w:eastAsia="Times New Roman" w:cs="Arial"/>
+          <w:color w:val="000000"/>
+          <w:sz w:val="20"/>
+          <w:szCs w:val="20"/>
+        </w:rPr>
+        <w:t xml:space="preserve"> </w:t>
+      </w:r>
+      <w:proofErr w:type="spellStart"/>
+      <w:r>
+        <w:rPr>
+          <w:rFonts w:eastAsia="Times New Roman" w:cs="Arial"/>
+          <w:color w:val="000000"/>
+          <w:sz w:val="20"/>
+          <w:szCs w:val="20"/>
+        </w:rPr>
+        <w:t>subtable</w:t>
+      </w:r>
+      <w:proofErr w:type="spellEnd"/>
+      <w:r>
+        <w:rPr>
+          <w:rFonts w:eastAsia="Times New Roman" w:cs="Arial"/>
+          <w:color w:val="000000"/>
+          <w:sz w:val="20"/>
+          <w:szCs w:val="20"/>
+        </w:rPr>
+        <w:t xml:space="preserve"> to obtain available data on the nature of sites leased by the City and leased square footage. Join on </w:t>
+      </w:r>
+      <w:proofErr w:type="spellStart"/>
+      <w:r>
+        <w:rPr>
+          <w:rFonts w:eastAsia="Times New Roman" w:cs="Arial"/>
+          <w:color w:val="000000"/>
+          <w:sz w:val="20"/>
+          <w:szCs w:val="20"/>
+        </w:rPr>
+        <w:t>Asset_ID</w:t>
+      </w:r>
+      <w:proofErr w:type="spellEnd"/>
+      <w:r>
+        <w:rPr>
+          <w:rFonts w:eastAsia="Times New Roman" w:cs="Arial"/>
+          <w:color w:val="000000"/>
+          <w:sz w:val="20"/>
+          <w:szCs w:val="20"/>
+        </w:rPr>
+        <w:t xml:space="preserve"> fields.</w:t>
       </w:r>
     </w:p>
     <w:p>
@@ -14530,7 +15363,61 @@
           <w:sz w:val="20"/>
           <w:szCs w:val="20"/>
         </w:rPr>
-        <w:t>Use the City_Buildings_CapitalBudget subtable to obtain available data on six year Capital Program Expenditures. Join on Asset_ID fields.</w:t>
+        <w:t xml:space="preserve">Use the </w:t>
+      </w:r>
+      <w:proofErr w:type="spellStart"/>
+      <w:r>
+        <w:rPr>
+          <w:rFonts w:cs="Arial"/>
+          <w:sz w:val="20"/>
+          <w:szCs w:val="20"/>
+        </w:rPr>
+        <w:t>City_Buildings_CapitalBudget</w:t>
+      </w:r>
+      <w:proofErr w:type="spellEnd"/>
+      <w:r>
+        <w:rPr>
+          <w:rFonts w:cs="Arial"/>
+          <w:sz w:val="20"/>
+          <w:szCs w:val="20"/>
+        </w:rPr>
+        <w:t xml:space="preserve"> </w:t>
+      </w:r>
+      <w:proofErr w:type="spellStart"/>
+      <w:r>
+        <w:rPr>
+          <w:rFonts w:cs="Arial"/>
+          <w:sz w:val="20"/>
+          <w:szCs w:val="20"/>
+        </w:rPr>
+        <w:t>subtable</w:t>
+      </w:r>
+      <w:proofErr w:type="spellEnd"/>
+      <w:r>
+        <w:rPr>
+          <w:rFonts w:cs="Arial"/>
+          <w:sz w:val="20"/>
+          <w:szCs w:val="20"/>
+        </w:rPr>
+        <w:t xml:space="preserve"> to obtain available data on six year Capital Program Expenditures. Join on </w:t>
+      </w:r>
+      <w:proofErr w:type="spellStart"/>
+      <w:r>
+        <w:rPr>
+          <w:rFonts w:cs="Arial"/>
+          <w:sz w:val="20"/>
+          <w:szCs w:val="20"/>
+        </w:rPr>
+        <w:t>Asset_ID</w:t>
+      </w:r>
+      <w:proofErr w:type="spellEnd"/>
+      <w:r>
+        <w:rPr>
+          <w:rFonts w:cs="Arial"/>
+          <w:sz w:val="20"/>
+          <w:szCs w:val="20"/>
+        </w:rPr>
+        <w:t xml:space="preserve"> fields.</w:t>
       </w:r>
       <w:r>
         <w:rPr>
@@ -14773,16 +15660,27 @@
           <w:szCs w:val="20"/>
         </w:rPr>
       </w:pPr>
-      <w:r>
-        <w:rPr>
-          <w:rFonts w:cs="Arial"/>
-          <w:color w:val="000000"/>
-          <w:sz w:val="20"/>
-          <w:szCs w:val="20"/>
-        </w:rPr>
-        <w:t xml:space="preserve">e-mail: </w:t>
-      </w:r>
-      <w:hyperlink r:id="rId7" w:history="1">
+      <w:proofErr w:type="gramStart"/>
+      <w:r>
+        <w:rPr>
+          <w:rFonts w:cs="Arial"/>
+          <w:color w:val="000000"/>
+          <w:sz w:val="20"/>
+          <w:szCs w:val="20"/>
+        </w:rPr>
+        <w:t>e-mail</w:t>
+      </w:r>
+      <w:proofErr w:type="gramEnd"/>
+      <w:r>
+        <w:rPr>
+          <w:rFonts w:cs="Arial"/>
+          <w:color w:val="000000"/>
+          <w:sz w:val="20"/>
+          <w:szCs w:val="20"/>
+        </w:rPr>
+        <w:t xml:space="preserve">: </w:t>
+      </w:r>
+      <w:hyperlink r:id="rId8" w:history="1">
         <w:r>
           <w:rPr>
             <w:rFonts w:cs="Arial"/>
@@ -14891,7 +15789,27 @@
           <w:sz w:val="20"/>
           <w:szCs w:val="20"/>
         </w:rPr>
-        <w:t>The City of Philadelphia makes no representation about the accuracy of any specific information in this GIS data and is provided “as is” and without Warranty of any kind.  The user of this data will assume complete responsibility for any and all occurrences resulting from its use or display and will hold the City of Philadelphia harmless from any and all claims, demands, liabilities, obligations, damages, suits, judgments or settlements, including reasonable costs and attorneys' fees, that arise from use of this data.</w:t>
+        <w:t xml:space="preserve">The City of Philadelphia makes no representation about the accuracy of any specific information in this GIS data and is provided “as is” and without Warranty of any kind.  The user of this data will assume complete responsibility for any and all occurrences resulting from its use or display and will hold the City of Philadelphia harmless from any and all claims, demands, liabilities, obligations, damages, suits, judgments or settlements, including reasonable costs and attorneys' </w:t>
+      </w:r>
+      <w:proofErr w:type="gramStart"/>
+      <w:r>
+        <w:rPr>
+          <w:rFonts w:cs="Arial"/>
+          <w:color w:val="000000"/>
+          <w:sz w:val="20"/>
+          <w:szCs w:val="20"/>
+        </w:rPr>
+        <w:t>fees, that</w:t>
+      </w:r>
+      <w:proofErr w:type="gramEnd"/>
+      <w:r>
+        <w:rPr>
+          <w:rFonts w:cs="Arial"/>
+          <w:color w:val="000000"/>
+          <w:sz w:val="20"/>
+          <w:szCs w:val="20"/>
+        </w:rPr>
+        <w:t xml:space="preserve"> arise from use of this data.</w:t>
       </w:r>
     </w:p>
     <w:p>
@@ -14987,6 +15905,7 @@
           <w:u w:val="single"/>
         </w:rPr>
       </w:pPr>
+      <w:proofErr w:type="spellStart"/>
       <w:r>
         <w:rPr>
           <w:rFonts w:cs="Arial"/>
@@ -15006,7 +15925,18 @@
           <w:szCs w:val="24"/>
           <w:u w:val="single"/>
         </w:rPr>
-        <w:t>Table Metadata</w:t>
+        <w:t>Table</w:t>
+      </w:r>
+      <w:proofErr w:type="spellEnd"/>
+      <w:r>
+        <w:rPr>
+          <w:rFonts w:cs="Arial"/>
+          <w:b/>
+          <w:sz w:val="24"/>
+          <w:szCs w:val="24"/>
+          <w:u w:val="single"/>
+        </w:rPr>
+        <w:t xml:space="preserve"> Metadata</w:t>
       </w:r>
     </w:p>
     <w:p>
@@ -15027,6 +15957,7 @@
           <w:szCs w:val="20"/>
         </w:rPr>
       </w:pPr>
+      <w:proofErr w:type="spellStart"/>
       <w:r>
         <w:rPr>
           <w:rFonts w:cs="Arial"/>
@@ -15036,6 +15967,7 @@
         </w:rPr>
         <w:t>City_Buildings_CapitalBudget</w:t>
       </w:r>
+      <w:proofErr w:type="spellEnd"/>
     </w:p>
     <w:p>
       <w:pPr>
@@ -15051,7 +15983,43 @@
           <w:sz w:val="20"/>
           <w:szCs w:val="20"/>
         </w:rPr>
-        <w:t>Join table to City_Buildings_FixedAssets documenting expenditures for recent six-year Capital programs. Join using Asset_ID fields.</w:t>
+        <w:t xml:space="preserve">Join table to </w:t>
+      </w:r>
+      <w:proofErr w:type="spellStart"/>
+      <w:r>
+        <w:rPr>
+          <w:rFonts w:cs="Arial"/>
+          <w:sz w:val="20"/>
+          <w:szCs w:val="20"/>
+        </w:rPr>
+        <w:t>City_Buildings_FixedAssets</w:t>
+      </w:r>
+      <w:proofErr w:type="spellEnd"/>
+      <w:r>
+        <w:rPr>
+          <w:rFonts w:cs="Arial"/>
+          <w:sz w:val="20"/>
+          <w:szCs w:val="20"/>
+        </w:rPr>
+        <w:t xml:space="preserve"> documenting expenditures for recent six-year Capital programs. Join using </w:t>
+      </w:r>
+      <w:proofErr w:type="spellStart"/>
+      <w:r>
+        <w:rPr>
+          <w:rFonts w:cs="Arial"/>
+          <w:sz w:val="20"/>
+          <w:szCs w:val="20"/>
+        </w:rPr>
+        <w:t>Asset_ID</w:t>
+      </w:r>
+      <w:proofErr w:type="spellEnd"/>
+      <w:r>
+        <w:rPr>
+          <w:rFonts w:cs="Arial"/>
+          <w:sz w:val="20"/>
+          <w:szCs w:val="20"/>
+        </w:rPr>
+        <w:t xml:space="preserve"> fields.</w:t>
       </w:r>
     </w:p>
     <w:p>
@@ -15171,6 +16139,7 @@
         </w:rPr>
         <w:t xml:space="preserve">For use with </w:t>
       </w:r>
+      <w:proofErr w:type="spellStart"/>
       <w:r>
         <w:rPr>
           <w:rFonts w:cs="Arial"/>
@@ -15179,6 +16148,7 @@
         </w:rPr>
         <w:t>City_Buildings_FixedAssets</w:t>
       </w:r>
+      <w:proofErr w:type="spellEnd"/>
       <w:r>
         <w:rPr>
           <w:rFonts w:cs="Arial"/>
@@ -15224,7 +16194,16 @@
           <w:sz w:val="20"/>
           <w:szCs w:val="20"/>
         </w:rPr>
-        <w:t>SITE_CODE</w:t>
+        <w:t>SITE_</w:t>
+      </w:r>
+      <w:proofErr w:type="gramStart"/>
+      <w:r>
+        <w:rPr>
+          <w:rFonts w:cs="Arial"/>
+          <w:sz w:val="20"/>
+          <w:szCs w:val="20"/>
+        </w:rPr>
+        <w:t>CODE</w:t>
       </w:r>
       <w:r>
         <w:rPr>
@@ -15240,7 +16219,16 @@
           <w:sz w:val="20"/>
           <w:szCs w:val="20"/>
         </w:rPr>
-        <w:t xml:space="preserve"> – the Budget Office/Capital Program Division unique tracking number for assets designated for Capital funding</w:t>
+        <w:t xml:space="preserve"> –</w:t>
+      </w:r>
+      <w:proofErr w:type="gramEnd"/>
+      <w:r>
+        <w:rPr>
+          <w:rFonts w:cs="Arial"/>
+          <w:sz w:val="20"/>
+          <w:szCs w:val="20"/>
+        </w:rPr>
+        <w:t xml:space="preserve"> the Budget Office/Capital Program Division unique tracking number for assets designated for Capital funding</w:t>
       </w:r>
       <w:r>
         <w:rPr>
@@ -15345,6 +16333,7 @@
           <w:szCs w:val="20"/>
         </w:rPr>
       </w:pPr>
+      <w:proofErr w:type="spellStart"/>
       <w:r>
         <w:rPr>
           <w:rFonts w:cs="Arial"/>
@@ -15354,6 +16343,7 @@
         </w:rPr>
         <w:t>City_Builidings_Lease</w:t>
       </w:r>
+      <w:proofErr w:type="spellEnd"/>
     </w:p>
     <w:p>
       <w:pPr>
@@ -15369,7 +16359,25 @@
           <w:sz w:val="20"/>
           <w:szCs w:val="20"/>
         </w:rPr>
-        <w:t xml:space="preserve">Join table to City_Buildings_FixedAssets </w:t>
+        <w:t xml:space="preserve">Join table to </w:t>
+      </w:r>
+      <w:proofErr w:type="spellStart"/>
+      <w:r>
+        <w:rPr>
+          <w:rFonts w:cs="Arial"/>
+          <w:sz w:val="20"/>
+          <w:szCs w:val="20"/>
+        </w:rPr>
+        <w:t>City_Buildings_FixedAssets</w:t>
+      </w:r>
+      <w:proofErr w:type="spellEnd"/>
+      <w:r>
+        <w:rPr>
+          <w:rFonts w:cs="Arial"/>
+          <w:sz w:val="20"/>
+          <w:szCs w:val="20"/>
+        </w:rPr>
+        <w:t xml:space="preserve"> </w:t>
       </w:r>
       <w:r>
         <w:rPr>
@@ -15385,7 +16393,25 @@
           <w:sz w:val="20"/>
           <w:szCs w:val="20"/>
         </w:rPr>
-        <w:t>Join using Asset_ID fields.</w:t>
+        <w:t xml:space="preserve">Join using </w:t>
+      </w:r>
+      <w:proofErr w:type="spellStart"/>
+      <w:r>
+        <w:rPr>
+          <w:rFonts w:cs="Arial"/>
+          <w:sz w:val="20"/>
+          <w:szCs w:val="20"/>
+        </w:rPr>
+        <w:t>Asset_ID</w:t>
+      </w:r>
+      <w:proofErr w:type="spellEnd"/>
+      <w:r>
+        <w:rPr>
+          <w:rFonts w:cs="Arial"/>
+          <w:sz w:val="20"/>
+          <w:szCs w:val="20"/>
+        </w:rPr>
+        <w:t xml:space="preserve"> fields.</w:t>
       </w:r>
     </w:p>
     <w:p>
@@ -15505,6 +16531,7 @@
         </w:rPr>
         <w:t xml:space="preserve">For use with </w:t>
       </w:r>
+      <w:proofErr w:type="spellStart"/>
       <w:r>
         <w:rPr>
           <w:rFonts w:cs="Arial"/>
@@ -15513,6 +16540,7 @@
         </w:rPr>
         <w:t>City_Buildings_FixedAssets</w:t>
       </w:r>
+      <w:proofErr w:type="spellEnd"/>
       <w:r>
         <w:rPr>
           <w:rFonts w:cs="Arial"/>
@@ -15552,13 +16580,23 @@
           <w:szCs w:val="20"/>
         </w:rPr>
       </w:pPr>
-      <w:r>
-        <w:rPr>
-          <w:rFonts w:cs="Arial"/>
-          <w:sz w:val="20"/>
-          <w:szCs w:val="20"/>
-        </w:rPr>
-        <w:t>Leased_SQFT – leased square footage</w:t>
+      <w:proofErr w:type="spellStart"/>
+      <w:r>
+        <w:rPr>
+          <w:rFonts w:cs="Arial"/>
+          <w:sz w:val="20"/>
+          <w:szCs w:val="20"/>
+        </w:rPr>
+        <w:t>Leased_SQFT</w:t>
+      </w:r>
+      <w:proofErr w:type="spellEnd"/>
+      <w:r>
+        <w:rPr>
+          <w:rFonts w:cs="Arial"/>
+          <w:sz w:val="20"/>
+          <w:szCs w:val="20"/>
+        </w:rPr>
+        <w:t xml:space="preserve"> – leased square footage</w:t>
       </w:r>
       <w:r>
         <w:rPr>
@@ -15582,13 +16620,23 @@
           <w:szCs w:val="20"/>
         </w:rPr>
       </w:pPr>
-      <w:r>
-        <w:rPr>
-          <w:rFonts w:cs="Arial"/>
-          <w:sz w:val="20"/>
-          <w:szCs w:val="20"/>
-        </w:rPr>
-        <w:t>Leased_CostSQFT – total cost per square foot</w:t>
+      <w:proofErr w:type="spellStart"/>
+      <w:r>
+        <w:rPr>
+          <w:rFonts w:cs="Arial"/>
+          <w:sz w:val="20"/>
+          <w:szCs w:val="20"/>
+        </w:rPr>
+        <w:t>Leased_CostSQFT</w:t>
+      </w:r>
+      <w:proofErr w:type="spellEnd"/>
+      <w:r>
+        <w:rPr>
+          <w:rFonts w:cs="Arial"/>
+          <w:sz w:val="20"/>
+          <w:szCs w:val="20"/>
+        </w:rPr>
+        <w:t xml:space="preserve"> – total cost per square foot</w:t>
       </w:r>
       <w:r>
         <w:rPr>
@@ -15618,7 +16666,43 @@
           <w:sz w:val="20"/>
           <w:szCs w:val="20"/>
         </w:rPr>
-        <w:t>Leased _CostTotYR – total annual cost of lease including base sqft and other costs</w:t>
+        <w:t>Leased _</w:t>
+      </w:r>
+      <w:proofErr w:type="spellStart"/>
+      <w:r>
+        <w:rPr>
+          <w:rFonts w:cs="Arial"/>
+          <w:sz w:val="20"/>
+          <w:szCs w:val="20"/>
+        </w:rPr>
+        <w:t>CostTotYR</w:t>
+      </w:r>
+      <w:proofErr w:type="spellEnd"/>
+      <w:r>
+        <w:rPr>
+          <w:rFonts w:cs="Arial"/>
+          <w:sz w:val="20"/>
+          <w:szCs w:val="20"/>
+        </w:rPr>
+        <w:t xml:space="preserve"> – total annual cost of lease including base </w:t>
+      </w:r>
+      <w:proofErr w:type="spellStart"/>
+      <w:r>
+        <w:rPr>
+          <w:rFonts w:cs="Arial"/>
+          <w:sz w:val="20"/>
+          <w:szCs w:val="20"/>
+        </w:rPr>
+        <w:t>sqft</w:t>
+      </w:r>
+      <w:proofErr w:type="spellEnd"/>
+      <w:r>
+        <w:rPr>
+          <w:rFonts w:cs="Arial"/>
+          <w:sz w:val="20"/>
+          <w:szCs w:val="20"/>
+        </w:rPr>
+        <w:t xml:space="preserve"> and other costs</w:t>
       </w:r>
       <w:r>
         <w:rPr>
@@ -15642,13 +16726,23 @@
           <w:szCs w:val="20"/>
         </w:rPr>
       </w:pPr>
-      <w:r>
-        <w:rPr>
-          <w:rFonts w:cs="Arial"/>
-          <w:sz w:val="20"/>
-          <w:szCs w:val="20"/>
-        </w:rPr>
-        <w:t>Lease_CostOther –</w:t>
+      <w:proofErr w:type="spellStart"/>
+      <w:r>
+        <w:rPr>
+          <w:rFonts w:cs="Arial"/>
+          <w:sz w:val="20"/>
+          <w:szCs w:val="20"/>
+        </w:rPr>
+        <w:t>Lease_CostOther</w:t>
+      </w:r>
+      <w:proofErr w:type="spellEnd"/>
+      <w:r>
+        <w:rPr>
+          <w:rFonts w:cs="Arial"/>
+          <w:sz w:val="20"/>
+          <w:szCs w:val="20"/>
+        </w:rPr>
+        <w:t xml:space="preserve"> –</w:t>
       </w:r>
       <w:r>
         <w:rPr>
@@ -15680,13 +16774,23 @@
           <w:szCs w:val="20"/>
         </w:rPr>
       </w:pPr>
-      <w:r>
-        <w:rPr>
-          <w:rFonts w:cs="Arial"/>
-          <w:sz w:val="20"/>
-          <w:szCs w:val="20"/>
-        </w:rPr>
-        <w:t>Lease_Note – relevant information on lease. May include floors leased.</w:t>
+      <w:proofErr w:type="spellStart"/>
+      <w:r>
+        <w:rPr>
+          <w:rFonts w:cs="Arial"/>
+          <w:sz w:val="20"/>
+          <w:szCs w:val="20"/>
+        </w:rPr>
+        <w:t>Lease_Note</w:t>
+      </w:r>
+      <w:proofErr w:type="spellEnd"/>
+      <w:r>
+        <w:rPr>
+          <w:rFonts w:cs="Arial"/>
+          <w:sz w:val="20"/>
+          <w:szCs w:val="20"/>
+        </w:rPr>
+        <w:t xml:space="preserve"> – relevant information on lease. May include floors leased.</w:t>
       </w:r>
     </w:p>
     <w:p>
@@ -15716,6 +16820,7 @@
           <w:szCs w:val="20"/>
         </w:rPr>
       </w:pPr>
+      <w:proofErr w:type="spellStart"/>
       <w:r>
         <w:rPr>
           <w:rFonts w:cs="Arial"/>
@@ -15734,6 +16839,7 @@
         </w:rPr>
         <w:t>Use</w:t>
       </w:r>
+      <w:proofErr w:type="spellEnd"/>
     </w:p>
     <w:p>
       <w:pPr>
@@ -15749,7 +16855,25 @@
           <w:sz w:val="20"/>
           <w:szCs w:val="20"/>
         </w:rPr>
-        <w:t xml:space="preserve">Join table to City_Buildings_FixedAssets documenting </w:t>
+        <w:t xml:space="preserve">Join table to </w:t>
+      </w:r>
+      <w:proofErr w:type="spellStart"/>
+      <w:r>
+        <w:rPr>
+          <w:rFonts w:cs="Arial"/>
+          <w:sz w:val="20"/>
+          <w:szCs w:val="20"/>
+        </w:rPr>
+        <w:t>City_Buildings_FixedAssets</w:t>
+      </w:r>
+      <w:proofErr w:type="spellEnd"/>
+      <w:r>
+        <w:rPr>
+          <w:rFonts w:cs="Arial"/>
+          <w:sz w:val="20"/>
+          <w:szCs w:val="20"/>
+        </w:rPr>
+        <w:t xml:space="preserve"> documenting </w:t>
       </w:r>
       <w:r>
         <w:rPr>
@@ -15885,6 +17009,7 @@
         </w:rPr>
         <w:t xml:space="preserve">For use with </w:t>
       </w:r>
+      <w:proofErr w:type="spellStart"/>
       <w:r>
         <w:rPr>
           <w:rFonts w:cs="Arial"/>
@@ -15893,6 +17018,7 @@
         </w:rPr>
         <w:t>City_Buildings_FixedAssets</w:t>
       </w:r>
+      <w:proofErr w:type="spellEnd"/>
       <w:r>
         <w:rPr>
           <w:rFonts w:cs="Arial"/>
@@ -15932,13 +17058,23 @@
           <w:szCs w:val="20"/>
         </w:rPr>
       </w:pPr>
-      <w:r>
-        <w:rPr>
-          <w:rFonts w:cs="Arial"/>
-          <w:sz w:val="20"/>
-          <w:szCs w:val="20"/>
-        </w:rPr>
-        <w:t>Occupant_Num – city employee or lessee average staffing numbers.</w:t>
+      <w:proofErr w:type="spellStart"/>
+      <w:r>
+        <w:rPr>
+          <w:rFonts w:cs="Arial"/>
+          <w:sz w:val="20"/>
+          <w:szCs w:val="20"/>
+        </w:rPr>
+        <w:t>Occupant_Num</w:t>
+      </w:r>
+      <w:proofErr w:type="spellEnd"/>
+      <w:r>
+        <w:rPr>
+          <w:rFonts w:cs="Arial"/>
+          <w:sz w:val="20"/>
+          <w:szCs w:val="20"/>
+        </w:rPr>
+        <w:t xml:space="preserve"> – city employee or lessee average staffing numbers.</w:t>
       </w:r>
       <w:r>
         <w:rPr>
@@ -15962,13 +17098,23 @@
           <w:szCs w:val="20"/>
         </w:rPr>
       </w:pPr>
-      <w:r>
-        <w:rPr>
-          <w:rFonts w:cs="Arial"/>
-          <w:sz w:val="20"/>
-          <w:szCs w:val="20"/>
-        </w:rPr>
-        <w:t>HrsOp_Wk – average hours of operation as reported by occupant departments.</w:t>
+      <w:proofErr w:type="spellStart"/>
+      <w:r>
+        <w:rPr>
+          <w:rFonts w:cs="Arial"/>
+          <w:sz w:val="20"/>
+          <w:szCs w:val="20"/>
+        </w:rPr>
+        <w:t>HrsOp_Wk</w:t>
+      </w:r>
+      <w:proofErr w:type="spellEnd"/>
+      <w:r>
+        <w:rPr>
+          <w:rFonts w:cs="Arial"/>
+          <w:sz w:val="20"/>
+          <w:szCs w:val="20"/>
+        </w:rPr>
+        <w:t xml:space="preserve"> – average hours of operation as reported by occupant departments.</w:t>
       </w:r>
     </w:p>
     <w:p>
@@ -15984,13 +17130,23 @@
           <w:szCs w:val="20"/>
         </w:rPr>
       </w:pPr>
-      <w:r>
-        <w:rPr>
-          <w:rFonts w:cs="Arial"/>
-          <w:sz w:val="20"/>
-          <w:szCs w:val="20"/>
-        </w:rPr>
-        <w:t xml:space="preserve">Public_Serv_YR – </w:t>
+      <w:proofErr w:type="spellStart"/>
+      <w:r>
+        <w:rPr>
+          <w:rFonts w:cs="Arial"/>
+          <w:sz w:val="20"/>
+          <w:szCs w:val="20"/>
+        </w:rPr>
+        <w:t>Public_Serv_YR</w:t>
+      </w:r>
+      <w:proofErr w:type="spellEnd"/>
+      <w:r>
+        <w:rPr>
+          <w:rFonts w:cs="Arial"/>
+          <w:sz w:val="20"/>
+          <w:szCs w:val="20"/>
+        </w:rPr>
+        <w:t xml:space="preserve"> – </w:t>
       </w:r>
       <w:r>
         <w:rPr>
@@ -16019,12 +17175,12 @@
       </w:pPr>
     </w:p>
     <w:sectPr>
-      <w:headerReference w:type="even" r:id="rId8"/>
-      <w:headerReference w:type="default" r:id="rId9"/>
-      <w:footerReference w:type="even" r:id="rId10"/>
-      <w:footerReference w:type="default" r:id="rId11"/>
-      <w:headerReference w:type="first" r:id="rId12"/>
-      <w:footerReference w:type="first" r:id="rId13"/>
+      <w:headerReference w:type="even" r:id="rId9"/>
+      <w:headerReference w:type="default" r:id="rId10"/>
+      <w:footerReference w:type="even" r:id="rId11"/>
+      <w:footerReference w:type="default" r:id="rId12"/>
+      <w:headerReference w:type="first" r:id="rId13"/>
+      <w:footerReference w:type="first" r:id="rId14"/>
       <w:pgSz w:w="12240" w:h="15840" w:code="1"/>
       <w:pgMar w:top="1440" w:right="1440" w:bottom="1440" w:left="1440" w:header="720" w:footer="720" w:gutter="0"/>
       <w:cols w:space="720"/>
@@ -16036,7 +17192,7 @@
 </file>
 
 <file path=word/endnotes.xml><?xml version="1.0" encoding="utf-8"?>
-<w:endnotes xmlns:wpc="http://schemas.microsoft.com/office/word/2010/wordprocessingCanvas" xmlns:mc="http://schemas.openxmlformats.org/markup-compatibility/2006" xmlns:o="urn:schemas-microsoft-com:office:office" xmlns:r="http://schemas.openxmlformats.org/officeDocument/2006/relationships" xmlns:m="http://schemas.openxmlformats.org/officeDocument/2006/math" xmlns:v="urn:schemas-microsoft-com:vml" xmlns:wp14="http://schemas.microsoft.com/office/word/2010/wordprocessingDrawing" xmlns:wp="http://schemas.openxmlformats.org/drawingml/2006/wordprocessingDrawing" xmlns:w10="urn:schemas-microsoft-com:office:word" xmlns:w="http://schemas.openxmlformats.org/wordprocessingml/2006/main" xmlns:w14="http://schemas.microsoft.com/office/word/2010/wordml" xmlns:w15="http://schemas.microsoft.com/office/word/2012/wordml" xmlns:wpg="http://schemas.microsoft.com/office/word/2010/wordprocessingGroup" xmlns:wpi="http://schemas.microsoft.com/office/word/2010/wordprocessingInk" xmlns:wne="http://schemas.microsoft.com/office/word/2006/wordml" xmlns:wps="http://schemas.microsoft.com/office/word/2010/wordprocessingShape" mc:Ignorable="w14 w15 wp14">
+<w:endnotes xmlns:wpc="http://schemas.microsoft.com/office/word/2010/wordprocessingCanvas" xmlns:mc="http://schemas.openxmlformats.org/markup-compatibility/2006" xmlns:o="urn:schemas-microsoft-com:office:office" xmlns:r="http://schemas.openxmlformats.org/officeDocument/2006/relationships" xmlns:m="http://schemas.openxmlformats.org/officeDocument/2006/math" xmlns:v="urn:schemas-microsoft-com:vml" xmlns:wp14="http://schemas.microsoft.com/office/word/2010/wordprocessingDrawing" xmlns:wp="http://schemas.openxmlformats.org/drawingml/2006/wordprocessingDrawing" xmlns:w10="urn:schemas-microsoft-com:office:word" xmlns:w="http://schemas.openxmlformats.org/wordprocessingml/2006/main" xmlns:w14="http://schemas.microsoft.com/office/word/2010/wordml" xmlns:wpg="http://schemas.microsoft.com/office/word/2010/wordprocessingGroup" xmlns:wpi="http://schemas.microsoft.com/office/word/2010/wordprocessingInk" xmlns:wne="http://schemas.microsoft.com/office/word/2006/wordml" xmlns:wps="http://schemas.microsoft.com/office/word/2010/wordprocessingShape" mc:Ignorable="w14 wp14">
   <w:endnote w:type="separator" w:id="-1">
     <w:p>
       <w:r>
@@ -16055,7 +17211,7 @@
 </file>
 
 <file path=word/footer1.xml><?xml version="1.0" encoding="utf-8"?>
-<w:ftr xmlns:wpc="http://schemas.microsoft.com/office/word/2010/wordprocessingCanvas" xmlns:mc="http://schemas.openxmlformats.org/markup-compatibility/2006" xmlns:o="urn:schemas-microsoft-com:office:office" xmlns:r="http://schemas.openxmlformats.org/officeDocument/2006/relationships" xmlns:m="http://schemas.openxmlformats.org/officeDocument/2006/math" xmlns:v="urn:schemas-microsoft-com:vml" xmlns:wp14="http://schemas.microsoft.com/office/word/2010/wordprocessingDrawing" xmlns:wp="http://schemas.openxmlformats.org/drawingml/2006/wordprocessingDrawing" xmlns:w10="urn:schemas-microsoft-com:office:word" xmlns:w="http://schemas.openxmlformats.org/wordprocessingml/2006/main" xmlns:w14="http://schemas.microsoft.com/office/word/2010/wordml" xmlns:w15="http://schemas.microsoft.com/office/word/2012/wordml" xmlns:wpg="http://schemas.microsoft.com/office/word/2010/wordprocessingGroup" xmlns:wpi="http://schemas.microsoft.com/office/word/2010/wordprocessingInk" xmlns:wne="http://schemas.microsoft.com/office/word/2006/wordml" xmlns:wps="http://schemas.microsoft.com/office/word/2010/wordprocessingShape" mc:Ignorable="w14 w15 wp14">
+<w:ftr xmlns:wpc="http://schemas.microsoft.com/office/word/2010/wordprocessingCanvas" xmlns:mc="http://schemas.openxmlformats.org/markup-compatibility/2006" xmlns:o="urn:schemas-microsoft-com:office:office" xmlns:r="http://schemas.openxmlformats.org/officeDocument/2006/relationships" xmlns:m="http://schemas.openxmlformats.org/officeDocument/2006/math" xmlns:v="urn:schemas-microsoft-com:vml" xmlns:wp14="http://schemas.microsoft.com/office/word/2010/wordprocessingDrawing" xmlns:wp="http://schemas.openxmlformats.org/drawingml/2006/wordprocessingDrawing" xmlns:w10="urn:schemas-microsoft-com:office:word" xmlns:w="http://schemas.openxmlformats.org/wordprocessingml/2006/main" xmlns:w14="http://schemas.microsoft.com/office/word/2010/wordml" xmlns:wpg="http://schemas.microsoft.com/office/word/2010/wordprocessingGroup" xmlns:wpi="http://schemas.microsoft.com/office/word/2010/wordprocessingInk" xmlns:wne="http://schemas.microsoft.com/office/word/2006/wordml" xmlns:wps="http://schemas.microsoft.com/office/word/2010/wordprocessingShape" mc:Ignorable="w14 wp14">
   <w:p>
     <w:pPr>
       <w:pStyle w:val="Footer"/>
@@ -16065,7 +17221,7 @@
 </file>
 
 <file path=word/footer2.xml><?xml version="1.0" encoding="utf-8"?>
-<w:ftr xmlns:wpc="http://schemas.microsoft.com/office/word/2010/wordprocessingCanvas" xmlns:mc="http://schemas.openxmlformats.org/markup-compatibility/2006" xmlns:o="urn:schemas-microsoft-com:office:office" xmlns:r="http://schemas.openxmlformats.org/officeDocument/2006/relationships" xmlns:m="http://schemas.openxmlformats.org/officeDocument/2006/math" xmlns:v="urn:schemas-microsoft-com:vml" xmlns:wp14="http://schemas.microsoft.com/office/word/2010/wordprocessingDrawing" xmlns:wp="http://schemas.openxmlformats.org/drawingml/2006/wordprocessingDrawing" xmlns:w10="urn:schemas-microsoft-com:office:word" xmlns:w="http://schemas.openxmlformats.org/wordprocessingml/2006/main" xmlns:w14="http://schemas.microsoft.com/office/word/2010/wordml" xmlns:w15="http://schemas.microsoft.com/office/word/2012/wordml" xmlns:wpg="http://schemas.microsoft.com/office/word/2010/wordprocessingGroup" xmlns:wpi="http://schemas.microsoft.com/office/word/2010/wordprocessingInk" xmlns:wne="http://schemas.microsoft.com/office/word/2006/wordml" xmlns:wps="http://schemas.microsoft.com/office/word/2010/wordprocessingShape" mc:Ignorable="w14 w15 wp14">
+<w:ftr xmlns:wpc="http://schemas.microsoft.com/office/word/2010/wordprocessingCanvas" xmlns:mc="http://schemas.openxmlformats.org/markup-compatibility/2006" xmlns:o="urn:schemas-microsoft-com:office:office" xmlns:r="http://schemas.openxmlformats.org/officeDocument/2006/relationships" xmlns:m="http://schemas.openxmlformats.org/officeDocument/2006/math" xmlns:v="urn:schemas-microsoft-com:vml" xmlns:wp14="http://schemas.microsoft.com/office/word/2010/wordprocessingDrawing" xmlns:wp="http://schemas.openxmlformats.org/drawingml/2006/wordprocessingDrawing" xmlns:w10="urn:schemas-microsoft-com:office:word" xmlns:w="http://schemas.openxmlformats.org/wordprocessingml/2006/main" xmlns:w14="http://schemas.microsoft.com/office/word/2010/wordml" xmlns:wpg="http://schemas.microsoft.com/office/word/2010/wordprocessingGroup" xmlns:wpi="http://schemas.microsoft.com/office/word/2010/wordprocessingInk" xmlns:wne="http://schemas.microsoft.com/office/word/2006/wordml" xmlns:wps="http://schemas.microsoft.com/office/word/2010/wordprocessingShape" mc:Ignorable="w14 wp14">
   <w:p>
     <w:pPr>
       <w:pStyle w:val="Footer"/>
@@ -16081,7 +17237,25 @@
         <w:sz w:val="20"/>
         <w:szCs w:val="20"/>
       </w:rPr>
-      <w:t>Master Facility Database / City_Buildings_FixedAssets GIS Layer Metadata</w:t>
+      <w:t xml:space="preserve">Master Facility Database / </w:t>
+    </w:r>
+    <w:proofErr w:type="spellStart"/>
+    <w:r>
+      <w:rPr>
+        <w:color w:val="7F7F7F" w:themeColor="text1" w:themeTint="80"/>
+        <w:sz w:val="20"/>
+        <w:szCs w:val="20"/>
+      </w:rPr>
+      <w:t>City_Buildings_FixedAssets</w:t>
+    </w:r>
+    <w:proofErr w:type="spellEnd"/>
+    <w:r>
+      <w:rPr>
+        <w:color w:val="7F7F7F" w:themeColor="text1" w:themeTint="80"/>
+        <w:sz w:val="20"/>
+        <w:szCs w:val="20"/>
+      </w:rPr>
+      <w:t xml:space="preserve"> GIS Layer Metadata</w:t>
     </w:r>
     <w:r>
       <w:rPr>
@@ -16097,7 +17271,25 @@
         <w:sz w:val="20"/>
         <w:szCs w:val="20"/>
       </w:rPr>
-      <w:t xml:space="preserve">  pg </w:t>
+      <w:t xml:space="preserve">  </w:t>
+    </w:r>
+    <w:proofErr w:type="spellStart"/>
+    <w:r>
+      <w:rPr>
+        <w:color w:val="7F7F7F" w:themeColor="text1" w:themeTint="80"/>
+        <w:sz w:val="20"/>
+        <w:szCs w:val="20"/>
+      </w:rPr>
+      <w:t>pg</w:t>
+    </w:r>
+    <w:proofErr w:type="spellEnd"/>
+    <w:r>
+      <w:rPr>
+        <w:color w:val="7F7F7F" w:themeColor="text1" w:themeTint="80"/>
+        <w:sz w:val="20"/>
+        <w:szCs w:val="20"/>
+      </w:rPr>
+      <w:t xml:space="preserve"> </w:t>
     </w:r>
     <w:r>
       <w:rPr>
@@ -16130,7 +17322,7 @@
         <w:sz w:val="20"/>
         <w:szCs w:val="20"/>
       </w:rPr>
-      <w:t>5</w:t>
+      <w:t>7</w:t>
     </w:r>
     <w:r>
       <w:rPr>
@@ -16150,7 +17342,7 @@
 </file>
 
 <file path=word/footer3.xml><?xml version="1.0" encoding="utf-8"?>
-<w:ftr xmlns:wpc="http://schemas.microsoft.com/office/word/2010/wordprocessingCanvas" xmlns:mc="http://schemas.openxmlformats.org/markup-compatibility/2006" xmlns:o="urn:schemas-microsoft-com:office:office" xmlns:r="http://schemas.openxmlformats.org/officeDocument/2006/relationships" xmlns:m="http://schemas.openxmlformats.org/officeDocument/2006/math" xmlns:v="urn:schemas-microsoft-com:vml" xmlns:wp14="http://schemas.microsoft.com/office/word/2010/wordprocessingDrawing" xmlns:wp="http://schemas.openxmlformats.org/drawingml/2006/wordprocessingDrawing" xmlns:w10="urn:schemas-microsoft-com:office:word" xmlns:w="http://schemas.openxmlformats.org/wordprocessingml/2006/main" xmlns:w14="http://schemas.microsoft.com/office/word/2010/wordml" xmlns:w15="http://schemas.microsoft.com/office/word/2012/wordml" xmlns:wpg="http://schemas.microsoft.com/office/word/2010/wordprocessingGroup" xmlns:wpi="http://schemas.microsoft.com/office/word/2010/wordprocessingInk" xmlns:wne="http://schemas.microsoft.com/office/word/2006/wordml" xmlns:wps="http://schemas.microsoft.com/office/word/2010/wordprocessingShape" mc:Ignorable="w14 w15 wp14">
+<w:ftr xmlns:wpc="http://schemas.microsoft.com/office/word/2010/wordprocessingCanvas" xmlns:mc="http://schemas.openxmlformats.org/markup-compatibility/2006" xmlns:o="urn:schemas-microsoft-com:office:office" xmlns:r="http://schemas.openxmlformats.org/officeDocument/2006/relationships" xmlns:m="http://schemas.openxmlformats.org/officeDocument/2006/math" xmlns:v="urn:schemas-microsoft-com:vml" xmlns:wp14="http://schemas.microsoft.com/office/word/2010/wordprocessingDrawing" xmlns:wp="http://schemas.openxmlformats.org/drawingml/2006/wordprocessingDrawing" xmlns:w10="urn:schemas-microsoft-com:office:word" xmlns:w="http://schemas.openxmlformats.org/wordprocessingml/2006/main" xmlns:w14="http://schemas.microsoft.com/office/word/2010/wordml" xmlns:wpg="http://schemas.microsoft.com/office/word/2010/wordprocessingGroup" xmlns:wpi="http://schemas.microsoft.com/office/word/2010/wordprocessingInk" xmlns:wne="http://schemas.microsoft.com/office/word/2006/wordml" xmlns:wps="http://schemas.microsoft.com/office/word/2010/wordprocessingShape" mc:Ignorable="w14 wp14">
   <w:p>
     <w:pPr>
       <w:pStyle w:val="Footer"/>
@@ -16166,7 +17358,25 @@
         <w:sz w:val="20"/>
         <w:szCs w:val="20"/>
       </w:rPr>
-      <w:t>Master Facility Database / City_Buildings_FixedAssets GIS Layer Metadata</w:t>
+      <w:t xml:space="preserve">Master Facility Database / </w:t>
+    </w:r>
+    <w:proofErr w:type="spellStart"/>
+    <w:r>
+      <w:rPr>
+        <w:color w:val="7F7F7F" w:themeColor="text1" w:themeTint="80"/>
+        <w:sz w:val="20"/>
+        <w:szCs w:val="20"/>
+      </w:rPr>
+      <w:t>City_Buildings_FixedAssets</w:t>
+    </w:r>
+    <w:proofErr w:type="spellEnd"/>
+    <w:r>
+      <w:rPr>
+        <w:color w:val="7F7F7F" w:themeColor="text1" w:themeTint="80"/>
+        <w:sz w:val="20"/>
+        <w:szCs w:val="20"/>
+      </w:rPr>
+      <w:t xml:space="preserve"> GIS Layer Metadata</w:t>
     </w:r>
     <w:r>
       <w:rPr>
@@ -16182,7 +17392,25 @@
         <w:sz w:val="20"/>
         <w:szCs w:val="20"/>
       </w:rPr>
-      <w:t xml:space="preserve">  pg </w:t>
+      <w:t xml:space="preserve">  </w:t>
+    </w:r>
+    <w:proofErr w:type="spellStart"/>
+    <w:r>
+      <w:rPr>
+        <w:color w:val="7F7F7F" w:themeColor="text1" w:themeTint="80"/>
+        <w:sz w:val="20"/>
+        <w:szCs w:val="20"/>
+      </w:rPr>
+      <w:t>pg</w:t>
+    </w:r>
+    <w:proofErr w:type="spellEnd"/>
+    <w:r>
+      <w:rPr>
+        <w:color w:val="7F7F7F" w:themeColor="text1" w:themeTint="80"/>
+        <w:sz w:val="20"/>
+        <w:szCs w:val="20"/>
+      </w:rPr>
+      <w:t xml:space="preserve"> </w:t>
     </w:r>
     <w:r>
       <w:rPr>
@@ -16230,7 +17458,7 @@
 </file>
 
 <file path=word/footnotes.xml><?xml version="1.0" encoding="utf-8"?>
-<w:footnotes xmlns:wpc="http://schemas.microsoft.com/office/word/2010/wordprocessingCanvas" xmlns:mc="http://schemas.openxmlformats.org/markup-compatibility/2006" xmlns:o="urn:schemas-microsoft-com:office:office" xmlns:r="http://schemas.openxmlformats.org/officeDocument/2006/relationships" xmlns:m="http://schemas.openxmlformats.org/officeDocument/2006/math" xmlns:v="urn:schemas-microsoft-com:vml" xmlns:wp14="http://schemas.microsoft.com/office/word/2010/wordprocessingDrawing" xmlns:wp="http://schemas.openxmlformats.org/drawingml/2006/wordprocessingDrawing" xmlns:w10="urn:schemas-microsoft-com:office:word" xmlns:w="http://schemas.openxmlformats.org/wordprocessingml/2006/main" xmlns:w14="http://schemas.microsoft.com/office/word/2010/wordml" xmlns:w15="http://schemas.microsoft.com/office/word/2012/wordml" xmlns:wpg="http://schemas.microsoft.com/office/word/2010/wordprocessingGroup" xmlns:wpi="http://schemas.microsoft.com/office/word/2010/wordprocessingInk" xmlns:wne="http://schemas.microsoft.com/office/word/2006/wordml" xmlns:wps="http://schemas.microsoft.com/office/word/2010/wordprocessingShape" mc:Ignorable="w14 w15 wp14">
+<w:footnotes xmlns:wpc="http://schemas.microsoft.com/office/word/2010/wordprocessingCanvas" xmlns:mc="http://schemas.openxmlformats.org/markup-compatibility/2006" xmlns:o="urn:schemas-microsoft-com:office:office" xmlns:r="http://schemas.openxmlformats.org/officeDocument/2006/relationships" xmlns:m="http://schemas.openxmlformats.org/officeDocument/2006/math" xmlns:v="urn:schemas-microsoft-com:vml" xmlns:wp14="http://schemas.microsoft.com/office/word/2010/wordprocessingDrawing" xmlns:wp="http://schemas.openxmlformats.org/drawingml/2006/wordprocessingDrawing" xmlns:w10="urn:schemas-microsoft-com:office:word" xmlns:w="http://schemas.openxmlformats.org/wordprocessingml/2006/main" xmlns:w14="http://schemas.microsoft.com/office/word/2010/wordml" xmlns:wpg="http://schemas.microsoft.com/office/word/2010/wordprocessingGroup" xmlns:wpi="http://schemas.microsoft.com/office/word/2010/wordprocessingInk" xmlns:wne="http://schemas.microsoft.com/office/word/2006/wordml" xmlns:wps="http://schemas.microsoft.com/office/word/2010/wordprocessingShape" mc:Ignorable="w14 wp14">
   <w:footnote w:type="separator" w:id="-1">
     <w:p>
       <w:r>
@@ -16249,7 +17477,7 @@
 </file>
 
 <file path=word/header1.xml><?xml version="1.0" encoding="utf-8"?>
-<w:hdr xmlns:wpc="http://schemas.microsoft.com/office/word/2010/wordprocessingCanvas" xmlns:mc="http://schemas.openxmlformats.org/markup-compatibility/2006" xmlns:o="urn:schemas-microsoft-com:office:office" xmlns:r="http://schemas.openxmlformats.org/officeDocument/2006/relationships" xmlns:m="http://schemas.openxmlformats.org/officeDocument/2006/math" xmlns:v="urn:schemas-microsoft-com:vml" xmlns:wp14="http://schemas.microsoft.com/office/word/2010/wordprocessingDrawing" xmlns:wp="http://schemas.openxmlformats.org/drawingml/2006/wordprocessingDrawing" xmlns:w10="urn:schemas-microsoft-com:office:word" xmlns:w="http://schemas.openxmlformats.org/wordprocessingml/2006/main" xmlns:w14="http://schemas.microsoft.com/office/word/2010/wordml" xmlns:w15="http://schemas.microsoft.com/office/word/2012/wordml" xmlns:wpg="http://schemas.microsoft.com/office/word/2010/wordprocessingGroup" xmlns:wpi="http://schemas.microsoft.com/office/word/2010/wordprocessingInk" xmlns:wne="http://schemas.microsoft.com/office/word/2006/wordml" xmlns:wps="http://schemas.microsoft.com/office/word/2010/wordprocessingShape" mc:Ignorable="w14 w15 wp14">
+<w:hdr xmlns:wpc="http://schemas.microsoft.com/office/word/2010/wordprocessingCanvas" xmlns:mc="http://schemas.openxmlformats.org/markup-compatibility/2006" xmlns:o="urn:schemas-microsoft-com:office:office" xmlns:r="http://schemas.openxmlformats.org/officeDocument/2006/relationships" xmlns:m="http://schemas.openxmlformats.org/officeDocument/2006/math" xmlns:v="urn:schemas-microsoft-com:vml" xmlns:wp14="http://schemas.microsoft.com/office/word/2010/wordprocessingDrawing" xmlns:wp="http://schemas.openxmlformats.org/drawingml/2006/wordprocessingDrawing" xmlns:w10="urn:schemas-microsoft-com:office:word" xmlns:w="http://schemas.openxmlformats.org/wordprocessingml/2006/main" xmlns:w14="http://schemas.microsoft.com/office/word/2010/wordml" xmlns:wpg="http://schemas.microsoft.com/office/word/2010/wordprocessingGroup" xmlns:wpi="http://schemas.microsoft.com/office/word/2010/wordprocessingInk" xmlns:wne="http://schemas.microsoft.com/office/word/2006/wordml" xmlns:wps="http://schemas.microsoft.com/office/word/2010/wordprocessingShape" mc:Ignorable="w14 wp14">
   <w:p>
     <w:pPr>
       <w:pStyle w:val="Header"/>
@@ -16259,7 +17487,7 @@
 </file>
 
 <file path=word/header2.xml><?xml version="1.0" encoding="utf-8"?>
-<w:hdr xmlns:wpc="http://schemas.microsoft.com/office/word/2010/wordprocessingCanvas" xmlns:mc="http://schemas.openxmlformats.org/markup-compatibility/2006" xmlns:o="urn:schemas-microsoft-com:office:office" xmlns:r="http://schemas.openxmlformats.org/officeDocument/2006/relationships" xmlns:m="http://schemas.openxmlformats.org/officeDocument/2006/math" xmlns:v="urn:schemas-microsoft-com:vml" xmlns:wp14="http://schemas.microsoft.com/office/word/2010/wordprocessingDrawing" xmlns:wp="http://schemas.openxmlformats.org/drawingml/2006/wordprocessingDrawing" xmlns:w10="urn:schemas-microsoft-com:office:word" xmlns:w="http://schemas.openxmlformats.org/wordprocessingml/2006/main" xmlns:w14="http://schemas.microsoft.com/office/word/2010/wordml" xmlns:w15="http://schemas.microsoft.com/office/word/2012/wordml" xmlns:wpg="http://schemas.microsoft.com/office/word/2010/wordprocessingGroup" xmlns:wpi="http://schemas.microsoft.com/office/word/2010/wordprocessingInk" xmlns:wne="http://schemas.microsoft.com/office/word/2006/wordml" xmlns:wps="http://schemas.microsoft.com/office/word/2010/wordprocessingShape" mc:Ignorable="w14 w15 wp14">
+<w:hdr xmlns:wpc="http://schemas.microsoft.com/office/word/2010/wordprocessingCanvas" xmlns:mc="http://schemas.openxmlformats.org/markup-compatibility/2006" xmlns:o="urn:schemas-microsoft-com:office:office" xmlns:r="http://schemas.openxmlformats.org/officeDocument/2006/relationships" xmlns:m="http://schemas.openxmlformats.org/officeDocument/2006/math" xmlns:v="urn:schemas-microsoft-com:vml" xmlns:wp14="http://schemas.microsoft.com/office/word/2010/wordprocessingDrawing" xmlns:wp="http://schemas.openxmlformats.org/drawingml/2006/wordprocessingDrawing" xmlns:w10="urn:schemas-microsoft-com:office:word" xmlns:w="http://schemas.openxmlformats.org/wordprocessingml/2006/main" xmlns:w14="http://schemas.microsoft.com/office/word/2010/wordml" xmlns:wpg="http://schemas.microsoft.com/office/word/2010/wordprocessingGroup" xmlns:wpi="http://schemas.microsoft.com/office/word/2010/wordprocessingInk" xmlns:wne="http://schemas.microsoft.com/office/word/2006/wordml" xmlns:wps="http://schemas.microsoft.com/office/word/2010/wordprocessingShape" mc:Ignorable="w14 wp14">
   <w:p>
     <w:pPr>
       <w:pStyle w:val="Header"/>
@@ -16269,7 +17497,7 @@
 </file>
 
 <file path=word/header3.xml><?xml version="1.0" encoding="utf-8"?>
-<w:hdr xmlns:wpc="http://schemas.microsoft.com/office/word/2010/wordprocessingCanvas" xmlns:mc="http://schemas.openxmlformats.org/markup-compatibility/2006" xmlns:o="urn:schemas-microsoft-com:office:office" xmlns:r="http://schemas.openxmlformats.org/officeDocument/2006/relationships" xmlns:m="http://schemas.openxmlformats.org/officeDocument/2006/math" xmlns:v="urn:schemas-microsoft-com:vml" xmlns:wp14="http://schemas.microsoft.com/office/word/2010/wordprocessingDrawing" xmlns:wp="http://schemas.openxmlformats.org/drawingml/2006/wordprocessingDrawing" xmlns:w10="urn:schemas-microsoft-com:office:word" xmlns:w="http://schemas.openxmlformats.org/wordprocessingml/2006/main" xmlns:w14="http://schemas.microsoft.com/office/word/2010/wordml" xmlns:w15="http://schemas.microsoft.com/office/word/2012/wordml" xmlns:wpg="http://schemas.microsoft.com/office/word/2010/wordprocessingGroup" xmlns:wpi="http://schemas.microsoft.com/office/word/2010/wordprocessingInk" xmlns:wne="http://schemas.microsoft.com/office/word/2006/wordml" xmlns:wps="http://schemas.microsoft.com/office/word/2010/wordprocessingShape" mc:Ignorable="w14 w15 wp14">
+<w:hdr xmlns:wpc="http://schemas.microsoft.com/office/word/2010/wordprocessingCanvas" xmlns:mc="http://schemas.openxmlformats.org/markup-compatibility/2006" xmlns:o="urn:schemas-microsoft-com:office:office" xmlns:r="http://schemas.openxmlformats.org/officeDocument/2006/relationships" xmlns:m="http://schemas.openxmlformats.org/officeDocument/2006/math" xmlns:v="urn:schemas-microsoft-com:vml" xmlns:wp14="http://schemas.microsoft.com/office/word/2010/wordprocessingDrawing" xmlns:wp="http://schemas.openxmlformats.org/drawingml/2006/wordprocessingDrawing" xmlns:w10="urn:schemas-microsoft-com:office:word" xmlns:w="http://schemas.openxmlformats.org/wordprocessingml/2006/main" xmlns:w14="http://schemas.microsoft.com/office/word/2010/wordml" xmlns:wpg="http://schemas.microsoft.com/office/word/2010/wordprocessingGroup" xmlns:wpi="http://schemas.microsoft.com/office/word/2010/wordprocessingInk" xmlns:wne="http://schemas.microsoft.com/office/word/2006/wordml" xmlns:wps="http://schemas.microsoft.com/office/word/2010/wordprocessingShape" mc:Ignorable="w14 wp14">
   <w:p>
     <w:pPr>
       <w:pStyle w:val="Header"/>
@@ -16327,7 +17555,7 @@
 </file>
 
 <file path=word/numbering.xml><?xml version="1.0" encoding="utf-8"?>
-<w:numbering xmlns:wpc="http://schemas.microsoft.com/office/word/2010/wordprocessingCanvas" xmlns:mc="http://schemas.openxmlformats.org/markup-compatibility/2006" xmlns:o="urn:schemas-microsoft-com:office:office" xmlns:r="http://schemas.openxmlformats.org/officeDocument/2006/relationships" xmlns:m="http://schemas.openxmlformats.org/officeDocument/2006/math" xmlns:v="urn:schemas-microsoft-com:vml" xmlns:wp14="http://schemas.microsoft.com/office/word/2010/wordprocessingDrawing" xmlns:wp="http://schemas.openxmlformats.org/drawingml/2006/wordprocessingDrawing" xmlns:w10="urn:schemas-microsoft-com:office:word" xmlns:w="http://schemas.openxmlformats.org/wordprocessingml/2006/main" xmlns:w14="http://schemas.microsoft.com/office/word/2010/wordml" xmlns:w15="http://schemas.microsoft.com/office/word/2012/wordml" xmlns:wpg="http://schemas.microsoft.com/office/word/2010/wordprocessingGroup" xmlns:wpi="http://schemas.microsoft.com/office/word/2010/wordprocessingInk" xmlns:wne="http://schemas.microsoft.com/office/word/2006/wordml" xmlns:wps="http://schemas.microsoft.com/office/word/2010/wordprocessingShape" mc:Ignorable="w14 w15 wp14">
+<w:numbering xmlns:wpc="http://schemas.microsoft.com/office/word/2010/wordprocessingCanvas" xmlns:mc="http://schemas.openxmlformats.org/markup-compatibility/2006" xmlns:o="urn:schemas-microsoft-com:office:office" xmlns:r="http://schemas.openxmlformats.org/officeDocument/2006/relationships" xmlns:m="http://schemas.openxmlformats.org/officeDocument/2006/math" xmlns:v="urn:schemas-microsoft-com:vml" xmlns:wp14="http://schemas.microsoft.com/office/word/2010/wordprocessingDrawing" xmlns:wp="http://schemas.openxmlformats.org/drawingml/2006/wordprocessingDrawing" xmlns:w10="urn:schemas-microsoft-com:office:word" xmlns:w="http://schemas.openxmlformats.org/wordprocessingml/2006/main" xmlns:w14="http://schemas.microsoft.com/office/word/2010/wordml" xmlns:wpg="http://schemas.microsoft.com/office/word/2010/wordprocessingGroup" xmlns:wpi="http://schemas.microsoft.com/office/word/2010/wordprocessingInk" xmlns:wne="http://schemas.microsoft.com/office/word/2006/wordml" xmlns:wps="http://schemas.microsoft.com/office/word/2010/wordprocessingShape" mc:Ignorable="w14 wp14">
   <w:abstractNum w:abstractNumId="0">
     <w:nsid w:val="16E50EE3"/>
     <w:multiLevelType w:val="hybridMultilevel"/>
@@ -17028,7 +18256,7 @@
 </file>
 
 <file path=word/styles.xml><?xml version="1.0" encoding="utf-8"?>
-<w:styles xmlns:mc="http://schemas.openxmlformats.org/markup-compatibility/2006" xmlns:r="http://schemas.openxmlformats.org/officeDocument/2006/relationships" xmlns:w="http://schemas.openxmlformats.org/wordprocessingml/2006/main" xmlns:w14="http://schemas.microsoft.com/office/word/2010/wordml" xmlns:w15="http://schemas.microsoft.com/office/word/2012/wordml" mc:Ignorable="w14 w15">
+<w:styles xmlns:mc="http://schemas.openxmlformats.org/markup-compatibility/2006" xmlns:r="http://schemas.openxmlformats.org/officeDocument/2006/relationships" xmlns:w="http://schemas.openxmlformats.org/wordprocessingml/2006/main" xmlns:w14="http://schemas.microsoft.com/office/word/2010/wordml" mc:Ignorable="w14">
   <w:docDefaults>
     <w:rPrDefault>
       <w:rPr>
@@ -17040,378 +18268,409 @@
     </w:rPrDefault>
     <w:pPrDefault/>
   </w:docDefaults>
-  <w:latentStyles w:defLockedState="0" w:defUIPriority="99" w:defSemiHidden="0" w:defUnhideWhenUsed="0" w:defQFormat="0" w:count="371">
-    <w:lsdException w:name="Normal" w:uiPriority="0" w:qFormat="1"/>
-    <w:lsdException w:name="heading 1" w:uiPriority="9" w:qFormat="1"/>
-    <w:lsdException w:name="heading 2" w:semiHidden="1" w:uiPriority="9" w:unhideWhenUsed="1" w:qFormat="1"/>
-    <w:lsdException w:name="heading 3" w:semiHidden="1" w:uiPriority="9" w:unhideWhenUsed="1" w:qFormat="1"/>
-    <w:lsdException w:name="heading 4" w:semiHidden="1" w:uiPriority="9" w:unhideWhenUsed="1" w:qFormat="1"/>
-    <w:lsdException w:name="heading 5" w:semiHidden="1" w:uiPriority="9" w:unhideWhenUsed="1" w:qFormat="1"/>
-    <w:lsdException w:name="heading 6" w:semiHidden="1" w:uiPriority="9" w:unhideWhenUsed="1" w:qFormat="1"/>
-    <w:lsdException w:name="heading 7" w:semiHidden="1" w:uiPriority="9" w:unhideWhenUsed="1" w:qFormat="1"/>
-    <w:lsdException w:name="heading 8" w:semiHidden="1" w:uiPriority="9" w:unhideWhenUsed="1" w:qFormat="1"/>
-    <w:lsdException w:name="heading 9" w:semiHidden="1" w:uiPriority="9" w:unhideWhenUsed="1" w:qFormat="1"/>
-    <w:lsdException w:name="index 1" w:semiHidden="1" w:unhideWhenUsed="1"/>
-    <w:lsdException w:name="index 2" w:semiHidden="1" w:unhideWhenUsed="1"/>
-    <w:lsdException w:name="index 3" w:semiHidden="1" w:unhideWhenUsed="1"/>
-    <w:lsdException w:name="index 4" w:semiHidden="1" w:unhideWhenUsed="1"/>
-    <w:lsdException w:name="index 5" w:semiHidden="1" w:unhideWhenUsed="1"/>
-    <w:lsdException w:name="index 6" w:semiHidden="1" w:unhideWhenUsed="1"/>
-    <w:lsdException w:name="index 7" w:semiHidden="1" w:unhideWhenUsed="1"/>
-    <w:lsdException w:name="index 8" w:semiHidden="1" w:unhideWhenUsed="1"/>
-    <w:lsdException w:name="index 9" w:semiHidden="1" w:unhideWhenUsed="1"/>
-    <w:lsdException w:name="toc 1" w:semiHidden="1" w:uiPriority="39" w:unhideWhenUsed="1"/>
-    <w:lsdException w:name="toc 2" w:semiHidden="1" w:uiPriority="39" w:unhideWhenUsed="1"/>
-    <w:lsdException w:name="toc 3" w:semiHidden="1" w:uiPriority="39" w:unhideWhenUsed="1"/>
-    <w:lsdException w:name="toc 4" w:semiHidden="1" w:uiPriority="39" w:unhideWhenUsed="1"/>
-    <w:lsdException w:name="toc 5" w:semiHidden="1" w:uiPriority="39" w:unhideWhenUsed="1"/>
-    <w:lsdException w:name="toc 6" w:semiHidden="1" w:uiPriority="39" w:unhideWhenUsed="1"/>
-    <w:lsdException w:name="toc 7" w:semiHidden="1" w:uiPriority="39" w:unhideWhenUsed="1"/>
-    <w:lsdException w:name="toc 8" w:semiHidden="1" w:uiPriority="39" w:unhideWhenUsed="1"/>
-    <w:lsdException w:name="toc 9" w:semiHidden="1" w:uiPriority="39" w:unhideWhenUsed="1"/>
-    <w:lsdException w:name="Normal Indent" w:semiHidden="1" w:unhideWhenUsed="1"/>
-    <w:lsdException w:name="footnote text" w:semiHidden="1" w:unhideWhenUsed="1"/>
-    <w:lsdException w:name="annotation text" w:semiHidden="1" w:unhideWhenUsed="1"/>
-    <w:lsdException w:name="header" w:semiHidden="1" w:unhideWhenUsed="1"/>
-    <w:lsdException w:name="footer" w:semiHidden="1" w:unhideWhenUsed="1"/>
-    <w:lsdException w:name="index heading" w:semiHidden="1" w:unhideWhenUsed="1"/>
-    <w:lsdException w:name="caption" w:semiHidden="1" w:uiPriority="35" w:unhideWhenUsed="1" w:qFormat="1"/>
-    <w:lsdException w:name="table of figures" w:semiHidden="1" w:unhideWhenUsed="1"/>
-    <w:lsdException w:name="envelope address" w:semiHidden="1" w:unhideWhenUsed="1"/>
-    <w:lsdException w:name="envelope return" w:semiHidden="1" w:unhideWhenUsed="1"/>
-    <w:lsdException w:name="footnote reference" w:semiHidden="1" w:unhideWhenUsed="1"/>
-    <w:lsdException w:name="annotation reference" w:semiHidden="1" w:unhideWhenUsed="1"/>
-    <w:lsdException w:name="line number" w:semiHidden="1" w:unhideWhenUsed="1"/>
-    <w:lsdException w:name="page number" w:semiHidden="1" w:unhideWhenUsed="1"/>
-    <w:lsdException w:name="endnote reference" w:semiHidden="1" w:unhideWhenUsed="1"/>
-    <w:lsdException w:name="endnote text" w:semiHidden="1" w:unhideWhenUsed="1"/>
-    <w:lsdException w:name="table of authorities" w:semiHidden="1" w:unhideWhenUsed="1"/>
-    <w:lsdException w:name="macro" w:semiHidden="1" w:unhideWhenUsed="1"/>
-    <w:lsdException w:name="toa heading" w:semiHidden="1" w:unhideWhenUsed="1"/>
-    <w:lsdException w:name="List" w:semiHidden="1" w:unhideWhenUsed="1"/>
-    <w:lsdException w:name="List Bullet" w:semiHidden="1" w:unhideWhenUsed="1"/>
-    <w:lsdException w:name="List Number" w:semiHidden="1" w:unhideWhenUsed="1"/>
-    <w:lsdException w:name="List 2" w:semiHidden="1" w:unhideWhenUsed="1"/>
-    <w:lsdException w:name="List 3" w:semiHidden="1" w:unhideWhenUsed="1"/>
-    <w:lsdException w:name="List 4" w:semiHidden="1" w:unhideWhenUsed="1"/>
-    <w:lsdException w:name="List 5" w:semiHidden="1" w:unhideWhenUsed="1"/>
-    <w:lsdException w:name="List Bullet 2" w:semiHidden="1" w:unhideWhenUsed="1"/>
-    <w:lsdException w:name="List Bullet 3" w:semiHidden="1" w:unhideWhenUsed="1"/>
-    <w:lsdException w:name="List Bullet 4" w:semiHidden="1" w:unhideWhenUsed="1"/>
-    <w:lsdException w:name="List Bullet 5" w:semiHidden="1" w:unhideWhenUsed="1"/>
-    <w:lsdException w:name="List Number 2" w:semiHidden="1" w:unhideWhenUsed="1"/>
-    <w:lsdException w:name="List Number 3" w:semiHidden="1" w:unhideWhenUsed="1"/>
-    <w:lsdException w:name="List Number 4" w:semiHidden="1" w:unhideWhenUsed="1"/>
-    <w:lsdException w:name="List Number 5" w:semiHidden="1" w:unhideWhenUsed="1"/>
-    <w:lsdException w:name="Title" w:uiPriority="10" w:qFormat="1"/>
-    <w:lsdException w:name="Closing" w:semiHidden="1" w:unhideWhenUsed="1"/>
-    <w:lsdException w:name="Signature" w:semiHidden="1" w:unhideWhenUsed="1"/>
-    <w:lsdException w:name="Default Paragraph Font" w:semiHidden="1" w:uiPriority="1" w:unhideWhenUsed="1"/>
-    <w:lsdException w:name="Body Text" w:semiHidden="1" w:unhideWhenUsed="1"/>
-    <w:lsdException w:name="Body Text Indent" w:semiHidden="1" w:unhideWhenUsed="1"/>
-    <w:lsdException w:name="List Continue" w:semiHidden="1" w:unhideWhenUsed="1"/>
-    <w:lsdException w:name="List Continue 2" w:semiHidden="1" w:unhideWhenUsed="1"/>
-    <w:lsdException w:name="List Continue 3" w:semiHidden="1" w:unhideWhenUsed="1"/>
-    <w:lsdException w:name="List Continue 4" w:semiHidden="1" w:unhideWhenUsed="1"/>
-    <w:lsdException w:name="List Continue 5" w:semiHidden="1" w:unhideWhenUsed="1"/>
-    <w:lsdException w:name="Message Header" w:semiHidden="1" w:unhideWhenUsed="1"/>
-    <w:lsdException w:name="Subtitle" w:uiPriority="11" w:qFormat="1"/>
-    <w:lsdException w:name="Salutation" w:semiHidden="1" w:unhideWhenUsed="1"/>
-    <w:lsdException w:name="Date" w:semiHidden="1" w:unhideWhenUsed="1"/>
-    <w:lsdException w:name="Body Text First Indent" w:semiHidden="1" w:unhideWhenUsed="1"/>
-    <w:lsdException w:name="Body Text First Indent 2" w:semiHidden="1" w:unhideWhenUsed="1"/>
-    <w:lsdException w:name="Note Heading" w:semiHidden="1" w:unhideWhenUsed="1"/>
-    <w:lsdException w:name="Body Text 2" w:semiHidden="1" w:unhideWhenUsed="1"/>
-    <w:lsdException w:name="Body Text 3" w:semiHidden="1" w:unhideWhenUsed="1"/>
-    <w:lsdException w:name="Body Text Indent 2" w:semiHidden="1" w:unhideWhenUsed="1"/>
-    <w:lsdException w:name="Body Text Indent 3" w:semiHidden="1" w:unhideWhenUsed="1"/>
-    <w:lsdException w:name="Block Text" w:semiHidden="1" w:unhideWhenUsed="1"/>
-    <w:lsdException w:name="Hyperlink" w:semiHidden="1" w:unhideWhenUsed="1"/>
-    <w:lsdException w:name="FollowedHyperlink" w:semiHidden="1" w:unhideWhenUsed="1"/>
-    <w:lsdException w:name="Strong" w:uiPriority="22" w:qFormat="1"/>
-    <w:lsdException w:name="Emphasis" w:uiPriority="20" w:qFormat="1"/>
-    <w:lsdException w:name="Document Map" w:semiHidden="1" w:unhideWhenUsed="1"/>
-    <w:lsdException w:name="Plain Text" w:semiHidden="1" w:unhideWhenUsed="1"/>
-    <w:lsdException w:name="E-mail Signature" w:semiHidden="1" w:unhideWhenUsed="1"/>
-    <w:lsdException w:name="HTML Top of Form" w:semiHidden="1" w:unhideWhenUsed="1"/>
-    <w:lsdException w:name="HTML Bottom of Form" w:semiHidden="1" w:unhideWhenUsed="1"/>
-    <w:lsdException w:name="Normal (Web)" w:semiHidden="1" w:unhideWhenUsed="1"/>
-    <w:lsdException w:name="HTML Acronym" w:semiHidden="1" w:unhideWhenUsed="1"/>
-    <w:lsdException w:name="HTML Address" w:semiHidden="1" w:unhideWhenUsed="1"/>
-    <w:lsdException w:name="HTML Cite" w:semiHidden="1" w:unhideWhenUsed="1"/>
-    <w:lsdException w:name="HTML Code" w:semiHidden="1" w:unhideWhenUsed="1"/>
-    <w:lsdException w:name="HTML Definition" w:semiHidden="1" w:unhideWhenUsed="1"/>
-    <w:lsdException w:name="HTML Keyboard" w:semiHidden="1" w:unhideWhenUsed="1"/>
-    <w:lsdException w:name="HTML Preformatted" w:semiHidden="1" w:unhideWhenUsed="1"/>
-    <w:lsdException w:name="HTML Sample" w:semiHidden="1" w:unhideWhenUsed="1"/>
-    <w:lsdException w:name="HTML Typewriter" w:semiHidden="1" w:unhideWhenUsed="1"/>
-    <w:lsdException w:name="HTML Variable" w:semiHidden="1" w:unhideWhenUsed="1"/>
-    <w:lsdException w:name="Normal Table" w:semiHidden="1" w:unhideWhenUsed="1"/>
-    <w:lsdException w:name="annotation subject" w:semiHidden="1" w:unhideWhenUsed="1"/>
-    <w:lsdException w:name="No List" w:semiHidden="1" w:unhideWhenUsed="1"/>
-    <w:lsdException w:name="Outline List 1" w:semiHidden="1" w:unhideWhenUsed="1"/>
-    <w:lsdException w:name="Outline List 2" w:semiHidden="1" w:unhideWhenUsed="1"/>
-    <w:lsdException w:name="Outline List 3" w:semiHidden="1" w:unhideWhenUsed="1"/>
-    <w:lsdException w:name="Table Simple 1" w:semiHidden="1" w:unhideWhenUsed="1"/>
-    <w:lsdException w:name="Table Simple 2" w:semiHidden="1" w:unhideWhenUsed="1"/>
-    <w:lsdException w:name="Table Simple 3" w:semiHidden="1" w:unhideWhenUsed="1"/>
-    <w:lsdException w:name="Table Classic 1" w:semiHidden="1" w:unhideWhenUsed="1"/>
-    <w:lsdException w:name="Table Classic 2" w:semiHidden="1" w:unhideWhenUsed="1"/>
-    <w:lsdException w:name="Table Classic 3" w:semiHidden="1" w:unhideWhenUsed="1"/>
-    <w:lsdException w:name="Table Classic 4" w:semiHidden="1" w:unhideWhenUsed="1"/>
-    <w:lsdException w:name="Table Colorful 1" w:semiHidden="1" w:unhideWhenUsed="1"/>
-    <w:lsdException w:name="Table Colorful 2" w:semiHidden="1" w:unhideWhenUsed="1"/>
-    <w:lsdException w:name="Table Colorful 3" w:semiHidden="1" w:unhideWhenUsed="1"/>
-    <w:lsdException w:name="Table Columns 1" w:semiHidden="1" w:unhideWhenUsed="1"/>
-    <w:lsdException w:name="Table Columns 2" w:semiHidden="1" w:unhideWhenUsed="1"/>
-    <w:lsdException w:name="Table Columns 3" w:semiHidden="1" w:unhideWhenUsed="1"/>
-    <w:lsdException w:name="Table Columns 4" w:semiHidden="1" w:unhideWhenUsed="1"/>
-    <w:lsdException w:name="Table Columns 5" w:semiHidden="1" w:unhideWhenUsed="1"/>
-    <w:lsdException w:name="Table Grid 1" w:semiHidden="1" w:unhideWhenUsed="1"/>
-    <w:lsdException w:name="Table Grid 2" w:semiHidden="1" w:unhideWhenUsed="1"/>
-    <w:lsdException w:name="Table Grid 3" w:semiHidden="1" w:unhideWhenUsed="1"/>
-    <w:lsdException w:name="Table Grid 4" w:semiHidden="1" w:unhideWhenUsed="1"/>
-    <w:lsdException w:name="Table Grid 5" w:semiHidden="1" w:unhideWhenUsed="1"/>
-    <w:lsdException w:name="Table Grid 6" w:semiHidden="1" w:unhideWhenUsed="1"/>
-    <w:lsdException w:name="Table Grid 7" w:semiHidden="1" w:unhideWhenUsed="1"/>
-    <w:lsdException w:name="Table Grid 8" w:semiHidden="1" w:unhideWhenUsed="1"/>
-    <w:lsdException w:name="Table List 1" w:semiHidden="1" w:unhideWhenUsed="1"/>
-    <w:lsdException w:name="Table List 2" w:semiHidden="1" w:unhideWhenUsed="1"/>
-    <w:lsdException w:name="Table List 3" w:semiHidden="1" w:unhideWhenUsed="1"/>
-    <w:lsdException w:name="Table List 4" w:semiHidden="1" w:unhideWhenUsed="1"/>
-    <w:lsdException w:name="Table List 5" w:semiHidden="1" w:unhideWhenUsed="1"/>
-    <w:lsdException w:name="Table List 6" w:semiHidden="1" w:unhideWhenUsed="1"/>
-    <w:lsdException w:name="Table List 7" w:semiHidden="1" w:unhideWhenUsed="1"/>
-    <w:lsdException w:name="Table List 8" w:semiHidden="1" w:unhideWhenUsed="1"/>
-    <w:lsdException w:name="Table 3D effects 1" w:semiHidden="1" w:unhideWhenUsed="1"/>
-    <w:lsdException w:name="Table 3D effects 2" w:semiHidden="1" w:unhideWhenUsed="1"/>
-    <w:lsdException w:name="Table 3D effects 3" w:semiHidden="1" w:unhideWhenUsed="1"/>
-    <w:lsdException w:name="Table Contemporary" w:semiHidden="1" w:unhideWhenUsed="1"/>
-    <w:lsdException w:name="Table Elegant" w:semiHidden="1" w:unhideWhenUsed="1"/>
-    <w:lsdException w:name="Table Professional" w:semiHidden="1" w:unhideWhenUsed="1"/>
-    <w:lsdException w:name="Table Subtle 1" w:semiHidden="1" w:unhideWhenUsed="1"/>
-    <w:lsdException w:name="Table Subtle 2" w:semiHidden="1" w:unhideWhenUsed="1"/>
-    <w:lsdException w:name="Table Web 1" w:semiHidden="1" w:unhideWhenUsed="1"/>
-    <w:lsdException w:name="Table Web 2" w:semiHidden="1" w:unhideWhenUsed="1"/>
-    <w:lsdException w:name="Table Web 3" w:semiHidden="1" w:unhideWhenUsed="1"/>
-    <w:lsdException w:name="Balloon Text" w:semiHidden="1" w:unhideWhenUsed="1"/>
-    <w:lsdException w:name="Table Grid" w:uiPriority="59"/>
-    <w:lsdException w:name="Table Theme" w:semiHidden="1" w:unhideWhenUsed="1"/>
-    <w:lsdException w:name="Placeholder Text" w:semiHidden="1"/>
-    <w:lsdException w:name="No Spacing" w:uiPriority="1" w:qFormat="1"/>
-    <w:lsdException w:name="Light Shading" w:uiPriority="60"/>
-    <w:lsdException w:name="Light List" w:uiPriority="61"/>
-    <w:lsdException w:name="Light Grid" w:uiPriority="62"/>
-    <w:lsdException w:name="Medium Shading 1" w:uiPriority="63"/>
-    <w:lsdException w:name="Medium Shading 2" w:uiPriority="64"/>
-    <w:lsdException w:name="Medium List 1" w:uiPriority="65"/>
-    <w:lsdException w:name="Medium List 2" w:uiPriority="66"/>
-    <w:lsdException w:name="Medium Grid 1" w:uiPriority="67"/>
-    <w:lsdException w:name="Medium Grid 2" w:uiPriority="68"/>
-    <w:lsdException w:name="Medium Grid 3" w:uiPriority="69"/>
-    <w:lsdException w:name="Dark List" w:uiPriority="70"/>
-    <w:lsdException w:name="Colorful Shading" w:uiPriority="71"/>
-    <w:lsdException w:name="Colorful List" w:uiPriority="72"/>
-    <w:lsdException w:name="Colorful Grid" w:uiPriority="73"/>
-    <w:lsdException w:name="Light Shading Accent 1" w:uiPriority="60"/>
-    <w:lsdException w:name="Light List Accent 1" w:uiPriority="61"/>
-    <w:lsdException w:name="Light Grid Accent 1" w:uiPriority="62"/>
-    <w:lsdException w:name="Medium Shading 1 Accent 1" w:uiPriority="63"/>
-    <w:lsdException w:name="Medium Shading 2 Accent 1" w:uiPriority="64"/>
-    <w:lsdException w:name="Medium List 1 Accent 1" w:uiPriority="65"/>
-    <w:lsdException w:name="Revision" w:semiHidden="1"/>
-    <w:lsdException w:name="List Paragraph" w:uiPriority="34" w:qFormat="1"/>
-    <w:lsdException w:name="Quote" w:uiPriority="29" w:qFormat="1"/>
-    <w:lsdException w:name="Intense Quote" w:uiPriority="30" w:qFormat="1"/>
-    <w:lsdException w:name="Medium List 2 Accent 1" w:uiPriority="66"/>
-    <w:lsdException w:name="Medium Grid 1 Accent 1" w:uiPriority="67"/>
-    <w:lsdException w:name="Medium Grid 2 Accent 1" w:uiPriority="68"/>
-    <w:lsdException w:name="Medium Grid 3 Accent 1" w:uiPriority="69"/>
-    <w:lsdException w:name="Dark List Accent 1" w:uiPriority="70"/>
-    <w:lsdException w:name="Colorful Shading Accent 1" w:uiPriority="71"/>
-    <w:lsdException w:name="Colorful List Accent 1" w:uiPriority="72"/>
-    <w:lsdException w:name="Colorful Grid Accent 1" w:uiPriority="73"/>
-    <w:lsdException w:name="Light Shading Accent 2" w:uiPriority="60"/>
-    <w:lsdException w:name="Light List Accent 2" w:uiPriority="61"/>
-    <w:lsdException w:name="Light Grid Accent 2" w:uiPriority="62"/>
-    <w:lsdException w:name="Medium Shading 1 Accent 2" w:uiPriority="63"/>
-    <w:lsdException w:name="Medium Shading 2 Accent 2" w:uiPriority="64"/>
-    <w:lsdException w:name="Medium List 1 Accent 2" w:uiPriority="65"/>
-    <w:lsdException w:name="Medium List 2 Accent 2" w:uiPriority="66"/>
-    <w:lsdException w:name="Medium Grid 1 Accent 2" w:uiPriority="67"/>
-    <w:lsdException w:name="Medium Grid 2 Accent 2" w:uiPriority="68"/>
-    <w:lsdException w:name="Medium Grid 3 Accent 2" w:uiPriority="69"/>
-    <w:lsdException w:name="Dark List Accent 2" w:uiPriority="70"/>
-    <w:lsdException w:name="Colorful Shading Accent 2" w:uiPriority="71"/>
-    <w:lsdException w:name="Colorful List Accent 2" w:uiPriority="72"/>
-    <w:lsdException w:name="Colorful Grid Accent 2" w:uiPriority="73"/>
-    <w:lsdException w:name="Light Shading Accent 3" w:uiPriority="60"/>
-    <w:lsdException w:name="Light List Accent 3" w:uiPriority="61"/>
-    <w:lsdException w:name="Light Grid Accent 3" w:uiPriority="62"/>
-    <w:lsdException w:name="Medium Shading 1 Accent 3" w:uiPriority="63"/>
-    <w:lsdException w:name="Medium Shading 2 Accent 3" w:uiPriority="64"/>
-    <w:lsdException w:name="Medium List 1 Accent 3" w:uiPriority="65"/>
-    <w:lsdException w:name="Medium List 2 Accent 3" w:uiPriority="66"/>
-    <w:lsdException w:name="Medium Grid 1 Accent 3" w:uiPriority="67"/>
-    <w:lsdException w:name="Medium Grid 2 Accent 3" w:uiPriority="68"/>
-    <w:lsdException w:name="Medium Grid 3 Accent 3" w:uiPriority="69"/>
-    <w:lsdException w:name="Dark List Accent 3" w:uiPriority="70"/>
-    <w:lsdException w:name="Colorful Shading Accent 3" w:uiPriority="71"/>
-    <w:lsdException w:name="Colorful List Accent 3" w:uiPriority="72"/>
-    <w:lsdException w:name="Colorful Grid Accent 3" w:uiPriority="73"/>
-    <w:lsdException w:name="Light Shading Accent 4" w:uiPriority="60"/>
-    <w:lsdException w:name="Light List Accent 4" w:uiPriority="61"/>
-    <w:lsdException w:name="Light Grid Accent 4" w:uiPriority="62"/>
-    <w:lsdException w:name="Medium Shading 1 Accent 4" w:uiPriority="63"/>
-    <w:lsdException w:name="Medium Shading 2 Accent 4" w:uiPriority="64"/>
-    <w:lsdException w:name="Medium List 1 Accent 4" w:uiPriority="65"/>
-    <w:lsdException w:name="Medium List 2 Accent 4" w:uiPriority="66"/>
-    <w:lsdException w:name="Medium Grid 1 Accent 4" w:uiPriority="67"/>
-    <w:lsdException w:name="Medium Grid 2 Accent 4" w:uiPriority="68"/>
-    <w:lsdException w:name="Medium Grid 3 Accent 4" w:uiPriority="69"/>
-    <w:lsdException w:name="Dark List Accent 4" w:uiPriority="70"/>
-    <w:lsdException w:name="Colorful Shading Accent 4" w:uiPriority="71"/>
-    <w:lsdException w:name="Colorful List Accent 4" w:uiPriority="72"/>
-    <w:lsdException w:name="Colorful Grid Accent 4" w:uiPriority="73"/>
-    <w:lsdException w:name="Light Shading Accent 5" w:uiPriority="60"/>
-    <w:lsdException w:name="Light List Accent 5" w:uiPriority="61"/>
-    <w:lsdException w:name="Light Grid Accent 5" w:uiPriority="62"/>
-    <w:lsdException w:name="Medium Shading 1 Accent 5" w:uiPriority="63"/>
-    <w:lsdException w:name="Medium Shading 2 Accent 5" w:uiPriority="64"/>
-    <w:lsdException w:name="Medium List 1 Accent 5" w:uiPriority="65"/>
-    <w:lsdException w:name="Medium List 2 Accent 5" w:uiPriority="66"/>
-    <w:lsdException w:name="Medium Grid 1 Accent 5" w:uiPriority="67"/>
-    <w:lsdException w:name="Medium Grid 2 Accent 5" w:uiPriority="68"/>
-    <w:lsdException w:name="Medium Grid 3 Accent 5" w:uiPriority="69"/>
-    <w:lsdException w:name="Dark List Accent 5" w:uiPriority="70"/>
-    <w:lsdException w:name="Colorful Shading Accent 5" w:uiPriority="71"/>
-    <w:lsdException w:name="Colorful List Accent 5" w:uiPriority="72"/>
-    <w:lsdException w:name="Colorful Grid Accent 5" w:uiPriority="73"/>
-    <w:lsdException w:name="Light Shading Accent 6" w:uiPriority="60"/>
-    <w:lsdException w:name="Light List Accent 6" w:uiPriority="61"/>
-    <w:lsdException w:name="Light Grid Accent 6" w:uiPriority="62"/>
-    <w:lsdException w:name="Medium Shading 1 Accent 6" w:uiPriority="63"/>
-    <w:lsdException w:name="Medium Shading 2 Accent 6" w:uiPriority="64"/>
-    <w:lsdException w:name="Medium List 1 Accent 6" w:uiPriority="65"/>
-    <w:lsdException w:name="Medium List 2 Accent 6" w:uiPriority="66"/>
-    <w:lsdException w:name="Medium Grid 1 Accent 6" w:uiPriority="67"/>
-    <w:lsdException w:name="Medium Grid 2 Accent 6" w:uiPriority="68"/>
-    <w:lsdException w:name="Medium Grid 3 Accent 6" w:uiPriority="69"/>
-    <w:lsdException w:name="Dark List Accent 6" w:uiPriority="70"/>
-    <w:lsdException w:name="Colorful Shading Accent 6" w:uiPriority="71"/>
-    <w:lsdException w:name="Colorful List Accent 6" w:uiPriority="72"/>
-    <w:lsdException w:name="Colorful Grid Accent 6" w:uiPriority="73"/>
-    <w:lsdException w:name="Subtle Emphasis" w:uiPriority="19" w:qFormat="1"/>
-    <w:lsdException w:name="Intense Emphasis" w:uiPriority="21" w:qFormat="1"/>
-    <w:lsdException w:name="Subtle Reference" w:uiPriority="31" w:qFormat="1"/>
-    <w:lsdException w:name="Intense Reference" w:uiPriority="32" w:qFormat="1"/>
-    <w:lsdException w:name="Book Title" w:uiPriority="33" w:qFormat="1"/>
-    <w:lsdException w:name="Bibliography" w:semiHidden="1" w:uiPriority="37" w:unhideWhenUsed="1"/>
-    <w:lsdException w:name="TOC Heading" w:semiHidden="1" w:uiPriority="39" w:unhideWhenUsed="1" w:qFormat="1"/>
-    <w:lsdException w:name="Plain Table 1" w:uiPriority="41"/>
-    <w:lsdException w:name="Plain Table 2" w:uiPriority="42"/>
-    <w:lsdException w:name="Plain Table 3" w:uiPriority="43"/>
-    <w:lsdException w:name="Plain Table 4" w:uiPriority="44"/>
-    <w:lsdException w:name="Plain Table 5" w:uiPriority="45"/>
-    <w:lsdException w:name="Grid Table Light" w:uiPriority="40"/>
-    <w:lsdException w:name="Grid Table 1 Light" w:uiPriority="46"/>
-    <w:lsdException w:name="Grid Table 2" w:uiPriority="47"/>
-    <w:lsdException w:name="Grid Table 3" w:uiPriority="48"/>
-    <w:lsdException w:name="Grid Table 4" w:uiPriority="49"/>
-    <w:lsdException w:name="Grid Table 5 Dark" w:uiPriority="50"/>
-    <w:lsdException w:name="Grid Table 6 Colorful" w:uiPriority="51"/>
-    <w:lsdException w:name="Grid Table 7 Colorful" w:uiPriority="52"/>
-    <w:lsdException w:name="Grid Table 1 Light Accent 1" w:uiPriority="46"/>
-    <w:lsdException w:name="Grid Table 2 Accent 1" w:uiPriority="47"/>
-    <w:lsdException w:name="Grid Table 3 Accent 1" w:uiPriority="48"/>
-    <w:lsdException w:name="Grid Table 4 Accent 1" w:uiPriority="49"/>
-    <w:lsdException w:name="Grid Table 5 Dark Accent 1" w:uiPriority="50"/>
-    <w:lsdException w:name="Grid Table 6 Colorful Accent 1" w:uiPriority="51"/>
-    <w:lsdException w:name="Grid Table 7 Colorful Accent 1" w:uiPriority="52"/>
-    <w:lsdException w:name="Grid Table 1 Light Accent 2" w:uiPriority="46"/>
-    <w:lsdException w:name="Grid Table 2 Accent 2" w:uiPriority="47"/>
-    <w:lsdException w:name="Grid Table 3 Accent 2" w:uiPriority="48"/>
-    <w:lsdException w:name="Grid Table 4 Accent 2" w:uiPriority="49"/>
-    <w:lsdException w:name="Grid Table 5 Dark Accent 2" w:uiPriority="50"/>
-    <w:lsdException w:name="Grid Table 6 Colorful Accent 2" w:uiPriority="51"/>
-    <w:lsdException w:name="Grid Table 7 Colorful Accent 2" w:uiPriority="52"/>
-    <w:lsdException w:name="Grid Table 1 Light Accent 3" w:uiPriority="46"/>
-    <w:lsdException w:name="Grid Table 2 Accent 3" w:uiPriority="47"/>
-    <w:lsdException w:name="Grid Table 3 Accent 3" w:uiPriority="48"/>
-    <w:lsdException w:name="Grid Table 4 Accent 3" w:uiPriority="49"/>
-    <w:lsdException w:name="Grid Table 5 Dark Accent 3" w:uiPriority="50"/>
-    <w:lsdException w:name="Grid Table 6 Colorful Accent 3" w:uiPriority="51"/>
-    <w:lsdException w:name="Grid Table 7 Colorful Accent 3" w:uiPriority="52"/>
-    <w:lsdException w:name="Grid Table 1 Light Accent 4" w:uiPriority="46"/>
-    <w:lsdException w:name="Grid Table 2 Accent 4" w:uiPriority="47"/>
-    <w:lsdException w:name="Grid Table 3 Accent 4" w:uiPriority="48"/>
-    <w:lsdException w:name="Grid Table 4 Accent 4" w:uiPriority="49"/>
-    <w:lsdException w:name="Grid Table 5 Dark Accent 4" w:uiPriority="50"/>
-    <w:lsdException w:name="Grid Table 6 Colorful Accent 4" w:uiPriority="51"/>
-    <w:lsdException w:name="Grid Table 7 Colorful Accent 4" w:uiPriority="52"/>
-    <w:lsdException w:name="Grid Table 1 Light Accent 5" w:uiPriority="46"/>
-    <w:lsdException w:name="Grid Table 2 Accent 5" w:uiPriority="47"/>
-    <w:lsdException w:name="Grid Table 3 Accent 5" w:uiPriority="48"/>
-    <w:lsdException w:name="Grid Table 4 Accent 5" w:uiPriority="49"/>
-    <w:lsdException w:name="Grid Table 5 Dark Accent 5" w:uiPriority="50"/>
-    <w:lsdException w:name="Grid Table 6 Colorful Accent 5" w:uiPriority="51"/>
-    <w:lsdException w:name="Grid Table 7 Colorful Accent 5" w:uiPriority="52"/>
-    <w:lsdException w:name="Grid Table 1 Light Accent 6" w:uiPriority="46"/>
-    <w:lsdException w:name="Grid Table 2 Accent 6" w:uiPriority="47"/>
-    <w:lsdException w:name="Grid Table 3 Accent 6" w:uiPriority="48"/>
-    <w:lsdException w:name="Grid Table 4 Accent 6" w:uiPriority="49"/>
-    <w:lsdException w:name="Grid Table 5 Dark Accent 6" w:uiPriority="50"/>
-    <w:lsdException w:name="Grid Table 6 Colorful Accent 6" w:uiPriority="51"/>
-    <w:lsdException w:name="Grid Table 7 Colorful Accent 6" w:uiPriority="52"/>
-    <w:lsdException w:name="List Table 1 Light" w:uiPriority="46"/>
-    <w:lsdException w:name="List Table 2" w:uiPriority="47"/>
-    <w:lsdException w:name="List Table 3" w:uiPriority="48"/>
-    <w:lsdException w:name="List Table 4" w:uiPriority="49"/>
-    <w:lsdException w:name="List Table 5 Dark" w:uiPriority="50"/>
-    <w:lsdException w:name="List Table 6 Colorful" w:uiPriority="51"/>
-    <w:lsdException w:name="List Table 7 Colorful" w:uiPriority="52"/>
-    <w:lsdException w:name="List Table 1 Light Accent 1" w:uiPriority="46"/>
-    <w:lsdException w:name="List Table 2 Accent 1" w:uiPriority="47"/>
-    <w:lsdException w:name="List Table 3 Accent 1" w:uiPriority="48"/>
-    <w:lsdException w:name="List Table 4 Accent 1" w:uiPriority="49"/>
-    <w:lsdException w:name="List Table 5 Dark Accent 1" w:uiPriority="50"/>
-    <w:lsdException w:name="List Table 6 Colorful Accent 1" w:uiPriority="51"/>
-    <w:lsdException w:name="List Table 7 Colorful Accent 1" w:uiPriority="52"/>
-    <w:lsdException w:name="List Table 1 Light Accent 2" w:uiPriority="46"/>
-    <w:lsdException w:name="List Table 2 Accent 2" w:uiPriority="47"/>
-    <w:lsdException w:name="List Table 3 Accent 2" w:uiPriority="48"/>
-    <w:lsdException w:name="List Table 4 Accent 2" w:uiPriority="49"/>
-    <w:lsdException w:name="List Table 5 Dark Accent 2" w:uiPriority="50"/>
-    <w:lsdException w:name="List Table 6 Colorful Accent 2" w:uiPriority="51"/>
-    <w:lsdException w:name="List Table 7 Colorful Accent 2" w:uiPriority="52"/>
-    <w:lsdException w:name="List Table 1 Light Accent 3" w:uiPriority="46"/>
-    <w:lsdException w:name="List Table 2 Accent 3" w:uiPriority="47"/>
-    <w:lsdException w:name="List Table 3 Accent 3" w:uiPriority="48"/>
-    <w:lsdException w:name="List Table 4 Accent 3" w:uiPriority="49"/>
-    <w:lsdException w:name="List Table 5 Dark Accent 3" w:uiPriority="50"/>
-    <w:lsdException w:name="List Table 6 Colorful Accent 3" w:uiPriority="51"/>
-    <w:lsdException w:name="List Table 7 Colorful Accent 3" w:uiPriority="52"/>
-    <w:lsdException w:name="List Table 1 Light Accent 4" w:uiPriority="46"/>
-    <w:lsdException w:name="List Table 2 Accent 4" w:uiPriority="47"/>
-    <w:lsdException w:name="List Table 3 Accent 4" w:uiPriority="48"/>
-    <w:lsdException w:name="List Table 4 Accent 4" w:uiPriority="49"/>
-    <w:lsdException w:name="List Table 5 Dark Accent 4" w:uiPriority="50"/>
-    <w:lsdException w:name="List Table 6 Colorful Accent 4" w:uiPriority="51"/>
-    <w:lsdException w:name="List Table 7 Colorful Accent 4" w:uiPriority="52"/>
-    <w:lsdException w:name="List Table 1 Light Accent 5" w:uiPriority="46"/>
-    <w:lsdException w:name="List Table 2 Accent 5" w:uiPriority="47"/>
-    <w:lsdException w:name="List Table 3 Accent 5" w:uiPriority="48"/>
-    <w:lsdException w:name="List Table 4 Accent 5" w:uiPriority="49"/>
-    <w:lsdException w:name="List Table 5 Dark Accent 5" w:uiPriority="50"/>
-    <w:lsdException w:name="List Table 6 Colorful Accent 5" w:uiPriority="51"/>
-    <w:lsdException w:name="List Table 7 Colorful Accent 5" w:uiPriority="52"/>
-    <w:lsdException w:name="List Table 1 Light Accent 6" w:uiPriority="46"/>
-    <w:lsdException w:name="List Table 2 Accent 6" w:uiPriority="47"/>
-    <w:lsdException w:name="List Table 3 Accent 6" w:uiPriority="48"/>
-    <w:lsdException w:name="List Table 4 Accent 6" w:uiPriority="49"/>
-    <w:lsdException w:name="List Table 5 Dark Accent 6" w:uiPriority="50"/>
-    <w:lsdException w:name="List Table 6 Colorful Accent 6" w:uiPriority="51"/>
-    <w:lsdException w:name="List Table 7 Colorful Accent 6" w:uiPriority="52"/>
+  <w:latentStyles w:defLockedState="0" w:defUIPriority="99" w:defSemiHidden="1" w:defUnhideWhenUsed="1" w:defQFormat="0" w:count="267">
+    <w:lsdException w:name="Normal" w:semiHidden="0" w:uiPriority="0" w:unhideWhenUsed="0" w:qFormat="1"/>
+    <w:lsdException w:name="heading 1" w:semiHidden="0" w:uiPriority="9" w:unhideWhenUsed="0" w:qFormat="1"/>
+    <w:lsdException w:name="heading 2" w:uiPriority="9" w:qFormat="1"/>
+    <w:lsdException w:name="heading 3" w:uiPriority="9" w:qFormat="1"/>
+    <w:lsdException w:name="heading 4" w:uiPriority="9" w:qFormat="1"/>
+    <w:lsdException w:name="heading 5" w:uiPriority="9" w:qFormat="1"/>
+    <w:lsdException w:name="heading 6" w:uiPriority="9" w:qFormat="1"/>
+    <w:lsdException w:name="heading 7" w:uiPriority="9" w:qFormat="1"/>
+    <w:lsdException w:name="heading 8" w:uiPriority="9" w:qFormat="1"/>
+    <w:lsdException w:name="heading 9" w:uiPriority="9" w:qFormat="1"/>
+    <w:lsdException w:name="toc 1" w:uiPriority="39"/>
+    <w:lsdException w:name="toc 2" w:uiPriority="39"/>
+    <w:lsdException w:name="toc 3" w:uiPriority="39"/>
+    <w:lsdException w:name="toc 4" w:uiPriority="39"/>
+    <w:lsdException w:name="toc 5" w:uiPriority="39"/>
+    <w:lsdException w:name="toc 6" w:uiPriority="39"/>
+    <w:lsdException w:name="toc 7" w:uiPriority="39"/>
+    <w:lsdException w:name="toc 8" w:uiPriority="39"/>
+    <w:lsdException w:name="toc 9" w:uiPriority="39"/>
+    <w:lsdException w:name="caption" w:uiPriority="35" w:qFormat="1"/>
+    <w:lsdException w:name="Title" w:semiHidden="0" w:uiPriority="10" w:unhideWhenUsed="0" w:qFormat="1"/>
+    <w:lsdException w:name="Default Paragraph Font" w:uiPriority="1"/>
+    <w:lsdException w:name="Subtitle" w:semiHidden="0" w:uiPriority="11" w:unhideWhenUsed="0" w:qFormat="1"/>
+    <w:lsdException w:name="Strong" w:semiHidden="0" w:uiPriority="22" w:unhideWhenUsed="0" w:qFormat="1"/>
+    <w:lsdException w:name="Emphasis" w:semiHidden="0" w:uiPriority="20" w:unhideWhenUsed="0" w:qFormat="1"/>
+    <w:lsdException w:name="Table Grid" w:semiHidden="0" w:uiPriority="59" w:unhideWhenUsed="0"/>
+    <w:lsdException w:name="Placeholder Text" w:unhideWhenUsed="0"/>
+    <w:lsdException w:name="No Spacing" w:semiHidden="0" w:uiPriority="1" w:unhideWhenUsed="0" w:qFormat="1"/>
+    <w:lsdException w:name="Light Shading" w:semiHidden="0" w:uiPriority="60" w:unhideWhenUsed="0"/>
+    <w:lsdException w:name="Light List" w:semiHidden="0" w:uiPriority="61" w:unhideWhenUsed="0"/>
+    <w:lsdException w:name="Light Grid" w:semiHidden="0" w:uiPriority="62" w:unhideWhenUsed="0"/>
+    <w:lsdException w:name="Medium Shading 1" w:semiHidden="0" w:uiPriority="63" w:unhideWhenUsed="0"/>
+    <w:lsdException w:name="Medium Shading 2" w:semiHidden="0" w:uiPriority="64" w:unhideWhenUsed="0"/>
+    <w:lsdException w:name="Medium List 1" w:semiHidden="0" w:uiPriority="65" w:unhideWhenUsed="0"/>
+    <w:lsdException w:name="Medium List 2" w:semiHidden="0" w:uiPriority="66" w:unhideWhenUsed="0"/>
+    <w:lsdException w:name="Medium Grid 1" w:semiHidden="0" w:uiPriority="67" w:unhideWhenUsed="0"/>
+    <w:lsdException w:name="Medium Grid 2" w:semiHidden="0" w:uiPriority="68" w:unhideWhenUsed="0"/>
+    <w:lsdException w:name="Medium Grid 3" w:semiHidden="0" w:uiPriority="69" w:unhideWhenUsed="0"/>
+    <w:lsdException w:name="Dark List" w:semiHidden="0" w:uiPriority="70" w:unhideWhenUsed="0"/>
+    <w:lsdException w:name="Colorful Shading" w:semiHidden="0" w:uiPriority="71" w:unhideWhenUsed="0"/>
+    <w:lsdException w:name="Colorful List" w:semiHidden="0" w:uiPriority="72" w:unhideWhenUsed="0"/>
+    <w:lsdException w:name="Colorful Grid" w:semiHidden="0" w:uiPriority="73" w:unhideWhenUsed="0"/>
+    <w:lsdException w:name="Light Shading Accent 1" w:semiHidden="0" w:uiPriority="60" w:unhideWhenUsed="0"/>
+    <w:lsdException w:name="Light List Accent 1" w:semiHidden="0" w:uiPriority="61" w:unhideWhenUsed="0"/>
+    <w:lsdException w:name="Light Grid Accent 1" w:semiHidden="0" w:uiPriority="62" w:unhideWhenUsed="0"/>
+    <w:lsdException w:name="Medium Shading 1 Accent 1" w:semiHidden="0" w:uiPriority="63" w:unhideWhenUsed="0"/>
+    <w:lsdException w:name="Medium Shading 2 Accent 1" w:semiHidden="0" w:uiPriority="64" w:unhideWhenUsed="0"/>
+    <w:lsdException w:name="Medium List 1 Accent 1" w:semiHidden="0" w:uiPriority="65" w:unhideWhenUsed="0"/>
+    <w:lsdException w:name="Revision" w:unhideWhenUsed="0"/>
+    <w:lsdException w:name="List Paragraph" w:semiHidden="0" w:uiPriority="34" w:unhideWhenUsed="0" w:qFormat="1"/>
+    <w:lsdException w:name="Quote" w:semiHidden="0" w:uiPriority="29" w:unhideWhenUsed="0" w:qFormat="1"/>
+    <w:lsdException w:name="Intense Quote" w:semiHidden="0" w:uiPriority="30" w:unhideWhenUsed="0" w:qFormat="1"/>
+    <w:lsdException w:name="Medium List 2 Accent 1" w:semiHidden="0" w:uiPriority="66" w:unhideWhenUsed="0"/>
+    <w:lsdException w:name="Medium Grid 1 Accent 1" w:semiHidden="0" w:uiPriority="67" w:unhideWhenUsed="0"/>
+    <w:lsdException w:name="Medium Grid 2 Accent 1" w:semiHidden="0" w:uiPriority="68" w:unhideWhenUsed="0"/>
+    <w:lsdException w:name="Medium Grid 3 Accent 1" w:semiHidden="0" w:uiPriority="69" w:unhideWhenUsed="0"/>
+    <w:lsdException w:name="Dark List Accent 1" w:semiHidden="0" w:uiPriority="70" w:unhideWhenUsed="0"/>
+    <w:lsdException w:name="Colorful Shading Accent 1" w:semiHidden="0" w:uiPriority="71" w:unhideWhenUsed="0"/>
+    <w:lsdException w:name="Colorful List Accent 1" w:semiHidden="0" w:uiPriority="72" w:unhideWhenUsed="0"/>
+    <w:lsdException w:name="Colorful Grid Accent 1" w:semiHidden="0" w:uiPriority="73" w:unhideWhenUsed="0"/>
+    <w:lsdException w:name="Light Shading Accent 2" w:semiHidden="0" w:uiPriority="60" w:unhideWhenUsed="0"/>
+    <w:lsdException w:name="Light List Accent 2" w:semiHidden="0" w:uiPriority="61" w:unhideWhenUsed="0"/>
+    <w:lsdException w:name="Light Grid Accent 2" w:semiHidden="0" w:uiPriority="62" w:unhideWhenUsed="0"/>
+    <w:lsdException w:name="Medium Shading 1 Accent 2" w:semiHidden="0" w:uiPriority="63" w:unhideWhenUsed="0"/>
+    <w:lsdException w:name="Medium Shading 2 Accent 2" w:semiHidden="0" w:uiPriority="64" w:unhideWhenUsed="0"/>
+    <w:lsdException w:name="Medium List 1 Accent 2" w:semiHidden="0" w:uiPriority="65" w:unhideWhenUsed="0"/>
+    <w:lsdException w:name="Medium List 2 Accent 2" w:semiHidden="0" w:uiPriority="66" w:unhideWhenUsed="0"/>
+    <w:lsdException w:name="Medium Grid 1 Accent 2" w:semiHidden="0" w:uiPriority="67" w:unhideWhenUsed="0"/>
+    <w:lsdException w:name="Medium Grid 2 Accent 2" w:semiHidden="0" w:uiPriority="68" w:unhideWhenUsed="0"/>
+    <w:lsdException w:name="Medium Grid 3 Accent 2" w:semiHidden="0" w:uiPriority="69" w:unhideWhenUsed="0"/>
+    <w:lsdException w:name="Dark List Accent 2" w:semiHidden="0" w:uiPriority="70" w:unhideWhenUsed="0"/>
+    <w:lsdException w:name="Colorful Shading Accent 2" w:semiHidden="0" w:uiPriority="71" w:unhideWhenUsed="0"/>
+    <w:lsdException w:name="Colorful List Accent 2" w:semiHidden="0" w:uiPriority="72" w:unhideWhenUsed="0"/>
+    <w:lsdException w:name="Colorful Grid Accent 2" w:semiHidden="0" w:uiPriority="73" w:unhideWhenUsed="0"/>
+    <w:lsdException w:name="Light Shading Accent 3" w:semiHidden="0" w:uiPriority="60" w:unhideWhenUsed="0"/>
+    <w:lsdException w:name="Light List Accent 3" w:semiHidden="0" w:uiPriority="61" w:unhideWhenUsed="0"/>
+    <w:lsdException w:name="Light Grid Accent 3" w:semiHidden="0" w:uiPriority="62" w:unhideWhenUsed="0"/>
+    <w:lsdException w:name="Medium Shading 1 Accent 3" w:semiHidden="0" w:uiPriority="63" w:unhideWhenUsed="0"/>
+    <w:lsdException w:name="Medium Shading 2 Accent 3" w:semiHidden="0" w:uiPriority="64" w:unhideWhenUsed="0"/>
+    <w:lsdException w:name="Medium List 1 Accent 3" w:semiHidden="0" w:uiPriority="65" w:unhideWhenUsed="0"/>
+    <w:lsdException w:name="Medium List 2 Accent 3" w:semiHidden="0" w:uiPriority="66" w:unhideWhenUsed="0"/>
+    <w:lsdException w:name="Medium Grid 1 Accent 3" w:semiHidden="0" w:uiPriority="67" w:unhideWhenUsed="0"/>
+    <w:lsdException w:name="Medium Grid 2 Accent 3" w:semiHidden="0" w:uiPriority="68" w:unhideWhenUsed="0"/>
+    <w:lsdException w:name="Medium Grid 3 Accent 3" w:semiHidden="0" w:uiPriority="69" w:unhideWhenUsed="0"/>
+    <w:lsdException w:name="Dark List Accent 3" w:semiHidden="0" w:uiPriority="70" w:unhideWhenUsed="0"/>
+    <w:lsdException w:name="Colorful Shading Accent 3" w:semiHidden="0" w:uiPriority="71" w:unhideWhenUsed="0"/>
+    <w:lsdException w:name="Colorful List Accent 3" w:semiHidden="0" w:uiPriority="72" w:unhideWhenUsed="0"/>
+    <w:lsdException w:name="Colorful Grid Accent 3" w:semiHidden="0" w:uiPriority="73" w:unhideWhenUsed="0"/>
+    <w:lsdException w:name="Light Shading Accent 4" w:semiHidden="0" w:uiPriority="60" w:unhideWhenUsed="0"/>
+    <w:lsdException w:name="Light List Accent 4" w:semiHidden="0" w:uiPriority="61" w:unhideWhenUsed="0"/>
+    <w:lsdException w:name="Light Grid Accent 4" w:semiHidden="0" w:uiPriority="62" w:unhideWhenUsed="0"/>
+    <w:lsdException w:name="Medium Shading 1 Accent 4" w:semiHidden="0" w:uiPriority="63" w:unhideWhenUsed="0"/>
+    <w:lsdException w:name="Medium Shading 2 Accent 4" w:semiHidden="0" w:uiPriority="64" w:unhideWhenUsed="0"/>
+    <w:lsdException w:name="Medium List 1 Accent 4" w:semiHidden="0" w:uiPriority="65" w:unhideWhenUsed="0"/>
+    <w:lsdException w:name="Medium List 2 Accent 4" w:semiHidden="0" w:uiPriority="66" w:unhideWhenUsed="0"/>
+    <w:lsdException w:name="Medium Grid 1 Accent 4" w:semiHidden="0" w:uiPriority="67" w:unhideWhenUsed="0"/>
+    <w:lsdException w:name="Medium Grid 2 Accent 4" w:semiHidden="0" w:uiPriority="68" w:unhideWhenUsed="0"/>
+    <w:lsdException w:name="Medium Grid 3 Accent 4" w:semiHidden="0" w:uiPriority="69" w:unhideWhenUsed="0"/>
+    <w:lsdException w:name="Dark List Accent 4" w:semiHidden="0" w:uiPriority="70" w:unhideWhenUsed="0"/>
+    <w:lsdException w:name="Colorful Shading Accent 4" w:semiHidden="0" w:uiPriority="71" w:unhideWhenUsed="0"/>
+    <w:lsdException w:name="Colorful List Accent 4" w:semiHidden="0" w:uiPriority="72" w:unhideWhenUsed="0"/>
+    <w:lsdException w:name="Colorful Grid Accent 4" w:semiHidden="0" w:uiPriority="73" w:unhideWhenUsed="0"/>
+    <w:lsdException w:name="Light Shading Accent 5" w:semiHidden="0" w:uiPriority="60" w:unhideWhenUsed="0"/>
+    <w:lsdException w:name="Light List Accent 5" w:semiHidden="0" w:uiPriority="61" w:unhideWhenUsed="0"/>
+    <w:lsdException w:name="Light Grid Accent 5" w:semiHidden="0" w:uiPriority="62" w:unhideWhenUsed="0"/>
+    <w:lsdException w:name="Medium Shading 1 Accent 5" w:semiHidden="0" w:uiPriority="63" w:unhideWhenUsed="0"/>
+    <w:lsdException w:name="Medium Shading 2 Accent 5" w:semiHidden="0" w:uiPriority="64" w:unhideWhenUsed="0"/>
+    <w:lsdException w:name="Medium List 1 Accent 5" w:semiHidden="0" w:uiPriority="65" w:unhideWhenUsed="0"/>
+    <w:lsdException w:name="Medium List 2 Accent 5" w:semiHidden="0" w:uiPriority="66" w:unhideWhenUsed="0"/>
+    <w:lsdException w:name="Medium Grid 1 Accent 5" w:semiHidden="0" w:uiPriority="67" w:unhideWhenUsed="0"/>
+    <w:lsdException w:name="Medium Grid 2 Accent 5" w:semiHidden="0" w:uiPriority="68" w:unhideWhenUsed="0"/>
+    <w:lsdException w:name="Medium Grid 3 Accent 5" w:semiHidden="0" w:uiPriority="69" w:unhideWhenUsed="0"/>
+    <w:lsdException w:name="Dark List Accent 5" w:semiHidden="0" w:uiPriority="70" w:unhideWhenUsed="0"/>
+    <w:lsdException w:name="Colorful Shading Accent 5" w:semiHidden="0" w:uiPriority="71" w:unhideWhenUsed="0"/>
+    <w:lsdException w:name="Colorful List Accent 5" w:semiHidden="0" w:uiPriority="72" w:unhideWhenUsed="0"/>
+    <w:lsdException w:name="Colorful Grid Accent 5" w:semiHidden="0" w:uiPriority="73" w:unhideWhenUsed="0"/>
+    <w:lsdException w:name="Light Shading Accent 6" w:semiHidden="0" w:uiPriority="60" w:unhideWhenUsed="0"/>
+    <w:lsdException w:name="Light List Accent 6" w:semiHidden="0" w:uiPriority="61" w:unhideWhenUsed="0"/>
+    <w:lsdException w:name="Light Grid Accent 6" w:semiHidden="0" w:uiPriority="62" w:unhideWhenUsed="0"/>
+    <w:lsdException w:name="Medium Shading 1 Accent 6" w:semiHidden="0" w:uiPriority="63" w:unhideWhenUsed="0"/>
+    <w:lsdException w:name="Medium Shading 2 Accent 6" w:semiHidden="0" w:uiPriority="64" w:unhideWhenUsed="0"/>
+    <w:lsdException w:name="Medium List 1 Accent 6" w:semiHidden="0" w:uiPriority="65" w:unhideWhenUsed="0"/>
+    <w:lsdException w:name="Medium List 2 Accent 6" w:semiHidden="0" w:uiPriority="66" w:unhideWhenUsed="0"/>
+    <w:lsdException w:name="Medium Grid 1 Accent 6" w:semiHidden="0" w:uiPriority="67" w:unhideWhenUsed="0"/>
+    <w:lsdException w:name="Medium Grid 2 Accent 6" w:semiHidden="0" w:uiPriority="68" w:unhideWhenUsed="0"/>
+    <w:lsdException w:name="Medium Grid 3 Accent 6" w:semiHidden="0" w:uiPriority="69" w:unhideWhenUsed="0"/>
+    <w:lsdException w:name="Dark List Accent 6" w:semiHidden="0" w:uiPriority="70" w:unhideWhenUsed="0"/>
+    <w:lsdException w:name="Colorful Shading Accent 6" w:semiHidden="0" w:uiPriority="71" w:unhideWhenUsed="0"/>
+    <w:lsdException w:name="Colorful List Accent 6" w:semiHidden="0" w:uiPriority="72" w:unhideWhenUsed="0"/>
+    <w:lsdException w:name="Colorful Grid Accent 6" w:semiHidden="0" w:uiPriority="73" w:unhideWhenUsed="0"/>
+    <w:lsdException w:name="Subtle Emphasis" w:semiHidden="0" w:uiPriority="19" w:unhideWhenUsed="0" w:qFormat="1"/>
+    <w:lsdException w:name="Intense Emphasis" w:semiHidden="0" w:uiPriority="21" w:unhideWhenUsed="0" w:qFormat="1"/>
+    <w:lsdException w:name="Subtle Reference" w:semiHidden="0" w:uiPriority="31" w:unhideWhenUsed="0" w:qFormat="1"/>
+    <w:lsdException w:name="Intense Reference" w:semiHidden="0" w:uiPriority="32" w:unhideWhenUsed="0" w:qFormat="1"/>
+    <w:lsdException w:name="Book Title" w:semiHidden="0" w:uiPriority="33" w:unhideWhenUsed="0" w:qFormat="1"/>
+    <w:lsdException w:name="Bibliography" w:uiPriority="37"/>
+    <w:lsdException w:name="TOC Heading" w:uiPriority="39" w:qFormat="1"/>
+  </w:latentStyles>
+  <w:style w:type="paragraph" w:default="1" w:styleId="Normal">
+    <w:name w:val="Normal"/>
+    <w:qFormat/>
+    <w:rsid w:val="009A4933"/>
+  </w:style>
+  <w:style w:type="character" w:default="1" w:styleId="DefaultParagraphFont">
+    <w:name w:val="Default Paragraph Font"/>
+    <w:uiPriority w:val="1"/>
+    <w:semiHidden/>
+    <w:unhideWhenUsed/>
+  </w:style>
+  <w:style w:type="table" w:default="1" w:styleId="TableNormal">
+    <w:name w:val="Normal Table"/>
+    <w:uiPriority w:val="99"/>
+    <w:semiHidden/>
+    <w:unhideWhenUsed/>
+    <w:tblPr>
+      <w:tblInd w:w="0" w:type="dxa"/>
+      <w:tblCellMar>
+        <w:top w:w="0" w:type="dxa"/>
+        <w:left w:w="108" w:type="dxa"/>
+        <w:bottom w:w="0" w:type="dxa"/>
+        <w:right w:w="108" w:type="dxa"/>
+      </w:tblCellMar>
+    </w:tblPr>
+  </w:style>
+  <w:style w:type="numbering" w:default="1" w:styleId="NoList">
+    <w:name w:val="No List"/>
+    <w:uiPriority w:val="99"/>
+    <w:semiHidden/>
+    <w:unhideWhenUsed/>
+  </w:style>
+  <w:style w:type="paragraph" w:styleId="ListParagraph">
+    <w:name w:val="List Paragraph"/>
+    <w:basedOn w:val="Normal"/>
+    <w:uiPriority w:val="34"/>
+    <w:qFormat/>
+    <w:rsid w:val="00DD09F1"/>
+    <w:pPr>
+      <w:ind w:left="720"/>
+      <w:contextualSpacing/>
+    </w:pPr>
+  </w:style>
+  <w:style w:type="table" w:styleId="TableGrid">
+    <w:name w:val="Table Grid"/>
+    <w:basedOn w:val="TableNormal"/>
+    <w:uiPriority w:val="59"/>
+    <w:rsid w:val="00653E84"/>
+    <w:tblPr>
+      <w:tblInd w:w="0" w:type="dxa"/>
+      <w:tblBorders>
+        <w:top w:val="single" w:sz="4" w:space="0" w:color="auto"/>
+        <w:left w:val="single" w:sz="4" w:space="0" w:color="auto"/>
+        <w:bottom w:val="single" w:sz="4" w:space="0" w:color="auto"/>
+        <w:right w:val="single" w:sz="4" w:space="0" w:color="auto"/>
+        <w:insideH w:val="single" w:sz="4" w:space="0" w:color="auto"/>
+        <w:insideV w:val="single" w:sz="4" w:space="0" w:color="auto"/>
+      </w:tblBorders>
+      <w:tblCellMar>
+        <w:top w:w="0" w:type="dxa"/>
+        <w:left w:w="108" w:type="dxa"/>
+        <w:bottom w:w="0" w:type="dxa"/>
+        <w:right w:w="108" w:type="dxa"/>
+      </w:tblCellMar>
+    </w:tblPr>
+  </w:style>
+  <w:style w:type="paragraph" w:styleId="Header">
+    <w:name w:val="header"/>
+    <w:basedOn w:val="Normal"/>
+    <w:link w:val="HeaderChar"/>
+    <w:uiPriority w:val="99"/>
+    <w:semiHidden/>
+    <w:unhideWhenUsed/>
+    <w:rsid w:val="001E292B"/>
+    <w:pPr>
+      <w:tabs>
+        <w:tab w:val="center" w:pos="4680"/>
+        <w:tab w:val="right" w:pos="9360"/>
+      </w:tabs>
+    </w:pPr>
+  </w:style>
+  <w:style w:type="character" w:customStyle="1" w:styleId="HeaderChar">
+    <w:name w:val="Header Char"/>
+    <w:basedOn w:val="DefaultParagraphFont"/>
+    <w:link w:val="Header"/>
+    <w:uiPriority w:val="99"/>
+    <w:semiHidden/>
+    <w:rsid w:val="001E292B"/>
+  </w:style>
+  <w:style w:type="paragraph" w:styleId="Footer">
+    <w:name w:val="footer"/>
+    <w:basedOn w:val="Normal"/>
+    <w:link w:val="FooterChar"/>
+    <w:uiPriority w:val="99"/>
+    <w:unhideWhenUsed/>
+    <w:rsid w:val="001E292B"/>
+    <w:pPr>
+      <w:tabs>
+        <w:tab w:val="center" w:pos="4680"/>
+        <w:tab w:val="right" w:pos="9360"/>
+      </w:tabs>
+    </w:pPr>
+  </w:style>
+  <w:style w:type="character" w:customStyle="1" w:styleId="FooterChar">
+    <w:name w:val="Footer Char"/>
+    <w:basedOn w:val="DefaultParagraphFont"/>
+    <w:link w:val="Footer"/>
+    <w:uiPriority w:val="99"/>
+    <w:rsid w:val="001E292B"/>
+  </w:style>
+</w:styles>
+</file>
+
+<file path=word/stylesWithEffects.xml><?xml version="1.0" encoding="utf-8"?>
+<w:styles xmlns:wpc="http://schemas.microsoft.com/office/word/2010/wordprocessingCanvas" xmlns:mc="http://schemas.openxmlformats.org/markup-compatibility/2006" xmlns:o="urn:schemas-microsoft-com:office:office" xmlns:r="http://schemas.openxmlformats.org/officeDocument/2006/relationships" xmlns:m="http://schemas.openxmlformats.org/officeDocument/2006/math" xmlns:v="urn:schemas-microsoft-com:vml" xmlns:wp14="http://schemas.microsoft.com/office/word/2010/wordprocessingDrawing" xmlns:wp="http://schemas.openxmlformats.org/drawingml/2006/wordprocessingDrawing" xmlns:w10="urn:schemas-microsoft-com:office:word" xmlns:w="http://schemas.openxmlformats.org/wordprocessingml/2006/main" xmlns:w14="http://schemas.microsoft.com/office/word/2010/wordml" xmlns:wpg="http://schemas.microsoft.com/office/word/2010/wordprocessingGroup" xmlns:wpi="http://schemas.microsoft.com/office/word/2010/wordprocessingInk" xmlns:wne="http://schemas.microsoft.com/office/word/2006/wordml" xmlns:wps="http://schemas.microsoft.com/office/word/2010/wordprocessingShape" mc:Ignorable="w14 wp14">
+  <w:docDefaults>
+    <w:rPrDefault>
+      <w:rPr>
+        <w:rFonts w:asciiTheme="minorHAnsi" w:eastAsiaTheme="minorHAnsi" w:hAnsiTheme="minorHAnsi" w:cstheme="minorBidi"/>
+        <w:sz w:val="22"/>
+        <w:szCs w:val="22"/>
+        <w:lang w:val="en-US" w:eastAsia="en-US" w:bidi="ar-SA"/>
+      </w:rPr>
+    </w:rPrDefault>
+    <w:pPrDefault/>
+  </w:docDefaults>
+  <w:latentStyles w:defLockedState="0" w:defUIPriority="99" w:defSemiHidden="1" w:defUnhideWhenUsed="1" w:defQFormat="0" w:count="267">
+    <w:lsdException w:name="Normal" w:semiHidden="0" w:uiPriority="0" w:unhideWhenUsed="0" w:qFormat="1"/>
+    <w:lsdException w:name="heading 1" w:semiHidden="0" w:uiPriority="9" w:unhideWhenUsed="0" w:qFormat="1"/>
+    <w:lsdException w:name="heading 2" w:uiPriority="9" w:qFormat="1"/>
+    <w:lsdException w:name="heading 3" w:uiPriority="9" w:qFormat="1"/>
+    <w:lsdException w:name="heading 4" w:uiPriority="9" w:qFormat="1"/>
+    <w:lsdException w:name="heading 5" w:uiPriority="9" w:qFormat="1"/>
+    <w:lsdException w:name="heading 6" w:uiPriority="9" w:qFormat="1"/>
+    <w:lsdException w:name="heading 7" w:uiPriority="9" w:qFormat="1"/>
+    <w:lsdException w:name="heading 8" w:uiPriority="9" w:qFormat="1"/>
+    <w:lsdException w:name="heading 9" w:uiPriority="9" w:qFormat="1"/>
+    <w:lsdException w:name="toc 1" w:uiPriority="39"/>
+    <w:lsdException w:name="toc 2" w:uiPriority="39"/>
+    <w:lsdException w:name="toc 3" w:uiPriority="39"/>
+    <w:lsdException w:name="toc 4" w:uiPriority="39"/>
+    <w:lsdException w:name="toc 5" w:uiPriority="39"/>
+    <w:lsdException w:name="toc 6" w:uiPriority="39"/>
+    <w:lsdException w:name="toc 7" w:uiPriority="39"/>
+    <w:lsdException w:name="toc 8" w:uiPriority="39"/>
+    <w:lsdException w:name="toc 9" w:uiPriority="39"/>
+    <w:lsdException w:name="caption" w:uiPriority="35" w:qFormat="1"/>
+    <w:lsdException w:name="Title" w:semiHidden="0" w:uiPriority="10" w:unhideWhenUsed="0" w:qFormat="1"/>
+    <w:lsdException w:name="Default Paragraph Font" w:uiPriority="1"/>
+    <w:lsdException w:name="Subtitle" w:semiHidden="0" w:uiPriority="11" w:unhideWhenUsed="0" w:qFormat="1"/>
+    <w:lsdException w:name="Strong" w:semiHidden="0" w:uiPriority="22" w:unhideWhenUsed="0" w:qFormat="1"/>
+    <w:lsdException w:name="Emphasis" w:semiHidden="0" w:uiPriority="20" w:unhideWhenUsed="0" w:qFormat="1"/>
+    <w:lsdException w:name="Table Grid" w:semiHidden="0" w:uiPriority="59" w:unhideWhenUsed="0"/>
+    <w:lsdException w:name="Placeholder Text" w:unhideWhenUsed="0"/>
+    <w:lsdException w:name="No Spacing" w:semiHidden="0" w:uiPriority="1" w:unhideWhenUsed="0" w:qFormat="1"/>
+    <w:lsdException w:name="Light Shading" w:semiHidden="0" w:uiPriority="60" w:unhideWhenUsed="0"/>
+    <w:lsdException w:name="Light List" w:semiHidden="0" w:uiPriority="61" w:unhideWhenUsed="0"/>
+    <w:lsdException w:name="Light Grid" w:semiHidden="0" w:uiPriority="62" w:unhideWhenUsed="0"/>
+    <w:lsdException w:name="Medium Shading 1" w:semiHidden="0" w:uiPriority="63" w:unhideWhenUsed="0"/>
+    <w:lsdException w:name="Medium Shading 2" w:semiHidden="0" w:uiPriority="64" w:unhideWhenUsed="0"/>
+    <w:lsdException w:name="Medium List 1" w:semiHidden="0" w:uiPriority="65" w:unhideWhenUsed="0"/>
+    <w:lsdException w:name="Medium List 2" w:semiHidden="0" w:uiPriority="66" w:unhideWhenUsed="0"/>
+    <w:lsdException w:name="Medium Grid 1" w:semiHidden="0" w:uiPriority="67" w:unhideWhenUsed="0"/>
+    <w:lsdException w:name="Medium Grid 2" w:semiHidden="0" w:uiPriority="68" w:unhideWhenUsed="0"/>
+    <w:lsdException w:name="Medium Grid 3" w:semiHidden="0" w:uiPriority="69" w:unhideWhenUsed="0"/>
+    <w:lsdException w:name="Dark List" w:semiHidden="0" w:uiPriority="70" w:unhideWhenUsed="0"/>
+    <w:lsdException w:name="Colorful Shading" w:semiHidden="0" w:uiPriority="71" w:unhideWhenUsed="0"/>
+    <w:lsdException w:name="Colorful List" w:semiHidden="0" w:uiPriority="72" w:unhideWhenUsed="0"/>
+    <w:lsdException w:name="Colorful Grid" w:semiHidden="0" w:uiPriority="73" w:unhideWhenUsed="0"/>
+    <w:lsdException w:name="Light Shading Accent 1" w:semiHidden="0" w:uiPriority="60" w:unhideWhenUsed="0"/>
+    <w:lsdException w:name="Light List Accent 1" w:semiHidden="0" w:uiPriority="61" w:unhideWhenUsed="0"/>
+    <w:lsdException w:name="Light Grid Accent 1" w:semiHidden="0" w:uiPriority="62" w:unhideWhenUsed="0"/>
+    <w:lsdException w:name="Medium Shading 1 Accent 1" w:semiHidden="0" w:uiPriority="63" w:unhideWhenUsed="0"/>
+    <w:lsdException w:name="Medium Shading 2 Accent 1" w:semiHidden="0" w:uiPriority="64" w:unhideWhenUsed="0"/>
+    <w:lsdException w:name="Medium List 1 Accent 1" w:semiHidden="0" w:uiPriority="65" w:unhideWhenUsed="0"/>
+    <w:lsdException w:name="Revision" w:unhideWhenUsed="0"/>
+    <w:lsdException w:name="List Paragraph" w:semiHidden="0" w:uiPriority="34" w:unhideWhenUsed="0" w:qFormat="1"/>
+    <w:lsdException w:name="Quote" w:semiHidden="0" w:uiPriority="29" w:unhideWhenUsed="0" w:qFormat="1"/>
+    <w:lsdException w:name="Intense Quote" w:semiHidden="0" w:uiPriority="30" w:unhideWhenUsed="0" w:qFormat="1"/>
+    <w:lsdException w:name="Medium List 2 Accent 1" w:semiHidden="0" w:uiPriority="66" w:unhideWhenUsed="0"/>
+    <w:lsdException w:name="Medium Grid 1 Accent 1" w:semiHidden="0" w:uiPriority="67" w:unhideWhenUsed="0"/>
+    <w:lsdException w:name="Medium Grid 2 Accent 1" w:semiHidden="0" w:uiPriority="68" w:unhideWhenUsed="0"/>
+    <w:lsdException w:name="Medium Grid 3 Accent 1" w:semiHidden="0" w:uiPriority="69" w:unhideWhenUsed="0"/>
+    <w:lsdException w:name="Dark List Accent 1" w:semiHidden="0" w:uiPriority="70" w:unhideWhenUsed="0"/>
+    <w:lsdException w:name="Colorful Shading Accent 1" w:semiHidden="0" w:uiPriority="71" w:unhideWhenUsed="0"/>
+    <w:lsdException w:name="Colorful List Accent 1" w:semiHidden="0" w:uiPriority="72" w:unhideWhenUsed="0"/>
+    <w:lsdException w:name="Colorful Grid Accent 1" w:semiHidden="0" w:uiPriority="73" w:unhideWhenUsed="0"/>
+    <w:lsdException w:name="Light Shading Accent 2" w:semiHidden="0" w:uiPriority="60" w:unhideWhenUsed="0"/>
+    <w:lsdException w:name="Light List Accent 2" w:semiHidden="0" w:uiPriority="61" w:unhideWhenUsed="0"/>
+    <w:lsdException w:name="Light Grid Accent 2" w:semiHidden="0" w:uiPriority="62" w:unhideWhenUsed="0"/>
+    <w:lsdException w:name="Medium Shading 1 Accent 2" w:semiHidden="0" w:uiPriority="63" w:unhideWhenUsed="0"/>
+    <w:lsdException w:name="Medium Shading 2 Accent 2" w:semiHidden="0" w:uiPriority="64" w:unhideWhenUsed="0"/>
+    <w:lsdException w:name="Medium List 1 Accent 2" w:semiHidden="0" w:uiPriority="65" w:unhideWhenUsed="0"/>
+    <w:lsdException w:name="Medium List 2 Accent 2" w:semiHidden="0" w:uiPriority="66" w:unhideWhenUsed="0"/>
+    <w:lsdException w:name="Medium Grid 1 Accent 2" w:semiHidden="0" w:uiPriority="67" w:unhideWhenUsed="0"/>
+    <w:lsdException w:name="Medium Grid 2 Accent 2" w:semiHidden="0" w:uiPriority="68" w:unhideWhenUsed="0"/>
+    <w:lsdException w:name="Medium Grid 3 Accent 2" w:semiHidden="0" w:uiPriority="69" w:unhideWhenUsed="0"/>
+    <w:lsdException w:name="Dark List Accent 2" w:semiHidden="0" w:uiPriority="70" w:unhideWhenUsed="0"/>
+    <w:lsdException w:name="Colorful Shading Accent 2" w:semiHidden="0" w:uiPriority="71" w:unhideWhenUsed="0"/>
+    <w:lsdException w:name="Colorful List Accent 2" w:semiHidden="0" w:uiPriority="72" w:unhideWhenUsed="0"/>
+    <w:lsdException w:name="Colorful Grid Accent 2" w:semiHidden="0" w:uiPriority="73" w:unhideWhenUsed="0"/>
+    <w:lsdException w:name="Light Shading Accent 3" w:semiHidden="0" w:uiPriority="60" w:unhideWhenUsed="0"/>
+    <w:lsdException w:name="Light List Accent 3" w:semiHidden="0" w:uiPriority="61" w:unhideWhenUsed="0"/>
+    <w:lsdException w:name="Light Grid Accent 3" w:semiHidden="0" w:uiPriority="62" w:unhideWhenUsed="0"/>
+    <w:lsdException w:name="Medium Shading 1 Accent 3" w:semiHidden="0" w:uiPriority="63" w:unhideWhenUsed="0"/>
+    <w:lsdException w:name="Medium Shading 2 Accent 3" w:semiHidden="0" w:uiPriority="64" w:unhideWhenUsed="0"/>
+    <w:lsdException w:name="Medium List 1 Accent 3" w:semiHidden="0" w:uiPriority="65" w:unhideWhenUsed="0"/>
+    <w:lsdException w:name="Medium List 2 Accent 3" w:semiHidden="0" w:uiPriority="66" w:unhideWhenUsed="0"/>
+    <w:lsdException w:name="Medium Grid 1 Accent 3" w:semiHidden="0" w:uiPriority="67" w:unhideWhenUsed="0"/>
+    <w:lsdException w:name="Medium Grid 2 Accent 3" w:semiHidden="0" w:uiPriority="68" w:unhideWhenUsed="0"/>
+    <w:lsdException w:name="Medium Grid 3 Accent 3" w:semiHidden="0" w:uiPriority="69" w:unhideWhenUsed="0"/>
+    <w:lsdException w:name="Dark List Accent 3" w:semiHidden="0" w:uiPriority="70" w:unhideWhenUsed="0"/>
+    <w:lsdException w:name="Colorful Shading Accent 3" w:semiHidden="0" w:uiPriority="71" w:unhideWhenUsed="0"/>
+    <w:lsdException w:name="Colorful List Accent 3" w:semiHidden="0" w:uiPriority="72" w:unhideWhenUsed="0"/>
+    <w:lsdException w:name="Colorful Grid Accent 3" w:semiHidden="0" w:uiPriority="73" w:unhideWhenUsed="0"/>
+    <w:lsdException w:name="Light Shading Accent 4" w:semiHidden="0" w:uiPriority="60" w:unhideWhenUsed="0"/>
+    <w:lsdException w:name="Light List Accent 4" w:semiHidden="0" w:uiPriority="61" w:unhideWhenUsed="0"/>
+    <w:lsdException w:name="Light Grid Accent 4" w:semiHidden="0" w:uiPriority="62" w:unhideWhenUsed="0"/>
+    <w:lsdException w:name="Medium Shading 1 Accent 4" w:semiHidden="0" w:uiPriority="63" w:unhideWhenUsed="0"/>
+    <w:lsdException w:name="Medium Shading 2 Accent 4" w:semiHidden="0" w:uiPriority="64" w:unhideWhenUsed="0"/>
+    <w:lsdException w:name="Medium List 1 Accent 4" w:semiHidden="0" w:uiPriority="65" w:unhideWhenUsed="0"/>
+    <w:lsdException w:name="Medium List 2 Accent 4" w:semiHidden="0" w:uiPriority="66" w:unhideWhenUsed="0"/>
+    <w:lsdException w:name="Medium Grid 1 Accent 4" w:semiHidden="0" w:uiPriority="67" w:unhideWhenUsed="0"/>
+    <w:lsdException w:name="Medium Grid 2 Accent 4" w:semiHidden="0" w:uiPriority="68" w:unhideWhenUsed="0"/>
+    <w:lsdException w:name="Medium Grid 3 Accent 4" w:semiHidden="0" w:uiPriority="69" w:unhideWhenUsed="0"/>
+    <w:lsdException w:name="Dark List Accent 4" w:semiHidden="0" w:uiPriority="70" w:unhideWhenUsed="0"/>
+    <w:lsdException w:name="Colorful Shading Accent 4" w:semiHidden="0" w:uiPriority="71" w:unhideWhenUsed="0"/>
+    <w:lsdException w:name="Colorful List Accent 4" w:semiHidden="0" w:uiPriority="72" w:unhideWhenUsed="0"/>
+    <w:lsdException w:name="Colorful Grid Accent 4" w:semiHidden="0" w:uiPriority="73" w:unhideWhenUsed="0"/>
+    <w:lsdException w:name="Light Shading Accent 5" w:semiHidden="0" w:uiPriority="60" w:unhideWhenUsed="0"/>
+    <w:lsdException w:name="Light List Accent 5" w:semiHidden="0" w:uiPriority="61" w:unhideWhenUsed="0"/>
+    <w:lsdException w:name="Light Grid Accent 5" w:semiHidden="0" w:uiPriority="62" w:unhideWhenUsed="0"/>
+    <w:lsdException w:name="Medium Shading 1 Accent 5" w:semiHidden="0" w:uiPriority="63" w:unhideWhenUsed="0"/>
+    <w:lsdException w:name="Medium Shading 2 Accent 5" w:semiHidden="0" w:uiPriority="64" w:unhideWhenUsed="0"/>
+    <w:lsdException w:name="Medium List 1 Accent 5" w:semiHidden="0" w:uiPriority="65" w:unhideWhenUsed="0"/>
+    <w:lsdException w:name="Medium List 2 Accent 5" w:semiHidden="0" w:uiPriority="66" w:unhideWhenUsed="0"/>
+    <w:lsdException w:name="Medium Grid 1 Accent 5" w:semiHidden="0" w:uiPriority="67" w:unhideWhenUsed="0"/>
+    <w:lsdException w:name="Medium Grid 2 Accent 5" w:semiHidden="0" w:uiPriority="68" w:unhideWhenUsed="0"/>
+    <w:lsdException w:name="Medium Grid 3 Accent 5" w:semiHidden="0" w:uiPriority="69" w:unhideWhenUsed="0"/>
+    <w:lsdException w:name="Dark List Accent 5" w:semiHidden="0" w:uiPriority="70" w:unhideWhenUsed="0"/>
+    <w:lsdException w:name="Colorful Shading Accent 5" w:semiHidden="0" w:uiPriority="71" w:unhideWhenUsed="0"/>
+    <w:lsdException w:name="Colorful List Accent 5" w:semiHidden="0" w:uiPriority="72" w:unhideWhenUsed="0"/>
+    <w:lsdException w:name="Colorful Grid Accent 5" w:semiHidden="0" w:uiPriority="73" w:unhideWhenUsed="0"/>
+    <w:lsdException w:name="Light Shading Accent 6" w:semiHidden="0" w:uiPriority="60" w:unhideWhenUsed="0"/>
+    <w:lsdException w:name="Light List Accent 6" w:semiHidden="0" w:uiPriority="61" w:unhideWhenUsed="0"/>
+    <w:lsdException w:name="Light Grid Accent 6" w:semiHidden="0" w:uiPriority="62" w:unhideWhenUsed="0"/>
+    <w:lsdException w:name="Medium Shading 1 Accent 6" w:semiHidden="0" w:uiPriority="63" w:unhideWhenUsed="0"/>
+    <w:lsdException w:name="Medium Shading 2 Accent 6" w:semiHidden="0" w:uiPriority="64" w:unhideWhenUsed="0"/>
+    <w:lsdException w:name="Medium List 1 Accent 6" w:semiHidden="0" w:uiPriority="65" w:unhideWhenUsed="0"/>
+    <w:lsdException w:name="Medium List 2 Accent 6" w:semiHidden="0" w:uiPriority="66" w:unhideWhenUsed="0"/>
+    <w:lsdException w:name="Medium Grid 1 Accent 6" w:semiHidden="0" w:uiPriority="67" w:unhideWhenUsed="0"/>
+    <w:lsdException w:name="Medium Grid 2 Accent 6" w:semiHidden="0" w:uiPriority="68" w:unhideWhenUsed="0"/>
+    <w:lsdException w:name="Medium Grid 3 Accent 6" w:semiHidden="0" w:uiPriority="69" w:unhideWhenUsed="0"/>
+    <w:lsdException w:name="Dark List Accent 6" w:semiHidden="0" w:uiPriority="70" w:unhideWhenUsed="0"/>
+    <w:lsdException w:name="Colorful Shading Accent 6" w:semiHidden="0" w:uiPriority="71" w:unhideWhenUsed="0"/>
+    <w:lsdException w:name="Colorful List Accent 6" w:semiHidden="0" w:uiPriority="72" w:unhideWhenUsed="0"/>
+    <w:lsdException w:name="Colorful Grid Accent 6" w:semiHidden="0" w:uiPriority="73" w:unhideWhenUsed="0"/>
+    <w:lsdException w:name="Subtle Emphasis" w:semiHidden="0" w:uiPriority="19" w:unhideWhenUsed="0" w:qFormat="1"/>
+    <w:lsdException w:name="Intense Emphasis" w:semiHidden="0" w:uiPriority="21" w:unhideWhenUsed="0" w:qFormat="1"/>
+    <w:lsdException w:name="Subtle Reference" w:semiHidden="0" w:uiPriority="31" w:unhideWhenUsed="0" w:qFormat="1"/>
+    <w:lsdException w:name="Intense Reference" w:semiHidden="0" w:uiPriority="32" w:unhideWhenUsed="0" w:qFormat="1"/>
+    <w:lsdException w:name="Book Title" w:semiHidden="0" w:uiPriority="33" w:unhideWhenUsed="0" w:qFormat="1"/>
+    <w:lsdException w:name="Bibliography" w:uiPriority="37"/>
+    <w:lsdException w:name="TOC Heading" w:uiPriority="39" w:qFormat="1"/>
   </w:latentStyles>
   <w:style w:type="paragraph" w:default="1" w:styleId="Normal">
     <w:name w:val="Normal"/>

</xml_diff>